<commit_message>
beetje begin van het verslag gemaakt
de uitknipselen van de dataset in het begin van het verslag begonnen
</commit_message>
<xml_diff>
--- a/Maarten Dewachtere_Noah Vandenberghe_Henri Deschodt.docx
+++ b/Maarten Dewachtere_Noah Vandenberghe_Henri Deschodt.docx
@@ -76,15 +76,7 @@
         <w:rPr>
           <w:rFonts w:cs="Arial"/>
         </w:rPr>
-        <w:t>In dit project onderzoeken we de zelfb</w:t>
-      </w:r>
-      <w:bookmarkStart w:id="0" w:name="_GoBack"/>
-      <w:bookmarkEnd w:id="0"/>
-      <w:r>
-        <w:rPr>
-          <w:rFonts w:cs="Arial"/>
-        </w:rPr>
-        <w:t>eoordeelde geluksscore van Belgische volwassenen, en trachten we</w:t>
+        <w:t>In dit project onderzoeken we de zelfbeoordeelde geluksscore van Belgische volwassenen, en trachten we</w:t>
       </w:r>
       <w:r>
         <w:rPr>
@@ -290,7 +282,7 @@
     <w:p>
       <w:pPr>
         <w:rPr>
-          <w:lang w:val="fr-FR"/>
+          <w:lang w:val="fr-BE"/>
         </w:rPr>
       </w:pPr>
       <w:r>
@@ -298,7 +290,7 @@
       </w:r>
       <w:r>
         <w:rPr>
-          <w:lang w:val="fr-FR"/>
+          <w:lang w:val="fr-BE"/>
         </w:rPr>
         <w:t>Duis aute irure dolor in reprehenderit in voluptate velit esse cillum dolore eu fugiat nulla pariatur. Excepteur sint occaecat cupidatat non proident, sunt in culpa qui officia deserunt mollit anim id est laborum.</w:t>
       </w:r>
@@ -306,12 +298,12 @@
     <w:p>
       <w:pPr>
         <w:rPr>
-          <w:lang w:val="fr-FR"/>
+          <w:lang w:val="fr-BE"/>
         </w:rPr>
       </w:pPr>
       <w:r>
         <w:rPr>
-          <w:lang w:val="fr-FR"/>
+          <w:lang w:val="fr-BE"/>
         </w:rPr>
         <w:t>Lorem ipsum dolor sit amet, consectetur adipiscing elit, sed do eiusmod tempor incididunt ut labore et dolore magna aliqua. Ut enim ad minim veniam, quis nostrud exercitation ullamco laboris nisi ut aliquip ex ea commodo consequat. Duis aute irure dolor in reprehenderit in voluptate velit esse cillum dolore eu fugiat nulla pariatur. Excepteur sint occaecat cupidatat non proident, sunt in culpa qui officia deserunt mollit anim id est laborum.</w:t>
       </w:r>
@@ -330,7 +322,7 @@
     <w:p>
       <w:pPr>
         <w:rPr>
-          <w:lang w:val="fr-FR"/>
+          <w:lang w:val="fr-BE"/>
         </w:rPr>
       </w:pPr>
       <w:r>
@@ -338,7 +330,7 @@
       </w:r>
       <w:r>
         <w:rPr>
-          <w:lang w:val="fr-FR"/>
+          <w:lang w:val="fr-BE"/>
         </w:rPr>
         <w:t>Duis aute irure dolor in reprehenderit in voluptate velit esse cillum dolore eu fugiat nulla pariatur. Excepteur sint occaecat cupidatat non proident, sunt in culpa qui officia deserunt mollit anim id est laborum.</w:t>
       </w:r>
@@ -346,12 +338,12 @@
     <w:p>
       <w:pPr>
         <w:rPr>
-          <w:lang w:val="fr-FR"/>
+          <w:lang w:val="fr-BE"/>
         </w:rPr>
       </w:pPr>
       <w:r>
         <w:rPr>
-          <w:lang w:val="fr-FR"/>
+          <w:lang w:val="fr-BE"/>
         </w:rPr>
         <w:t>Lorem ipsum dolor sit amet, consectetur adipiscing elit, sed do eiusmod tempor incididunt ut labore et dolore magna aliqua. Ut enim ad minim veniam, quis nostrud exercitation ullamco laboris nisi ut aliquip ex ea commodo consequat. Duis aute irure dolor in reprehenderit in voluptate velit esse cillum dolore eu fugiat nulla pariatur. Excepteur sint occaecat cupidatat non proident, sunt in culpa qui officia deserunt mollit anim id est laborum.</w:t>
       </w:r>
@@ -368,7 +360,7 @@
     <w:p>
       <w:pPr>
         <w:rPr>
-          <w:lang w:val="fr-FR"/>
+          <w:lang w:val="fr-BE"/>
         </w:rPr>
       </w:pPr>
       <w:r>
@@ -376,7 +368,7 @@
       </w:r>
       <w:r>
         <w:rPr>
-          <w:lang w:val="fr-FR"/>
+          <w:lang w:val="fr-BE"/>
         </w:rPr>
         <w:t>Duis aute irure dolor in reprehenderit in voluptate velit esse cillum dolore eu fugiat nulla pariatur. Excepteur sint occaecat cupidatat non proident, sunt in culpa qui officia deserunt mollit anim id est laborum.</w:t>
       </w:r>
@@ -384,12 +376,12 @@
     <w:p>
       <w:pPr>
         <w:rPr>
-          <w:lang w:val="fr-FR"/>
+          <w:lang w:val="fr-BE"/>
         </w:rPr>
       </w:pPr>
       <w:r>
         <w:rPr>
-          <w:lang w:val="fr-FR"/>
+          <w:lang w:val="fr-BE"/>
         </w:rPr>
         <w:t>Lorem ipsum dolor sit amet, consectetur adipiscing elit, sed do eiusmod tempor incididunt ut labore et dolore magna aliqua. Ut enim ad minim veniam, quis nostrud exercitation ullamco laboris nisi ut aliquip ex ea commodo consequat. Duis aute irure dolor in reprehenderit in voluptate velit esse cillum dolore eu fugiat nulla pariatur. Excepteur sint occaecat cupidatat non proident, sunt in culpa qui officia deserunt mollit anim id est laborum.</w:t>
       </w:r>
@@ -411,7 +403,7 @@
     <w:p>
       <w:pPr>
         <w:rPr>
-          <w:lang w:val="fr-FR"/>
+          <w:lang w:val="fr-BE"/>
         </w:rPr>
       </w:pPr>
       <w:r>
@@ -419,7 +411,7 @@
       </w:r>
       <w:r>
         <w:rPr>
-          <w:lang w:val="fr-FR"/>
+          <w:lang w:val="fr-BE"/>
         </w:rPr>
         <w:t>Duis aute irure dolor in reprehenderit in voluptate velit esse cillum dolore eu fugiat nulla pariatur. Excepteur sint occaecat cupidatat non proident, sunt in culpa qui officia deserunt mollit anim id est laborum.</w:t>
       </w:r>
@@ -427,12 +419,12 @@
     <w:p>
       <w:pPr>
         <w:rPr>
-          <w:lang w:val="fr-FR"/>
+          <w:lang w:val="fr-BE"/>
         </w:rPr>
       </w:pPr>
       <w:r>
         <w:rPr>
-          <w:lang w:val="fr-FR"/>
+          <w:lang w:val="fr-BE"/>
         </w:rPr>
         <w:t>Lorem ipsum dolor sit amet, consectetur adipiscing elit, sed do eiusmod tempor incididunt ut labore et dolore magna aliqua. Ut enim ad minim veniam, quis nostrud exercitation ullamco laboris nisi ut aliquip ex ea commodo consequat. Duis aute irure dolor in reprehenderit in voluptate velit esse cillum dolore eu fugiat nulla pariatur. Excepteur sint occaecat cupidatat non proident, sunt in culpa qui officia deserunt mollit anim id est laborum.</w:t>
       </w:r>
@@ -442,7 +434,7 @@
         <w:pStyle w:val="Bijschrift"/>
         <w:spacing w:before="120" w:after="120"/>
       </w:pPr>
-      <w:bookmarkStart w:id="1" w:name="_Ref5028640"/>
+      <w:bookmarkStart w:id="0" w:name="_Ref5028640"/>
       <w:r>
         <w:t xml:space="preserve">Tabel </w:t>
       </w:r>
@@ -461,7 +453,7 @@
       <w:r>
         <w:fldChar w:fldCharType="end"/>
       </w:r>
-      <w:bookmarkEnd w:id="1"/>
+      <w:bookmarkEnd w:id="0"/>
       <w:r>
         <w:t xml:space="preserve"> Veranderlijken in de dataset.</w:t>
       </w:r>
@@ -469,108 +461,1103 @@
     <w:tbl>
       <w:tblPr>
         <w:tblStyle w:val="Tabelraster"/>
-        <w:tblW w:w="0" w:type="auto"/>
+        <w:tblW w:w="10098" w:type="dxa"/>
+        <w:tblInd w:w="-553" w:type="dxa"/>
         <w:tblLook w:val="04A0" w:firstRow="1" w:lastRow="0" w:firstColumn="1" w:lastColumn="0" w:noHBand="0" w:noVBand="1"/>
       </w:tblPr>
       <w:tblGrid>
-        <w:gridCol w:w="439"/>
-        <w:gridCol w:w="861"/>
-        <w:gridCol w:w="7767"/>
+        <w:gridCol w:w="487"/>
+        <w:gridCol w:w="1438"/>
+        <w:gridCol w:w="8173"/>
       </w:tblGrid>
       <w:tr>
-        <w:tc>
-          <w:tcPr>
-            <w:tcW w:w="439" w:type="dxa"/>
-          </w:tcPr>
-          <w:p>
-            <w:pPr>
-              <w:pStyle w:val="Geenafstand"/>
-            </w:pPr>
-          </w:p>
-        </w:tc>
-        <w:tc>
-          <w:tcPr>
-            <w:tcW w:w="861" w:type="dxa"/>
-          </w:tcPr>
-          <w:p>
-            <w:pPr>
-              <w:pStyle w:val="Geenafstand"/>
-              <w:rPr>
-                <w:lang w:val="en-US"/>
-              </w:rPr>
-            </w:pPr>
-            <w:r>
-              <w:rPr>
-                <w:lang w:val="en-US"/>
-              </w:rPr>
+        <w:trPr>
+          <w:trHeight w:val="244"/>
+        </w:trPr>
+        <w:tc>
+          <w:tcPr>
+            <w:tcW w:w="487" w:type="dxa"/>
+            <w:tcBorders>
+              <w:bottom w:val="single" w:sz="4" w:space="0" w:color="auto"/>
+            </w:tcBorders>
+          </w:tcPr>
+          <w:p>
+            <w:pPr>
+              <w:pStyle w:val="Geenafstand"/>
+            </w:pPr>
+          </w:p>
+        </w:tc>
+        <w:tc>
+          <w:tcPr>
+            <w:tcW w:w="1438" w:type="dxa"/>
+            <w:tcBorders>
+              <w:bottom w:val="single" w:sz="4" w:space="0" w:color="auto"/>
+            </w:tcBorders>
+          </w:tcPr>
+          <w:p>
+            <w:pPr>
+              <w:pStyle w:val="Geenafstand"/>
+            </w:pPr>
+            <w:r>
               <w:t>Naam</w:t>
             </w:r>
           </w:p>
         </w:tc>
         <w:tc>
           <w:tcPr>
-            <w:tcW w:w="7767" w:type="dxa"/>
-          </w:tcPr>
-          <w:p>
-            <w:pPr>
-              <w:pStyle w:val="Geenafstand"/>
-              <w:rPr>
-                <w:lang w:val="en-US"/>
-              </w:rPr>
-            </w:pPr>
-            <w:r>
-              <w:rPr>
-                <w:lang w:val="en-US"/>
-              </w:rPr>
+            <w:tcW w:w="8173" w:type="dxa"/>
+            <w:tcBorders>
+              <w:bottom w:val="single" w:sz="4" w:space="0" w:color="auto"/>
+            </w:tcBorders>
+          </w:tcPr>
+          <w:p>
+            <w:pPr>
+              <w:pStyle w:val="Geenafstand"/>
+            </w:pPr>
+            <w:r>
               <w:t>Beschrijving</w:t>
             </w:r>
           </w:p>
         </w:tc>
       </w:tr>
       <w:tr>
-        <w:tc>
-          <w:tcPr>
-            <w:tcW w:w="439" w:type="dxa"/>
-          </w:tcPr>
-          <w:p>
-            <w:pPr>
-              <w:pStyle w:val="Geenafstand"/>
+        <w:trPr>
+          <w:trHeight w:val="275"/>
+        </w:trPr>
+        <w:tc>
+          <w:tcPr>
+            <w:tcW w:w="487" w:type="dxa"/>
+            <w:tcBorders>
+              <w:bottom w:val="nil"/>
+            </w:tcBorders>
+          </w:tcPr>
+          <w:p>
+            <w:pPr>
+              <w:pStyle w:val="Geenafstand"/>
+            </w:pPr>
+            <w:r>
+              <w:t>1</w:t>
+            </w:r>
+          </w:p>
+        </w:tc>
+        <w:tc>
+          <w:tcPr>
+            <w:tcW w:w="1438" w:type="dxa"/>
+            <w:tcBorders>
+              <w:bottom w:val="nil"/>
+            </w:tcBorders>
+          </w:tcPr>
+          <w:p>
+            <w:pPr>
+              <w:pStyle w:val="Geenafstand"/>
+              <w:spacing w:line="276" w:lineRule="auto"/>
               <w:rPr>
-                <w:lang w:val="en-US"/>
+                <w:lang w:val="en-GB"/>
               </w:rPr>
             </w:pPr>
             <w:r>
               <w:rPr>
-                <w:lang w:val="en-US"/>
+                <w:lang w:val="en-GB"/>
               </w:rPr>
-              <w:t>1</w:t>
-            </w:r>
-          </w:p>
-        </w:tc>
-        <w:tc>
-          <w:tcPr>
-            <w:tcW w:w="861" w:type="dxa"/>
-          </w:tcPr>
-          <w:p>
-            <w:pPr>
-              <w:pStyle w:val="Geenafstand"/>
+              <w:t>ind_ID</w:t>
+            </w:r>
+          </w:p>
+        </w:tc>
+        <w:tc>
+          <w:tcPr>
+            <w:tcW w:w="8173" w:type="dxa"/>
+            <w:tcBorders>
+              <w:bottom w:val="nil"/>
+            </w:tcBorders>
+          </w:tcPr>
+          <w:p>
+            <w:pPr>
+              <w:pStyle w:val="Geenafstand"/>
+              <w:spacing w:line="276" w:lineRule="auto"/>
+            </w:pPr>
+            <w:r>
+              <w:t>Rangnummer respondent</w:t>
+            </w:r>
+          </w:p>
+        </w:tc>
+      </w:tr>
+      <w:tr>
+        <w:trPr>
+          <w:trHeight w:val="286"/>
+        </w:trPr>
+        <w:tc>
+          <w:tcPr>
+            <w:tcW w:w="487" w:type="dxa"/>
+            <w:tcBorders>
+              <w:top w:val="nil"/>
+              <w:bottom w:val="nil"/>
+            </w:tcBorders>
+          </w:tcPr>
+          <w:p>
+            <w:pPr>
+              <w:pStyle w:val="Geenafstand"/>
+            </w:pPr>
+            <w:r>
+              <w:t>2</w:t>
+            </w:r>
+          </w:p>
+        </w:tc>
+        <w:tc>
+          <w:tcPr>
+            <w:tcW w:w="1438" w:type="dxa"/>
+            <w:tcBorders>
+              <w:top w:val="nil"/>
+              <w:bottom w:val="nil"/>
+            </w:tcBorders>
+          </w:tcPr>
+          <w:p>
+            <w:pPr>
+              <w:pStyle w:val="Geenafstand"/>
+              <w:spacing w:line="276" w:lineRule="auto"/>
               <w:rPr>
-                <w:lang w:val="en-US"/>
+                <w:lang w:val="en-GB"/>
               </w:rPr>
             </w:pPr>
-          </w:p>
-        </w:tc>
-        <w:tc>
-          <w:tcPr>
-            <w:tcW w:w="7767" w:type="dxa"/>
-          </w:tcPr>
-          <w:p>
-            <w:pPr>
-              <w:pStyle w:val="Geenafstand"/>
+            <w:r>
               <w:rPr>
-                <w:lang w:val="en-US"/>
+                <w:lang w:val="en-GB"/>
               </w:rPr>
-            </w:pPr>
+              <w:t>ind_gender</w:t>
+            </w:r>
+          </w:p>
+        </w:tc>
+        <w:tc>
+          <w:tcPr>
+            <w:tcW w:w="8173" w:type="dxa"/>
+            <w:tcBorders>
+              <w:top w:val="nil"/>
+              <w:bottom w:val="nil"/>
+            </w:tcBorders>
+          </w:tcPr>
+          <w:p>
+            <w:pPr>
+              <w:pStyle w:val="Geenafstand"/>
+              <w:spacing w:line="276" w:lineRule="auto"/>
+            </w:pPr>
+            <w:r>
+              <w:t>Geslacht van respondent</w:t>
+            </w:r>
+            <w:r>
+              <w:t xml:space="preserve"> </w:t>
+            </w:r>
+          </w:p>
+        </w:tc>
+      </w:tr>
+      <w:tr>
+        <w:trPr>
+          <w:trHeight w:val="275"/>
+        </w:trPr>
+        <w:tc>
+          <w:tcPr>
+            <w:tcW w:w="487" w:type="dxa"/>
+            <w:tcBorders>
+              <w:top w:val="nil"/>
+              <w:bottom w:val="nil"/>
+            </w:tcBorders>
+          </w:tcPr>
+          <w:p>
+            <w:pPr>
+              <w:pStyle w:val="Geenafstand"/>
+            </w:pPr>
+            <w:r>
+              <w:t>3</w:t>
+            </w:r>
+          </w:p>
+        </w:tc>
+        <w:tc>
+          <w:tcPr>
+            <w:tcW w:w="1438" w:type="dxa"/>
+            <w:tcBorders>
+              <w:top w:val="nil"/>
+              <w:bottom w:val="nil"/>
+            </w:tcBorders>
+          </w:tcPr>
+          <w:p>
+            <w:pPr>
+              <w:pStyle w:val="Geenafstand"/>
+              <w:spacing w:line="276" w:lineRule="auto"/>
+              <w:rPr>
+                <w:lang w:val="en-GB"/>
+              </w:rPr>
+            </w:pPr>
+            <w:r>
+              <w:rPr>
+                <w:lang w:val="en-GB"/>
+              </w:rPr>
+              <w:t>ind_age</w:t>
+            </w:r>
+          </w:p>
+        </w:tc>
+        <w:tc>
+          <w:tcPr>
+            <w:tcW w:w="8173" w:type="dxa"/>
+            <w:tcBorders>
+              <w:top w:val="nil"/>
+              <w:bottom w:val="nil"/>
+            </w:tcBorders>
+          </w:tcPr>
+          <w:p>
+            <w:pPr>
+              <w:pStyle w:val="Geenafstand"/>
+              <w:spacing w:line="276" w:lineRule="auto"/>
+            </w:pPr>
+            <w:r>
+              <w:t>Leeftijd van respondent in jaar</w:t>
+            </w:r>
+          </w:p>
+        </w:tc>
+      </w:tr>
+      <w:tr>
+        <w:trPr>
+          <w:trHeight w:val="286"/>
+        </w:trPr>
+        <w:tc>
+          <w:tcPr>
+            <w:tcW w:w="487" w:type="dxa"/>
+            <w:tcBorders>
+              <w:top w:val="nil"/>
+              <w:bottom w:val="nil"/>
+            </w:tcBorders>
+          </w:tcPr>
+          <w:p>
+            <w:pPr>
+              <w:pStyle w:val="Geenafstand"/>
+            </w:pPr>
+            <w:r>
+              <w:t>4</w:t>
+            </w:r>
+          </w:p>
+        </w:tc>
+        <w:tc>
+          <w:tcPr>
+            <w:tcW w:w="1438" w:type="dxa"/>
+            <w:tcBorders>
+              <w:top w:val="nil"/>
+              <w:bottom w:val="nil"/>
+            </w:tcBorders>
+          </w:tcPr>
+          <w:p>
+            <w:pPr>
+              <w:pStyle w:val="Geenafstand"/>
+              <w:spacing w:line="276" w:lineRule="auto"/>
+              <w:rPr>
+                <w:lang w:val="en-GB"/>
+              </w:rPr>
+            </w:pPr>
+            <w:r>
+              <w:rPr>
+                <w:lang w:val="en-GB"/>
+              </w:rPr>
+              <w:t>ind_edu</w:t>
+            </w:r>
+          </w:p>
+        </w:tc>
+        <w:tc>
+          <w:tcPr>
+            <w:tcW w:w="8173" w:type="dxa"/>
+            <w:tcBorders>
+              <w:top w:val="nil"/>
+              <w:bottom w:val="nil"/>
+            </w:tcBorders>
+          </w:tcPr>
+          <w:p>
+            <w:pPr>
+              <w:pStyle w:val="Geenafstand"/>
+              <w:spacing w:line="276" w:lineRule="auto"/>
+            </w:pPr>
+            <w:r>
+              <w:t>Opleidingsniveau</w:t>
+            </w:r>
+            <w:r>
+              <w:t xml:space="preserve"> van respondent </w:t>
+            </w:r>
+          </w:p>
+        </w:tc>
+      </w:tr>
+      <w:tr>
+        <w:trPr>
+          <w:trHeight w:val="275"/>
+        </w:trPr>
+        <w:tc>
+          <w:tcPr>
+            <w:tcW w:w="487" w:type="dxa"/>
+            <w:tcBorders>
+              <w:top w:val="nil"/>
+              <w:bottom w:val="nil"/>
+            </w:tcBorders>
+          </w:tcPr>
+          <w:p>
+            <w:pPr>
+              <w:pStyle w:val="Geenafstand"/>
+            </w:pPr>
+            <w:r>
+              <w:t>5</w:t>
+            </w:r>
+          </w:p>
+        </w:tc>
+        <w:tc>
+          <w:tcPr>
+            <w:tcW w:w="1438" w:type="dxa"/>
+            <w:tcBorders>
+              <w:top w:val="nil"/>
+              <w:bottom w:val="nil"/>
+            </w:tcBorders>
+          </w:tcPr>
+          <w:p>
+            <w:pPr>
+              <w:pStyle w:val="Geenafstand"/>
+              <w:spacing w:line="276" w:lineRule="auto"/>
+              <w:rPr>
+                <w:lang w:val="en-GB"/>
+              </w:rPr>
+            </w:pPr>
+            <w:r>
+              <w:rPr>
+                <w:lang w:val="en-GB"/>
+              </w:rPr>
+              <w:t>i</w:t>
+            </w:r>
+            <w:r>
+              <w:rPr>
+                <w:lang w:val="en-GB"/>
+              </w:rPr>
+              <w:t>nd_happy</w:t>
+            </w:r>
+          </w:p>
+        </w:tc>
+        <w:tc>
+          <w:tcPr>
+            <w:tcW w:w="8173" w:type="dxa"/>
+            <w:tcBorders>
+              <w:top w:val="nil"/>
+              <w:bottom w:val="nil"/>
+            </w:tcBorders>
+          </w:tcPr>
+          <w:p>
+            <w:pPr>
+              <w:pStyle w:val="Geenafstand"/>
+              <w:spacing w:line="276" w:lineRule="auto"/>
+            </w:pPr>
+            <w:r>
+              <w:t>Geluksniveau van respondent (uiterst ongelukkig = 0, uiterst gelukkig = 100)</w:t>
+            </w:r>
+          </w:p>
+        </w:tc>
+      </w:tr>
+      <w:tr>
+        <w:trPr>
+          <w:trHeight w:val="286"/>
+        </w:trPr>
+        <w:tc>
+          <w:tcPr>
+            <w:tcW w:w="487" w:type="dxa"/>
+            <w:tcBorders>
+              <w:top w:val="nil"/>
+              <w:bottom w:val="nil"/>
+            </w:tcBorders>
+          </w:tcPr>
+          <w:p>
+            <w:pPr>
+              <w:pStyle w:val="Geenafstand"/>
+            </w:pPr>
+            <w:r>
+              <w:t>6</w:t>
+            </w:r>
+          </w:p>
+        </w:tc>
+        <w:tc>
+          <w:tcPr>
+            <w:tcW w:w="1438" w:type="dxa"/>
+            <w:tcBorders>
+              <w:top w:val="nil"/>
+              <w:bottom w:val="nil"/>
+            </w:tcBorders>
+          </w:tcPr>
+          <w:p>
+            <w:pPr>
+              <w:pStyle w:val="Geenafstand"/>
+              <w:spacing w:line="276" w:lineRule="auto"/>
+              <w:rPr>
+                <w:lang w:val="en-GB"/>
+              </w:rPr>
+            </w:pPr>
+            <w:r>
+              <w:rPr>
+                <w:lang w:val="en-GB"/>
+              </w:rPr>
+              <w:t>ind_atwork</w:t>
+            </w:r>
+          </w:p>
+        </w:tc>
+        <w:tc>
+          <w:tcPr>
+            <w:tcW w:w="8173" w:type="dxa"/>
+            <w:tcBorders>
+              <w:top w:val="nil"/>
+              <w:bottom w:val="nil"/>
+            </w:tcBorders>
+          </w:tcPr>
+          <w:p>
+            <w:pPr>
+              <w:pStyle w:val="Geenafstand"/>
+              <w:spacing w:line="276" w:lineRule="auto"/>
+            </w:pPr>
+            <w:r>
+              <w:t>Respondent heeft betalend werk</w:t>
+            </w:r>
+          </w:p>
+        </w:tc>
+      </w:tr>
+      <w:tr>
+        <w:trPr>
+          <w:trHeight w:val="275"/>
+        </w:trPr>
+        <w:tc>
+          <w:tcPr>
+            <w:tcW w:w="487" w:type="dxa"/>
+            <w:tcBorders>
+              <w:top w:val="nil"/>
+              <w:bottom w:val="nil"/>
+            </w:tcBorders>
+          </w:tcPr>
+          <w:p>
+            <w:pPr>
+              <w:pStyle w:val="Geenafstand"/>
+            </w:pPr>
+            <w:r>
+              <w:t>7</w:t>
+            </w:r>
+          </w:p>
+        </w:tc>
+        <w:tc>
+          <w:tcPr>
+            <w:tcW w:w="1438" w:type="dxa"/>
+            <w:tcBorders>
+              <w:top w:val="nil"/>
+              <w:bottom w:val="nil"/>
+            </w:tcBorders>
+          </w:tcPr>
+          <w:p>
+            <w:pPr>
+              <w:pStyle w:val="Geenafstand"/>
+              <w:spacing w:line="276" w:lineRule="auto"/>
+              <w:rPr>
+                <w:lang w:val="en-GB"/>
+              </w:rPr>
+            </w:pPr>
+            <w:r>
+              <w:rPr>
+                <w:lang w:val="en-GB"/>
+              </w:rPr>
+              <w:t>ind_income</w:t>
+            </w:r>
+          </w:p>
+        </w:tc>
+        <w:tc>
+          <w:tcPr>
+            <w:tcW w:w="8173" w:type="dxa"/>
+            <w:tcBorders>
+              <w:top w:val="nil"/>
+              <w:bottom w:val="nil"/>
+            </w:tcBorders>
+          </w:tcPr>
+          <w:p>
+            <w:pPr>
+              <w:pStyle w:val="Geenafstand"/>
+              <w:spacing w:line="276" w:lineRule="auto"/>
+            </w:pPr>
+            <w:r>
+              <w:t>Persoonlijk netto inkomen van respondent</w:t>
+            </w:r>
+            <w:r>
+              <w:t xml:space="preserve"> in euro</w:t>
+            </w:r>
+            <w:r>
+              <w:t xml:space="preserve"> per maand </w:t>
+            </w:r>
+          </w:p>
+        </w:tc>
+      </w:tr>
+      <w:tr>
+        <w:trPr>
+          <w:trHeight w:val="562"/>
+        </w:trPr>
+        <w:tc>
+          <w:tcPr>
+            <w:tcW w:w="487" w:type="dxa"/>
+            <w:tcBorders>
+              <w:top w:val="nil"/>
+              <w:bottom w:val="nil"/>
+            </w:tcBorders>
+          </w:tcPr>
+          <w:p>
+            <w:pPr>
+              <w:pStyle w:val="Geenafstand"/>
+            </w:pPr>
+            <w:r>
+              <w:t>8</w:t>
+            </w:r>
+          </w:p>
+        </w:tc>
+        <w:tc>
+          <w:tcPr>
+            <w:tcW w:w="1438" w:type="dxa"/>
+            <w:tcBorders>
+              <w:top w:val="nil"/>
+              <w:bottom w:val="nil"/>
+            </w:tcBorders>
+          </w:tcPr>
+          <w:p>
+            <w:pPr>
+              <w:pStyle w:val="Geenafstand"/>
+              <w:spacing w:line="276" w:lineRule="auto"/>
+              <w:rPr>
+                <w:lang w:val="en-GB"/>
+              </w:rPr>
+            </w:pPr>
+            <w:r>
+              <w:rPr>
+                <w:lang w:val="en-GB"/>
+              </w:rPr>
+              <w:t>hh_pos</w:t>
+            </w:r>
+          </w:p>
+        </w:tc>
+        <w:tc>
+          <w:tcPr>
+            <w:tcW w:w="8173" w:type="dxa"/>
+            <w:tcBorders>
+              <w:top w:val="nil"/>
+              <w:bottom w:val="nil"/>
+            </w:tcBorders>
+          </w:tcPr>
+          <w:p>
+            <w:pPr>
+              <w:pStyle w:val="Geenafstand"/>
+              <w:spacing w:line="276" w:lineRule="auto"/>
+            </w:pPr>
+            <w:r>
+              <w:t>Rol van respondent in het gezin (geen inwonende partner, samenwonend met partner, volwassene die bij ouders inwoont)</w:t>
+            </w:r>
+          </w:p>
+        </w:tc>
+      </w:tr>
+      <w:tr>
+        <w:trPr>
+          <w:trHeight w:val="275"/>
+        </w:trPr>
+        <w:tc>
+          <w:tcPr>
+            <w:tcW w:w="487" w:type="dxa"/>
+            <w:tcBorders>
+              <w:top w:val="nil"/>
+              <w:bottom w:val="nil"/>
+            </w:tcBorders>
+          </w:tcPr>
+          <w:p>
+            <w:pPr>
+              <w:pStyle w:val="Geenafstand"/>
+            </w:pPr>
+            <w:r>
+              <w:t>9</w:t>
+            </w:r>
+          </w:p>
+        </w:tc>
+        <w:tc>
+          <w:tcPr>
+            <w:tcW w:w="1438" w:type="dxa"/>
+            <w:tcBorders>
+              <w:top w:val="nil"/>
+              <w:bottom w:val="nil"/>
+            </w:tcBorders>
+          </w:tcPr>
+          <w:p>
+            <w:pPr>
+              <w:pStyle w:val="Geenafstand"/>
+              <w:spacing w:line="276" w:lineRule="auto"/>
+              <w:rPr>
+                <w:lang w:val="en-GB"/>
+              </w:rPr>
+            </w:pPr>
+            <w:r>
+              <w:rPr>
+                <w:lang w:val="en-GB"/>
+              </w:rPr>
+              <w:t>hh_nadult</w:t>
+            </w:r>
+          </w:p>
+        </w:tc>
+        <w:tc>
+          <w:tcPr>
+            <w:tcW w:w="8173" w:type="dxa"/>
+            <w:tcBorders>
+              <w:top w:val="nil"/>
+              <w:bottom w:val="nil"/>
+            </w:tcBorders>
+          </w:tcPr>
+          <w:p>
+            <w:pPr>
+              <w:pStyle w:val="Geenafstand"/>
+              <w:spacing w:line="276" w:lineRule="auto"/>
+            </w:pPr>
+            <w:r>
+              <w:t xml:space="preserve">Aantal personen in een gezin van minstens 18 jaar </w:t>
+            </w:r>
+          </w:p>
+        </w:tc>
+      </w:tr>
+      <w:tr>
+        <w:trPr>
+          <w:trHeight w:val="286"/>
+        </w:trPr>
+        <w:tc>
+          <w:tcPr>
+            <w:tcW w:w="487" w:type="dxa"/>
+            <w:tcBorders>
+              <w:top w:val="nil"/>
+              <w:bottom w:val="nil"/>
+            </w:tcBorders>
+          </w:tcPr>
+          <w:p>
+            <w:pPr>
+              <w:pStyle w:val="Geenafstand"/>
+            </w:pPr>
+            <w:r>
+              <w:t>10</w:t>
+            </w:r>
+          </w:p>
+        </w:tc>
+        <w:tc>
+          <w:tcPr>
+            <w:tcW w:w="1438" w:type="dxa"/>
+            <w:tcBorders>
+              <w:top w:val="nil"/>
+              <w:bottom w:val="nil"/>
+            </w:tcBorders>
+          </w:tcPr>
+          <w:p>
+            <w:pPr>
+              <w:pStyle w:val="Geenafstand"/>
+              <w:spacing w:line="276" w:lineRule="auto"/>
+              <w:rPr>
+                <w:lang w:val="en-GB"/>
+              </w:rPr>
+            </w:pPr>
+            <w:r>
+              <w:rPr>
+                <w:lang w:val="en-GB"/>
+              </w:rPr>
+              <w:t>hh_nchild</w:t>
+            </w:r>
+          </w:p>
+        </w:tc>
+        <w:tc>
+          <w:tcPr>
+            <w:tcW w:w="8173" w:type="dxa"/>
+            <w:tcBorders>
+              <w:top w:val="nil"/>
+              <w:bottom w:val="nil"/>
+            </w:tcBorders>
+          </w:tcPr>
+          <w:p>
+            <w:pPr>
+              <w:pStyle w:val="Geenafstand"/>
+              <w:spacing w:line="276" w:lineRule="auto"/>
+            </w:pPr>
+            <w:r>
+              <w:t>Aantal personen in een gezin jonger dan 18 jaar</w:t>
+            </w:r>
+          </w:p>
+        </w:tc>
+      </w:tr>
+      <w:tr>
+        <w:trPr>
+          <w:trHeight w:val="275"/>
+        </w:trPr>
+        <w:tc>
+          <w:tcPr>
+            <w:tcW w:w="487" w:type="dxa"/>
+            <w:tcBorders>
+              <w:top w:val="nil"/>
+              <w:bottom w:val="nil"/>
+            </w:tcBorders>
+          </w:tcPr>
+          <w:p>
+            <w:pPr>
+              <w:pStyle w:val="Geenafstand"/>
+            </w:pPr>
+            <w:r>
+              <w:t>11</w:t>
+            </w:r>
+          </w:p>
+        </w:tc>
+        <w:tc>
+          <w:tcPr>
+            <w:tcW w:w="1438" w:type="dxa"/>
+            <w:tcBorders>
+              <w:top w:val="nil"/>
+              <w:bottom w:val="nil"/>
+            </w:tcBorders>
+          </w:tcPr>
+          <w:p>
+            <w:pPr>
+              <w:pStyle w:val="Geenafstand"/>
+              <w:spacing w:line="276" w:lineRule="auto"/>
+              <w:rPr>
+                <w:lang w:val="en-GB"/>
+              </w:rPr>
+            </w:pPr>
+            <w:r>
+              <w:rPr>
+                <w:lang w:val="en-GB"/>
+              </w:rPr>
+              <w:t>hh_income</w:t>
+            </w:r>
+          </w:p>
+        </w:tc>
+        <w:tc>
+          <w:tcPr>
+            <w:tcW w:w="8173" w:type="dxa"/>
+            <w:tcBorders>
+              <w:top w:val="nil"/>
+              <w:bottom w:val="nil"/>
+            </w:tcBorders>
+          </w:tcPr>
+          <w:p>
+            <w:pPr>
+              <w:pStyle w:val="Geenafstand"/>
+              <w:spacing w:line="276" w:lineRule="auto"/>
+            </w:pPr>
+            <w:r>
+              <w:t>Volledig beschikbaar inkomen van een gezin in euro per maand</w:t>
+            </w:r>
+          </w:p>
+        </w:tc>
+      </w:tr>
+      <w:tr>
+        <w:trPr>
+          <w:trHeight w:val="286"/>
+        </w:trPr>
+        <w:tc>
+          <w:tcPr>
+            <w:tcW w:w="487" w:type="dxa"/>
+            <w:tcBorders>
+              <w:top w:val="nil"/>
+              <w:bottom w:val="nil"/>
+            </w:tcBorders>
+          </w:tcPr>
+          <w:p>
+            <w:pPr>
+              <w:pStyle w:val="Geenafstand"/>
+            </w:pPr>
+            <w:r>
+              <w:t>12</w:t>
+            </w:r>
+          </w:p>
+        </w:tc>
+        <w:tc>
+          <w:tcPr>
+            <w:tcW w:w="1438" w:type="dxa"/>
+            <w:tcBorders>
+              <w:top w:val="nil"/>
+              <w:bottom w:val="nil"/>
+            </w:tcBorders>
+          </w:tcPr>
+          <w:p>
+            <w:pPr>
+              <w:pStyle w:val="Geenafstand"/>
+              <w:spacing w:line="276" w:lineRule="auto"/>
+              <w:rPr>
+                <w:lang w:val="en-GB"/>
+              </w:rPr>
+            </w:pPr>
+            <w:r>
+              <w:rPr>
+                <w:lang w:val="en-GB"/>
+              </w:rPr>
+              <w:t>health_fys</w:t>
+            </w:r>
+          </w:p>
+        </w:tc>
+        <w:tc>
+          <w:tcPr>
+            <w:tcW w:w="8173" w:type="dxa"/>
+            <w:tcBorders>
+              <w:top w:val="nil"/>
+              <w:bottom w:val="nil"/>
+            </w:tcBorders>
+          </w:tcPr>
+          <w:p>
+            <w:pPr>
+              <w:pStyle w:val="Geenafstand"/>
+              <w:spacing w:line="276" w:lineRule="auto"/>
+            </w:pPr>
+            <w:r>
+              <w:t>Fysieke gezondheid van respondent (problematisch = 0, probleemvrij = 100)</w:t>
+            </w:r>
+          </w:p>
+        </w:tc>
+      </w:tr>
+      <w:tr>
+        <w:trPr>
+          <w:trHeight w:val="275"/>
+        </w:trPr>
+        <w:tc>
+          <w:tcPr>
+            <w:tcW w:w="487" w:type="dxa"/>
+            <w:tcBorders>
+              <w:top w:val="nil"/>
+              <w:bottom w:val="nil"/>
+            </w:tcBorders>
+          </w:tcPr>
+          <w:p>
+            <w:pPr>
+              <w:pStyle w:val="Geenafstand"/>
+            </w:pPr>
+            <w:r>
+              <w:t>13</w:t>
+            </w:r>
+          </w:p>
+        </w:tc>
+        <w:tc>
+          <w:tcPr>
+            <w:tcW w:w="1438" w:type="dxa"/>
+            <w:tcBorders>
+              <w:top w:val="nil"/>
+              <w:bottom w:val="nil"/>
+            </w:tcBorders>
+          </w:tcPr>
+          <w:p>
+            <w:pPr>
+              <w:pStyle w:val="Geenafstand"/>
+              <w:spacing w:line="276" w:lineRule="auto"/>
+              <w:rPr>
+                <w:lang w:val="en-GB"/>
+              </w:rPr>
+            </w:pPr>
+            <w:r>
+              <w:rPr>
+                <w:lang w:val="en-GB"/>
+              </w:rPr>
+              <w:t>health_emo</w:t>
+            </w:r>
+          </w:p>
+        </w:tc>
+        <w:tc>
+          <w:tcPr>
+            <w:tcW w:w="8173" w:type="dxa"/>
+            <w:tcBorders>
+              <w:top w:val="nil"/>
+              <w:bottom w:val="nil"/>
+            </w:tcBorders>
+          </w:tcPr>
+          <w:p>
+            <w:pPr>
+              <w:pStyle w:val="Geenafstand"/>
+              <w:spacing w:line="276" w:lineRule="auto"/>
+            </w:pPr>
+            <w:r>
+              <w:t>Emotionele gezondheid van respondent (problematisch = 0, probleemvrij = 100)</w:t>
+            </w:r>
+          </w:p>
+        </w:tc>
+      </w:tr>
+      <w:tr>
+        <w:trPr>
+          <w:trHeight w:val="286"/>
+        </w:trPr>
+        <w:tc>
+          <w:tcPr>
+            <w:tcW w:w="487" w:type="dxa"/>
+            <w:tcBorders>
+              <w:top w:val="nil"/>
+              <w:bottom w:val="nil"/>
+            </w:tcBorders>
+          </w:tcPr>
+          <w:p>
+            <w:pPr>
+              <w:pStyle w:val="Geenafstand"/>
+            </w:pPr>
+            <w:r>
+              <w:t>14</w:t>
+            </w:r>
+          </w:p>
+        </w:tc>
+        <w:tc>
+          <w:tcPr>
+            <w:tcW w:w="1438" w:type="dxa"/>
+            <w:tcBorders>
+              <w:top w:val="nil"/>
+              <w:bottom w:val="nil"/>
+            </w:tcBorders>
+          </w:tcPr>
+          <w:p>
+            <w:pPr>
+              <w:pStyle w:val="Geenafstand"/>
+              <w:spacing w:line="276" w:lineRule="auto"/>
+              <w:rPr>
+                <w:lang w:val="en-GB"/>
+              </w:rPr>
+            </w:pPr>
+            <w:r>
+              <w:rPr>
+                <w:lang w:val="en-GB"/>
+              </w:rPr>
+              <w:t>leis_time</w:t>
+            </w:r>
+          </w:p>
+        </w:tc>
+        <w:tc>
+          <w:tcPr>
+            <w:tcW w:w="8173" w:type="dxa"/>
+            <w:tcBorders>
+              <w:top w:val="nil"/>
+              <w:bottom w:val="nil"/>
+            </w:tcBorders>
+          </w:tcPr>
+          <w:p>
+            <w:pPr>
+              <w:pStyle w:val="Geenafstand"/>
+              <w:spacing w:line="276" w:lineRule="auto"/>
+            </w:pPr>
+            <w:r>
+              <w:t xml:space="preserve">Tijd besteed door respondent in ontspanning </w:t>
+            </w:r>
+            <w:r>
+              <w:t>in uur per week</w:t>
+            </w:r>
+          </w:p>
+        </w:tc>
+      </w:tr>
+      <w:tr>
+        <w:trPr>
+          <w:trHeight w:val="275"/>
+        </w:trPr>
+        <w:tc>
+          <w:tcPr>
+            <w:tcW w:w="487" w:type="dxa"/>
+            <w:tcBorders>
+              <w:top w:val="nil"/>
+              <w:bottom w:val="nil"/>
+            </w:tcBorders>
+          </w:tcPr>
+          <w:p>
+            <w:pPr>
+              <w:pStyle w:val="Geenafstand"/>
+            </w:pPr>
+            <w:r>
+              <w:t>15</w:t>
+            </w:r>
+          </w:p>
+        </w:tc>
+        <w:tc>
+          <w:tcPr>
+            <w:tcW w:w="1438" w:type="dxa"/>
+            <w:tcBorders>
+              <w:top w:val="nil"/>
+              <w:bottom w:val="nil"/>
+            </w:tcBorders>
+          </w:tcPr>
+          <w:p>
+            <w:pPr>
+              <w:pStyle w:val="Geenafstand"/>
+              <w:spacing w:line="276" w:lineRule="auto"/>
+              <w:rPr>
+                <w:lang w:val="en-GB"/>
+              </w:rPr>
+            </w:pPr>
+            <w:r>
+              <w:rPr>
+                <w:lang w:val="en-GB"/>
+              </w:rPr>
+              <w:t>hh_parent</w:t>
+            </w:r>
+          </w:p>
+        </w:tc>
+        <w:tc>
+          <w:tcPr>
+            <w:tcW w:w="8173" w:type="dxa"/>
+            <w:tcBorders>
+              <w:top w:val="nil"/>
+              <w:bottom w:val="nil"/>
+            </w:tcBorders>
+          </w:tcPr>
+          <w:p>
+            <w:pPr>
+              <w:pStyle w:val="Geenafstand"/>
+              <w:spacing w:line="276" w:lineRule="auto"/>
+            </w:pPr>
+            <w:r>
+              <w:t>Is de respondent een ouder van minstens één kind jonger dan 18 jaar</w:t>
+            </w:r>
+          </w:p>
+        </w:tc>
+      </w:tr>
+      <w:tr>
+        <w:trPr>
+          <w:trHeight w:val="286"/>
+        </w:trPr>
+        <w:tc>
+          <w:tcPr>
+            <w:tcW w:w="487" w:type="dxa"/>
+            <w:tcBorders>
+              <w:top w:val="nil"/>
+            </w:tcBorders>
+          </w:tcPr>
+          <w:p>
+            <w:pPr>
+              <w:pStyle w:val="Geenafstand"/>
+            </w:pPr>
+            <w:r>
+              <w:t>16</w:t>
+            </w:r>
+          </w:p>
+        </w:tc>
+        <w:tc>
+          <w:tcPr>
+            <w:tcW w:w="1438" w:type="dxa"/>
+            <w:tcBorders>
+              <w:top w:val="nil"/>
+              <w:bottom w:val="single" w:sz="4" w:space="0" w:color="auto"/>
+            </w:tcBorders>
+          </w:tcPr>
+          <w:p>
+            <w:pPr>
+              <w:pStyle w:val="Geenafstand"/>
+              <w:spacing w:line="276" w:lineRule="auto"/>
+              <w:rPr>
+                <w:lang w:val="en-GB"/>
+              </w:rPr>
+            </w:pPr>
+            <w:r>
+              <w:rPr>
+                <w:lang w:val="en-GB"/>
+              </w:rPr>
+              <w:t>hh_alone</w:t>
+            </w:r>
+          </w:p>
+        </w:tc>
+        <w:tc>
+          <w:tcPr>
+            <w:tcW w:w="8173" w:type="dxa"/>
+            <w:tcBorders>
+              <w:top w:val="nil"/>
+              <w:bottom w:val="single" w:sz="4" w:space="0" w:color="auto"/>
+            </w:tcBorders>
+          </w:tcPr>
+          <w:p>
+            <w:pPr>
+              <w:pStyle w:val="Geenafstand"/>
+              <w:spacing w:line="276" w:lineRule="auto"/>
+            </w:pPr>
+            <w:r>
+              <w:t>Woont de respondent alleen; met of zonder andere al dan niet volwassenen</w:t>
+            </w:r>
           </w:p>
         </w:tc>
       </w:tr>
@@ -580,7 +1567,7 @@
         <w:pStyle w:val="Bijschrift"/>
         <w:spacing w:before="120" w:after="120"/>
       </w:pPr>
-      <w:bookmarkStart w:id="2" w:name="_Ref5028644"/>
+      <w:bookmarkStart w:id="1" w:name="_Ref5028644"/>
       <w:r>
         <w:t xml:space="preserve">Tabel </w:t>
       </w:r>
@@ -599,7 +1586,7 @@
       <w:r>
         <w:fldChar w:fldCharType="end"/>
       </w:r>
-      <w:bookmarkEnd w:id="2"/>
+      <w:bookmarkEnd w:id="1"/>
       <w:r>
         <w:t xml:space="preserve"> Uittreksel uit de dataset.</w:t>
       </w:r>
@@ -633,14 +1620,8 @@
           <w:p>
             <w:pPr>
               <w:pStyle w:val="Geenafstand"/>
-              <w:rPr>
-                <w:lang w:val="en-US"/>
-              </w:rPr>
-            </w:pPr>
-            <w:r>
-              <w:rPr>
-                <w:lang w:val="en-US"/>
-              </w:rPr>
+            </w:pPr>
+            <w:r>
               <w:t>V1</w:t>
             </w:r>
           </w:p>
@@ -652,14 +1633,8 @@
           <w:p>
             <w:pPr>
               <w:pStyle w:val="Geenafstand"/>
-              <w:rPr>
-                <w:lang w:val="en-US"/>
-              </w:rPr>
-            </w:pPr>
-            <w:r>
-              <w:rPr>
-                <w:lang w:val="en-US"/>
-              </w:rPr>
+            </w:pPr>
+            <w:r>
               <w:t>V2</w:t>
             </w:r>
           </w:p>
@@ -673,14 +1648,8 @@
           <w:p>
             <w:pPr>
               <w:pStyle w:val="Geenafstand"/>
-              <w:rPr>
-                <w:lang w:val="en-US"/>
-              </w:rPr>
-            </w:pPr>
-            <w:r>
-              <w:rPr>
-                <w:lang w:val="en-US"/>
-              </w:rPr>
+            </w:pPr>
+            <w:r>
               <w:t>1</w:t>
             </w:r>
           </w:p>
@@ -692,9 +1661,6 @@
           <w:p>
             <w:pPr>
               <w:pStyle w:val="Geenafstand"/>
-              <w:rPr>
-                <w:lang w:val="en-US"/>
-              </w:rPr>
             </w:pPr>
           </w:p>
         </w:tc>
@@ -705,9 +1671,6 @@
           <w:p>
             <w:pPr>
               <w:pStyle w:val="Geenafstand"/>
-              <w:rPr>
-                <w:lang w:val="en-US"/>
-              </w:rPr>
             </w:pPr>
           </w:p>
         </w:tc>
@@ -760,14 +1723,8 @@
           <w:p>
             <w:pPr>
               <w:pStyle w:val="Geenafstand"/>
-              <w:rPr>
-                <w:lang w:val="en-US"/>
-              </w:rPr>
-            </w:pPr>
-            <w:r>
-              <w:rPr>
-                <w:lang w:val="en-US"/>
-              </w:rPr>
+            </w:pPr>
+            <w:r>
               <w:t>Naam</w:t>
             </w:r>
           </w:p>
@@ -779,20 +1736,11 @@
           <w:p>
             <w:pPr>
               <w:pStyle w:val="Geenafstand"/>
-              <w:rPr>
-                <w:lang w:val="en-US"/>
-              </w:rPr>
-            </w:pPr>
-            <w:r>
-              <w:rPr>
-                <w:lang w:val="en-US"/>
-              </w:rPr>
+            </w:pPr>
+            <w:r>
               <w:t>Gemiddelde</w:t>
             </w:r>
             <w:r>
-              <w:rPr>
-                <w:lang w:val="en-US"/>
-              </w:rPr>
               <w:t xml:space="preserve"> en standaardfout</w:t>
             </w:r>
           </w:p>
@@ -804,14 +1752,8 @@
           <w:p>
             <w:pPr>
               <w:pStyle w:val="Geenafstand"/>
-              <w:rPr>
-                <w:lang w:val="en-US"/>
-              </w:rPr>
-            </w:pPr>
-            <w:r>
-              <w:rPr>
-                <w:lang w:val="en-US"/>
-              </w:rPr>
+            </w:pPr>
+            <w:r>
               <w:t>Bereik</w:t>
             </w:r>
           </w:p>
@@ -823,14 +1765,8 @@
           <w:p>
             <w:pPr>
               <w:pStyle w:val="Geenafstand"/>
-              <w:rPr>
-                <w:lang w:val="en-US"/>
-              </w:rPr>
-            </w:pPr>
-            <w:r>
-              <w:rPr>
-                <w:lang w:val="en-US"/>
-              </w:rPr>
+            </w:pPr>
+            <w:r>
               <w:t>Algemene vorm</w:t>
             </w:r>
           </w:p>
@@ -844,9 +1780,6 @@
           <w:p>
             <w:pPr>
               <w:pStyle w:val="Geenafstand"/>
-              <w:rPr>
-                <w:lang w:val="en-US"/>
-              </w:rPr>
             </w:pPr>
           </w:p>
         </w:tc>
@@ -857,9 +1790,6 @@
           <w:p>
             <w:pPr>
               <w:pStyle w:val="Geenafstand"/>
-              <w:rPr>
-                <w:lang w:val="en-US"/>
-              </w:rPr>
             </w:pPr>
           </w:p>
         </w:tc>
@@ -870,9 +1800,6 @@
           <w:p>
             <w:pPr>
               <w:pStyle w:val="Geenafstand"/>
-              <w:rPr>
-                <w:lang w:val="en-US"/>
-              </w:rPr>
             </w:pPr>
           </w:p>
         </w:tc>
@@ -883,9 +1810,6 @@
           <w:p>
             <w:pPr>
               <w:pStyle w:val="Geenafstand"/>
-              <w:rPr>
-                <w:lang w:val="en-US"/>
-              </w:rPr>
             </w:pPr>
           </w:p>
         </w:tc>
@@ -895,7 +1819,6 @@
       <w:pPr>
         <w:rPr>
           <w:sz w:val="4"/>
-          <w:lang w:val="en-US"/>
         </w:rPr>
       </w:pPr>
     </w:p>
@@ -914,57 +1837,48 @@
         <w:tc>
           <w:tcPr>
             <w:tcW w:w="1495" w:type="dxa"/>
-          </w:tcPr>
-          <w:p>
-            <w:pPr>
-              <w:pStyle w:val="Geenafstand"/>
-              <w:rPr>
-                <w:lang w:val="en-US"/>
-              </w:rPr>
-            </w:pPr>
-            <w:r>
-              <w:rPr>
-                <w:lang w:val="en-US"/>
-              </w:rPr>
-              <w:t>Veranderlijke</w:t>
+            <w:tcBorders>
+              <w:bottom w:val="single" w:sz="4" w:space="0" w:color="auto"/>
+            </w:tcBorders>
+          </w:tcPr>
+          <w:p>
+            <w:pPr>
+              <w:pStyle w:val="Geenafstand"/>
+            </w:pPr>
+            <w:r>
+              <w:t>ind_gender</w:t>
             </w:r>
           </w:p>
         </w:tc>
         <w:tc>
           <w:tcPr>
             <w:tcW w:w="1272" w:type="dxa"/>
-          </w:tcPr>
-          <w:p>
-            <w:pPr>
-              <w:pStyle w:val="Geenafstand"/>
-              <w:rPr>
-                <w:lang w:val="en-US"/>
-              </w:rPr>
-            </w:pPr>
-            <w:r>
-              <w:rPr>
-                <w:lang w:val="en-US"/>
-              </w:rPr>
-              <w:t>Uitkomst 1</w:t>
+            <w:tcBorders>
+              <w:bottom w:val="single" w:sz="4" w:space="0" w:color="auto"/>
+            </w:tcBorders>
+          </w:tcPr>
+          <w:p>
+            <w:pPr>
+              <w:pStyle w:val="Geenafstand"/>
+            </w:pPr>
+            <w:r>
+              <w:t>Man</w:t>
             </w:r>
           </w:p>
         </w:tc>
         <w:tc>
           <w:tcPr>
             <w:tcW w:w="1272" w:type="dxa"/>
-          </w:tcPr>
-          <w:p>
-            <w:pPr>
-              <w:pStyle w:val="Geenafstand"/>
-              <w:rPr>
-                <w:lang w:val="en-US"/>
-              </w:rPr>
-            </w:pPr>
-            <w:r>
-              <w:rPr>
-                <w:lang w:val="en-US"/>
-              </w:rPr>
-              <w:t>Uitkomst 2</w:t>
+            <w:tcBorders>
+              <w:bottom w:val="single" w:sz="4" w:space="0" w:color="auto"/>
+            </w:tcBorders>
+          </w:tcPr>
+          <w:p>
+            <w:pPr>
+              <w:pStyle w:val="Geenafstand"/>
+            </w:pPr>
+            <w:r>
+              <w:t>Vrouw</w:t>
             </w:r>
           </w:p>
         </w:tc>
@@ -973,18 +1887,15 @@
         <w:tc>
           <w:tcPr>
             <w:tcW w:w="1495" w:type="dxa"/>
-          </w:tcPr>
-          <w:p>
-            <w:pPr>
-              <w:pStyle w:val="Geenafstand"/>
-              <w:rPr>
-                <w:lang w:val="en-US"/>
-              </w:rPr>
-            </w:pPr>
-            <w:r>
-              <w:rPr>
-                <w:lang w:val="en-US"/>
-              </w:rPr>
+            <w:tcBorders>
+              <w:bottom w:val="nil"/>
+            </w:tcBorders>
+          </w:tcPr>
+          <w:p>
+            <w:pPr>
+              <w:pStyle w:val="Geenafstand"/>
+            </w:pPr>
+            <w:r>
               <w:t>Aantal</w:t>
             </w:r>
           </w:p>
@@ -992,27 +1903,33 @@
         <w:tc>
           <w:tcPr>
             <w:tcW w:w="1272" w:type="dxa"/>
-          </w:tcPr>
-          <w:p>
-            <w:pPr>
-              <w:pStyle w:val="Geenafstand"/>
-              <w:rPr>
-                <w:lang w:val="en-US"/>
-              </w:rPr>
-            </w:pPr>
+            <w:tcBorders>
+              <w:bottom w:val="nil"/>
+            </w:tcBorders>
+          </w:tcPr>
+          <w:p>
+            <w:pPr>
+              <w:pStyle w:val="Geenafstand"/>
+            </w:pPr>
+            <w:r>
+              <w:t>818</w:t>
+            </w:r>
           </w:p>
         </w:tc>
         <w:tc>
           <w:tcPr>
             <w:tcW w:w="1272" w:type="dxa"/>
-          </w:tcPr>
-          <w:p>
-            <w:pPr>
-              <w:pStyle w:val="Geenafstand"/>
-              <w:rPr>
-                <w:lang w:val="en-US"/>
-              </w:rPr>
-            </w:pPr>
+            <w:tcBorders>
+              <w:bottom w:val="nil"/>
+            </w:tcBorders>
+          </w:tcPr>
+          <w:p>
+            <w:pPr>
+              <w:pStyle w:val="Geenafstand"/>
+            </w:pPr>
+            <w:r>
+              <w:t>914</w:t>
+            </w:r>
           </w:p>
         </w:tc>
       </w:tr>
@@ -1020,18 +1937,15 @@
         <w:tc>
           <w:tcPr>
             <w:tcW w:w="1495" w:type="dxa"/>
-          </w:tcPr>
-          <w:p>
-            <w:pPr>
-              <w:pStyle w:val="Geenafstand"/>
-              <w:rPr>
-                <w:lang w:val="en-US"/>
-              </w:rPr>
-            </w:pPr>
-            <w:r>
-              <w:rPr>
-                <w:lang w:val="en-US"/>
-              </w:rPr>
+            <w:tcBorders>
+              <w:top w:val="nil"/>
+            </w:tcBorders>
+          </w:tcPr>
+          <w:p>
+            <w:pPr>
+              <w:pStyle w:val="Geenafstand"/>
+            </w:pPr>
+            <w:r>
               <w:t>Proportie</w:t>
             </w:r>
           </w:p>
@@ -1039,27 +1953,628 @@
         <w:tc>
           <w:tcPr>
             <w:tcW w:w="1272" w:type="dxa"/>
-          </w:tcPr>
-          <w:p>
-            <w:pPr>
-              <w:pStyle w:val="Geenafstand"/>
-              <w:rPr>
-                <w:lang w:val="en-US"/>
-              </w:rPr>
-            </w:pPr>
+            <w:tcBorders>
+              <w:top w:val="nil"/>
+            </w:tcBorders>
+          </w:tcPr>
+          <w:p>
+            <w:pPr>
+              <w:pStyle w:val="Geenafstand"/>
+            </w:pPr>
+            <w:r>
+              <w:t>47.22%</w:t>
+            </w:r>
           </w:p>
         </w:tc>
         <w:tc>
           <w:tcPr>
             <w:tcW w:w="1272" w:type="dxa"/>
-          </w:tcPr>
-          <w:p>
-            <w:pPr>
-              <w:pStyle w:val="Geenafstand"/>
-              <w:rPr>
-                <w:lang w:val="en-US"/>
-              </w:rPr>
-            </w:pPr>
+            <w:tcBorders>
+              <w:top w:val="nil"/>
+            </w:tcBorders>
+          </w:tcPr>
+          <w:p>
+            <w:pPr>
+              <w:pStyle w:val="Geenafstand"/>
+            </w:pPr>
+            <w:r>
+              <w:t>52.77%</w:t>
+            </w:r>
+          </w:p>
+        </w:tc>
+      </w:tr>
+    </w:tbl>
+    <w:tbl>
+      <w:tblPr>
+        <w:tblStyle w:val="Tabelraster"/>
+        <w:tblpPr w:leftFromText="141" w:rightFromText="141" w:vertAnchor="text" w:horzAnchor="margin" w:tblpXSpec="right" w:tblpY="-721"/>
+        <w:tblW w:w="0" w:type="auto"/>
+        <w:tblLook w:val="04A0" w:firstRow="1" w:lastRow="0" w:firstColumn="1" w:lastColumn="0" w:noHBand="0" w:noVBand="1"/>
+      </w:tblPr>
+      <w:tblGrid>
+        <w:gridCol w:w="1418"/>
+        <w:gridCol w:w="1551"/>
+        <w:gridCol w:w="895"/>
+      </w:tblGrid>
+      <w:tr>
+        <w:trPr>
+          <w:trHeight w:val="138"/>
+        </w:trPr>
+        <w:tc>
+          <w:tcPr>
+            <w:tcW w:w="1418" w:type="dxa"/>
+          </w:tcPr>
+          <w:p>
+            <w:pPr>
+              <w:pStyle w:val="Geenafstand"/>
+            </w:pPr>
+            <w:r>
+              <w:t>ind_atwork</w:t>
+            </w:r>
+          </w:p>
+        </w:tc>
+        <w:tc>
+          <w:tcPr>
+            <w:tcW w:w="1551" w:type="dxa"/>
+          </w:tcPr>
+          <w:p>
+            <w:pPr>
+              <w:pStyle w:val="Geenafstand"/>
+            </w:pPr>
+            <w:r>
+              <w:t>Ja</w:t>
+            </w:r>
+          </w:p>
+        </w:tc>
+        <w:tc>
+          <w:tcPr>
+            <w:tcW w:w="886" w:type="dxa"/>
+          </w:tcPr>
+          <w:p>
+            <w:pPr>
+              <w:pStyle w:val="Geenafstand"/>
+            </w:pPr>
+            <w:r>
+              <w:t>Nee</w:t>
+            </w:r>
+          </w:p>
+        </w:tc>
+      </w:tr>
+      <w:tr>
+        <w:trPr>
+          <w:trHeight w:val="175"/>
+        </w:trPr>
+        <w:tc>
+          <w:tcPr>
+            <w:tcW w:w="1418" w:type="dxa"/>
+          </w:tcPr>
+          <w:p>
+            <w:pPr>
+              <w:pStyle w:val="Geenafstand"/>
+            </w:pPr>
+            <w:r>
+              <w:t>Aantal</w:t>
+            </w:r>
+          </w:p>
+        </w:tc>
+        <w:tc>
+          <w:tcPr>
+            <w:tcW w:w="1551" w:type="dxa"/>
+          </w:tcPr>
+          <w:p>
+            <w:pPr>
+              <w:pStyle w:val="Geenafstand"/>
+            </w:pPr>
+            <w:r>
+              <w:t>9</w:t>
+            </w:r>
+            <w:r>
+              <w:t>45</w:t>
+            </w:r>
+          </w:p>
+        </w:tc>
+        <w:tc>
+          <w:tcPr>
+            <w:tcW w:w="886" w:type="dxa"/>
+          </w:tcPr>
+          <w:p>
+            <w:pPr>
+              <w:pStyle w:val="Geenafstand"/>
+            </w:pPr>
+            <w:r>
+              <w:t>786</w:t>
+            </w:r>
+          </w:p>
+        </w:tc>
+      </w:tr>
+      <w:tr>
+        <w:trPr>
+          <w:trHeight w:val="220"/>
+        </w:trPr>
+        <w:tc>
+          <w:tcPr>
+            <w:tcW w:w="1418" w:type="dxa"/>
+          </w:tcPr>
+          <w:p>
+            <w:pPr>
+              <w:pStyle w:val="Geenafstand"/>
+            </w:pPr>
+            <w:r>
+              <w:t>Proportie</w:t>
+            </w:r>
+          </w:p>
+        </w:tc>
+        <w:tc>
+          <w:tcPr>
+            <w:tcW w:w="1551" w:type="dxa"/>
+          </w:tcPr>
+          <w:p>
+            <w:pPr>
+              <w:pStyle w:val="Geenafstand"/>
+            </w:pPr>
+            <w:r>
+              <w:t>54.56%</w:t>
+            </w:r>
+          </w:p>
+        </w:tc>
+        <w:tc>
+          <w:tcPr>
+            <w:tcW w:w="886" w:type="dxa"/>
+          </w:tcPr>
+          <w:p>
+            <w:pPr>
+              <w:pStyle w:val="Geenafstand"/>
+            </w:pPr>
+            <w:r>
+              <w:t>45.38%</w:t>
+            </w:r>
+          </w:p>
+        </w:tc>
+      </w:tr>
+    </w:tbl>
+    <w:tbl>
+      <w:tblPr>
+        <w:tblStyle w:val="Tabelraster"/>
+        <w:tblpPr w:leftFromText="141" w:rightFromText="141" w:vertAnchor="text" w:horzAnchor="margin" w:tblpXSpec="center" w:tblpY="139"/>
+        <w:tblW w:w="0" w:type="auto"/>
+        <w:tblLook w:val="04A0" w:firstRow="1" w:lastRow="0" w:firstColumn="1" w:lastColumn="0" w:noHBand="0" w:noVBand="1"/>
+      </w:tblPr>
+      <w:tblGrid>
+        <w:gridCol w:w="1028"/>
+        <w:gridCol w:w="1661"/>
+        <w:gridCol w:w="1417"/>
+        <w:gridCol w:w="2552"/>
+      </w:tblGrid>
+      <w:tr>
+        <w:trPr>
+          <w:trHeight w:val="138"/>
+        </w:trPr>
+        <w:tc>
+          <w:tcPr>
+            <w:tcW w:w="1028" w:type="dxa"/>
+            <w:tcBorders>
+              <w:bottom w:val="single" w:sz="4" w:space="0" w:color="auto"/>
+            </w:tcBorders>
+          </w:tcPr>
+          <w:p>
+            <w:pPr>
+              <w:pStyle w:val="Geenafstand"/>
+            </w:pPr>
+            <w:r>
+              <w:t>ind_</w:t>
+            </w:r>
+            <w:r>
+              <w:t>edu</w:t>
+            </w:r>
+          </w:p>
+        </w:tc>
+        <w:tc>
+          <w:tcPr>
+            <w:tcW w:w="1661" w:type="dxa"/>
+            <w:tcBorders>
+              <w:bottom w:val="single" w:sz="4" w:space="0" w:color="auto"/>
+            </w:tcBorders>
+          </w:tcPr>
+          <w:p>
+            <w:pPr>
+              <w:pStyle w:val="Geenafstand"/>
+            </w:pPr>
+            <w:r>
+              <w:t>Minder dan SO</w:t>
+            </w:r>
+          </w:p>
+        </w:tc>
+        <w:tc>
+          <w:tcPr>
+            <w:tcW w:w="1417" w:type="dxa"/>
+            <w:tcBorders>
+              <w:bottom w:val="single" w:sz="4" w:space="0" w:color="auto"/>
+            </w:tcBorders>
+          </w:tcPr>
+          <w:p>
+            <w:pPr>
+              <w:pStyle w:val="Geenafstand"/>
+            </w:pPr>
+            <w:r>
+              <w:t>Diploma SO</w:t>
+            </w:r>
+          </w:p>
+        </w:tc>
+        <w:tc>
+          <w:tcPr>
+            <w:tcW w:w="2552" w:type="dxa"/>
+            <w:tcBorders>
+              <w:bottom w:val="single" w:sz="4" w:space="0" w:color="auto"/>
+            </w:tcBorders>
+          </w:tcPr>
+          <w:p>
+            <w:pPr>
+              <w:pStyle w:val="Geenafstand"/>
+            </w:pPr>
+            <w:r>
+              <w:t>Diploma hoger onderwijs</w:t>
+            </w:r>
+          </w:p>
+        </w:tc>
+      </w:tr>
+      <w:tr>
+        <w:trPr>
+          <w:trHeight w:val="175"/>
+        </w:trPr>
+        <w:tc>
+          <w:tcPr>
+            <w:tcW w:w="1028" w:type="dxa"/>
+            <w:tcBorders>
+              <w:bottom w:val="nil"/>
+            </w:tcBorders>
+          </w:tcPr>
+          <w:p>
+            <w:pPr>
+              <w:pStyle w:val="Geenafstand"/>
+            </w:pPr>
+            <w:r>
+              <w:t>Aantal</w:t>
+            </w:r>
+          </w:p>
+        </w:tc>
+        <w:tc>
+          <w:tcPr>
+            <w:tcW w:w="1661" w:type="dxa"/>
+            <w:tcBorders>
+              <w:bottom w:val="nil"/>
+            </w:tcBorders>
+          </w:tcPr>
+          <w:p>
+            <w:pPr>
+              <w:pStyle w:val="Geenafstand"/>
+            </w:pPr>
+            <w:r>
+              <w:t>555</w:t>
+            </w:r>
+          </w:p>
+        </w:tc>
+        <w:tc>
+          <w:tcPr>
+            <w:tcW w:w="1417" w:type="dxa"/>
+            <w:tcBorders>
+              <w:bottom w:val="nil"/>
+            </w:tcBorders>
+          </w:tcPr>
+          <w:p>
+            <w:pPr>
+              <w:pStyle w:val="Geenafstand"/>
+            </w:pPr>
+            <w:r>
+              <w:t>589</w:t>
+            </w:r>
+          </w:p>
+        </w:tc>
+        <w:tc>
+          <w:tcPr>
+            <w:tcW w:w="2552" w:type="dxa"/>
+            <w:tcBorders>
+              <w:bottom w:val="nil"/>
+            </w:tcBorders>
+          </w:tcPr>
+          <w:p>
+            <w:pPr>
+              <w:pStyle w:val="Geenafstand"/>
+            </w:pPr>
+            <w:r>
+              <w:t>574</w:t>
+            </w:r>
+            <w:bookmarkStart w:id="2" w:name="_GoBack"/>
+            <w:bookmarkEnd w:id="2"/>
+          </w:p>
+        </w:tc>
+      </w:tr>
+      <w:tr>
+        <w:trPr>
+          <w:trHeight w:val="220"/>
+        </w:trPr>
+        <w:tc>
+          <w:tcPr>
+            <w:tcW w:w="1028" w:type="dxa"/>
+            <w:tcBorders>
+              <w:top w:val="nil"/>
+            </w:tcBorders>
+          </w:tcPr>
+          <w:p>
+            <w:pPr>
+              <w:pStyle w:val="Geenafstand"/>
+            </w:pPr>
+            <w:r>
+              <w:t>Proportie</w:t>
+            </w:r>
+          </w:p>
+        </w:tc>
+        <w:tc>
+          <w:tcPr>
+            <w:tcW w:w="1661" w:type="dxa"/>
+            <w:tcBorders>
+              <w:top w:val="nil"/>
+            </w:tcBorders>
+          </w:tcPr>
+          <w:p>
+            <w:pPr>
+              <w:pStyle w:val="Geenafstand"/>
+            </w:pPr>
+            <w:r>
+              <w:t>32.04%</w:t>
+            </w:r>
+          </w:p>
+        </w:tc>
+        <w:tc>
+          <w:tcPr>
+            <w:tcW w:w="1417" w:type="dxa"/>
+            <w:tcBorders>
+              <w:top w:val="nil"/>
+            </w:tcBorders>
+          </w:tcPr>
+          <w:p>
+            <w:pPr>
+              <w:pStyle w:val="Geenafstand"/>
+            </w:pPr>
+            <w:r>
+              <w:t>34.01%</w:t>
+            </w:r>
+          </w:p>
+        </w:tc>
+        <w:tc>
+          <w:tcPr>
+            <w:tcW w:w="2552" w:type="dxa"/>
+            <w:tcBorders>
+              <w:top w:val="nil"/>
+            </w:tcBorders>
+          </w:tcPr>
+          <w:p>
+            <w:pPr>
+              <w:pStyle w:val="Geenafstand"/>
+            </w:pPr>
+            <w:r>
+              <w:t>33.14%</w:t>
+            </w:r>
+          </w:p>
+        </w:tc>
+      </w:tr>
+    </w:tbl>
+    <w:tbl>
+      <w:tblPr>
+        <w:tblStyle w:val="Tabelraster"/>
+        <w:tblpPr w:leftFromText="141" w:rightFromText="141" w:vertAnchor="text" w:horzAnchor="page" w:tblpX="3051" w:tblpY="1050"/>
+        <w:tblW w:w="0" w:type="auto"/>
+        <w:tblLook w:val="04A0" w:firstRow="1" w:lastRow="0" w:firstColumn="1" w:lastColumn="0" w:noHBand="0" w:noVBand="1"/>
+      </w:tblPr>
+      <w:tblGrid>
+        <w:gridCol w:w="1028"/>
+        <w:gridCol w:w="2453"/>
+        <w:gridCol w:w="2693"/>
+        <w:gridCol w:w="1843"/>
+      </w:tblGrid>
+      <w:tr>
+        <w:trPr>
+          <w:trHeight w:val="138"/>
+        </w:trPr>
+        <w:tc>
+          <w:tcPr>
+            <w:tcW w:w="236" w:type="dxa"/>
+            <w:tcBorders>
+              <w:bottom w:val="single" w:sz="4" w:space="0" w:color="auto"/>
+            </w:tcBorders>
+          </w:tcPr>
+          <w:p>
+            <w:pPr>
+              <w:pStyle w:val="Geenafstand"/>
+            </w:pPr>
+            <w:r>
+              <w:t>hh_pos</w:t>
+            </w:r>
+          </w:p>
+        </w:tc>
+        <w:tc>
+          <w:tcPr>
+            <w:tcW w:w="2453" w:type="dxa"/>
+            <w:tcBorders>
+              <w:bottom w:val="single" w:sz="4" w:space="0" w:color="auto"/>
+            </w:tcBorders>
+          </w:tcPr>
+          <w:p>
+            <w:pPr>
+              <w:pStyle w:val="Geenafstand"/>
+            </w:pPr>
+            <w:r>
+              <w:t>Geen inwonende partner</w:t>
+            </w:r>
+          </w:p>
+        </w:tc>
+        <w:tc>
+          <w:tcPr>
+            <w:tcW w:w="2693" w:type="dxa"/>
+            <w:tcBorders>
+              <w:bottom w:val="single" w:sz="4" w:space="0" w:color="auto"/>
+            </w:tcBorders>
+          </w:tcPr>
+          <w:p>
+            <w:pPr>
+              <w:pStyle w:val="Geenafstand"/>
+            </w:pPr>
+            <w:r>
+              <w:t>Samenwonend met partner</w:t>
+            </w:r>
+          </w:p>
+        </w:tc>
+        <w:tc>
+          <w:tcPr>
+            <w:tcW w:w="1843" w:type="dxa"/>
+            <w:tcBorders>
+              <w:bottom w:val="single" w:sz="4" w:space="0" w:color="auto"/>
+            </w:tcBorders>
+          </w:tcPr>
+          <w:p>
+            <w:pPr>
+              <w:pStyle w:val="Geenafstand"/>
+            </w:pPr>
+            <w:r>
+              <w:t>Woont bij ouders</w:t>
+            </w:r>
+          </w:p>
+        </w:tc>
+      </w:tr>
+      <w:tr>
+        <w:trPr>
+          <w:trHeight w:val="175"/>
+        </w:trPr>
+        <w:tc>
+          <w:tcPr>
+            <w:tcW w:w="236" w:type="dxa"/>
+            <w:tcBorders>
+              <w:bottom w:val="nil"/>
+            </w:tcBorders>
+          </w:tcPr>
+          <w:p>
+            <w:pPr>
+              <w:pStyle w:val="Geenafstand"/>
+            </w:pPr>
+            <w:r>
+              <w:t>Aantal</w:t>
+            </w:r>
+          </w:p>
+        </w:tc>
+        <w:tc>
+          <w:tcPr>
+            <w:tcW w:w="2453" w:type="dxa"/>
+            <w:tcBorders>
+              <w:bottom w:val="nil"/>
+            </w:tcBorders>
+          </w:tcPr>
+          <w:p>
+            <w:pPr>
+              <w:pStyle w:val="Geenafstand"/>
+            </w:pPr>
+            <w:r>
+              <w:t>692</w:t>
+            </w:r>
+          </w:p>
+        </w:tc>
+        <w:tc>
+          <w:tcPr>
+            <w:tcW w:w="2693" w:type="dxa"/>
+            <w:tcBorders>
+              <w:bottom w:val="nil"/>
+            </w:tcBorders>
+          </w:tcPr>
+          <w:p>
+            <w:pPr>
+              <w:pStyle w:val="Geenafstand"/>
+            </w:pPr>
+            <w:r>
+              <w:t>946</w:t>
+            </w:r>
+          </w:p>
+        </w:tc>
+        <w:tc>
+          <w:tcPr>
+            <w:tcW w:w="1843" w:type="dxa"/>
+            <w:tcBorders>
+              <w:bottom w:val="nil"/>
+            </w:tcBorders>
+          </w:tcPr>
+          <w:p>
+            <w:pPr>
+              <w:pStyle w:val="Geenafstand"/>
+            </w:pPr>
+            <w:r>
+              <w:t>50</w:t>
+            </w:r>
+          </w:p>
+        </w:tc>
+      </w:tr>
+      <w:tr>
+        <w:trPr>
+          <w:trHeight w:val="220"/>
+        </w:trPr>
+        <w:tc>
+          <w:tcPr>
+            <w:tcW w:w="236" w:type="dxa"/>
+            <w:tcBorders>
+              <w:top w:val="nil"/>
+            </w:tcBorders>
+          </w:tcPr>
+          <w:p>
+            <w:pPr>
+              <w:pStyle w:val="Geenafstand"/>
+            </w:pPr>
+            <w:r>
+              <w:t>Proportie</w:t>
+            </w:r>
+          </w:p>
+        </w:tc>
+        <w:tc>
+          <w:tcPr>
+            <w:tcW w:w="2453" w:type="dxa"/>
+            <w:tcBorders>
+              <w:top w:val="nil"/>
+            </w:tcBorders>
+          </w:tcPr>
+          <w:p>
+            <w:pPr>
+              <w:pStyle w:val="Geenafstand"/>
+            </w:pPr>
+            <w:r>
+              <w:t>39.95%</w:t>
+            </w:r>
+          </w:p>
+        </w:tc>
+        <w:tc>
+          <w:tcPr>
+            <w:tcW w:w="2693" w:type="dxa"/>
+            <w:tcBorders>
+              <w:top w:val="nil"/>
+            </w:tcBorders>
+          </w:tcPr>
+          <w:p>
+            <w:pPr>
+              <w:pStyle w:val="Geenafstand"/>
+            </w:pPr>
+            <w:r>
+              <w:t>54.62%</w:t>
+            </w:r>
+          </w:p>
+        </w:tc>
+        <w:tc>
+          <w:tcPr>
+            <w:tcW w:w="1843" w:type="dxa"/>
+            <w:tcBorders>
+              <w:top w:val="nil"/>
+            </w:tcBorders>
+          </w:tcPr>
+          <w:p>
+            <w:pPr>
+              <w:pStyle w:val="Geenafstand"/>
+            </w:pPr>
+            <w:r>
+              <w:t>2.89%</w:t>
+            </w:r>
           </w:p>
         </w:tc>
       </w:tr>
@@ -1093,175 +2608,6 @@
     </w:p>
     <w:p>
       <w:pPr>
-        <w:pStyle w:val="Kop2"/>
-      </w:pPr>
-      <w:r>
-        <w:t>Kenmerken van de steekproef</w:t>
-      </w:r>
-    </w:p>
-    <w:p>
-      <w:pPr>
-        <w:rPr>
-          <w:lang w:val="fr-FR"/>
-        </w:rPr>
-      </w:pPr>
-      <w:r>
-        <w:t xml:space="preserve">Lorem ipsum dolor sit amet, consectetur adipiscing elit, sed do eiusmod tempor incididunt ut labore et dolore magna aliqua. Ut enim ad minim veniam, quis nostrud exercitation ullamco laboris nisi ut aliquip ex ea commodo consequat. </w:t>
-      </w:r>
-      <w:r>
-        <w:rPr>
-          <w:lang w:val="fr-FR"/>
-        </w:rPr>
-        <w:t>Duis aute irure dolor in reprehenderit in voluptate velit esse cillum dolore eu fugiat nulla pariatur. Excepteur sint occaecat cupidatat non proident, sunt in culpa qui officia deserunt mollit anim id est laborum.</w:t>
-      </w:r>
-    </w:p>
-    <w:p>
-      <w:pPr>
-        <w:rPr>
-          <w:lang w:val="fr-FR"/>
-        </w:rPr>
-      </w:pPr>
-      <w:r>
-        <w:rPr>
-          <w:lang w:val="fr-FR"/>
-        </w:rPr>
-        <w:t xml:space="preserve">Lorem ipsum dolor sit amet, consectetur adipiscing elit, sed do eiusmod tempor incididunt ut labore et dolore magna aliqua. Ut enim ad minim veniam, quis nostrud exercitation ullamco laboris nisi ut aliquip </w:t>
-      </w:r>
-      <w:r>
-        <w:rPr>
-          <w:lang w:val="fr-FR"/>
-        </w:rPr>
-        <w:lastRenderedPageBreak/>
-        <w:t>ex ea commodo consequat. Duis aute irure dolor in reprehenderit in voluptate velit esse cillum dolore eu fugiat nulla pariatur. Excepteur sint occaecat cupidatat non proident, sunt in culpa qui officia deserunt mollit anim id est laborum.</w:t>
-      </w:r>
-    </w:p>
-    <w:p>
-      <w:pPr>
-        <w:pStyle w:val="Kop2"/>
-      </w:pPr>
-      <w:r>
-        <w:t xml:space="preserve">Gemiddelde </w:t>
-      </w:r>
-      <w:r>
-        <w:t>geluksscore</w:t>
-      </w:r>
-    </w:p>
-    <w:p>
-      <w:pPr>
-        <w:rPr>
-          <w:lang w:val="fr-FR"/>
-        </w:rPr>
-      </w:pPr>
-      <w:r>
-        <w:t xml:space="preserve">Lorem ipsum dolor sit amet, consectetur adipiscing elit, sed do eiusmod tempor incididunt ut labore et dolore magna aliqua. Ut enim ad minim veniam, quis nostrud exercitation ullamco laboris nisi ut aliquip ex ea commodo consequat. </w:t>
-      </w:r>
-      <w:r>
-        <w:rPr>
-          <w:lang w:val="fr-FR"/>
-        </w:rPr>
-        <w:t>Duis aute irure dolor in reprehenderit in voluptate velit esse cillum dolore eu fugiat nulla pariatur. Excepteur sint occaecat cupidatat non proident, sunt in culpa qui officia deserunt mollit anim id est laborum.</w:t>
-      </w:r>
-    </w:p>
-    <w:p>
-      <w:pPr>
-        <w:rPr>
-          <w:lang w:val="fr-FR"/>
-        </w:rPr>
-      </w:pPr>
-      <w:r>
-        <w:rPr>
-          <w:lang w:val="fr-FR"/>
-        </w:rPr>
-        <w:t>Lorem ipsum dolor sit amet, consectetur adipiscing elit, sed do eiusmod tempor incididunt ut labore et dolore magna aliqua. Ut enim ad minim veniam, quis nostrud exercitation ullamco laboris nisi ut aliquip ex ea commodo consequat. Duis aute irure dolor in reprehenderit in voluptate velit esse cillum dolore eu fugiat nulla pariatur. Excepteur sint occaecat cupidatat non proident, sunt in culpa qui officia deserunt mollit anim id est laborum.</w:t>
-      </w:r>
-    </w:p>
-    <w:p>
-      <w:pPr>
-        <w:pStyle w:val="Kop2"/>
-      </w:pPr>
-      <w:r>
-        <w:t>Associatie met de verschillende veranderlijken</w:t>
-      </w:r>
-    </w:p>
-    <w:p>
-      <w:pPr>
-        <w:rPr>
-          <w:lang w:val="fr-FR"/>
-        </w:rPr>
-      </w:pPr>
-      <w:r>
-        <w:t xml:space="preserve">Lorem ipsum dolor sit amet, consectetur adipiscing elit, sed do eiusmod tempor incididunt ut labore et dolore magna aliqua. Ut enim ad minim veniam, quis nostrud exercitation ullamco laboris nisi ut aliquip ex ea commodo consequat. </w:t>
-      </w:r>
-      <w:r>
-        <w:rPr>
-          <w:lang w:val="fr-FR"/>
-        </w:rPr>
-        <w:t>Duis aute irure dolor in reprehenderit in voluptate velit esse cillum dolore eu fugiat nulla pariatur. Excepteur sint occaecat cupidatat non proident, sunt in culpa qui officia deserunt mollit anim id est laborum.</w:t>
-      </w:r>
-    </w:p>
-    <w:p>
-      <w:pPr>
-        <w:rPr>
-          <w:lang w:val="fr-FR"/>
-        </w:rPr>
-      </w:pPr>
-      <w:r>
-        <w:rPr>
-          <w:lang w:val="fr-FR"/>
-        </w:rPr>
-        <w:t>Lorem ipsum dolor sit amet, consectetur adipiscing elit, sed do eiusmod tempor incididunt ut labore et dolore magna aliqua. Ut enim ad minim veniam, quis nostrud exercitation ullamco laboris nisi ut aliquip ex ea commodo consequat. Duis aute irure dolor in reprehenderit in voluptate velit esse cillum dolore eu fugiat nulla pariatur. Excepteur sint occaecat cupidatat non proident, sunt in culpa qui officia deserunt mollit anim id est laborum.</w:t>
-      </w:r>
-    </w:p>
-    <w:p>
-      <w:pPr>
-        <w:pStyle w:val="Kop2"/>
-      </w:pPr>
-      <w:r>
-        <w:t xml:space="preserve">Verklaren van de </w:t>
-      </w:r>
-      <w:r>
-        <w:t>geluksscore</w:t>
-      </w:r>
-    </w:p>
-    <w:p>
-      <w:pPr>
-        <w:rPr>
-          <w:lang w:val="fr-FR"/>
-        </w:rPr>
-      </w:pPr>
-      <w:r>
-        <w:t xml:space="preserve">Lorem ipsum dolor sit amet, consectetur adipiscing elit, sed do eiusmod tempor incididunt ut labore et dolore magna aliqua. Ut enim ad minim veniam, quis nostrud exercitation ullamco laboris nisi ut aliquip ex ea commodo consequat. </w:t>
-      </w:r>
-      <w:r>
-        <w:rPr>
-          <w:lang w:val="fr-FR"/>
-        </w:rPr>
-        <w:t>Duis aute irure dolor in reprehenderit in voluptate velit esse cillum dolore eu fugiat nulla pariatur. Excepteur sint occaecat cupidatat non proident, sunt in culpa qui officia deserunt mollit anim id est laborum.</w:t>
-      </w:r>
-    </w:p>
-    <w:p>
-      <w:pPr>
-        <w:rPr>
-          <w:lang w:val="fr-FR"/>
-        </w:rPr>
-      </w:pPr>
-      <w:r>
-        <w:rPr>
-          <w:lang w:val="fr-FR"/>
-        </w:rPr>
-        <w:t>Lorem ipsum dolor sit amet, consectetur adipiscing elit, sed do eiusmod tempor incididunt ut labore et dolore magna aliqua. Ut enim ad minim veniam, quis nostrud exercitation ullamco laboris nisi ut aliquip ex ea commodo consequat. Duis aute irure dolor in reprehenderit in voluptate velit esse cillum dolore eu fugiat nulla pariatur. Excepteur sint occaecat cupidatat non proident, sunt in culpa qui officia deserunt mollit anim id est laborum.</w:t>
-      </w:r>
-    </w:p>
-    <w:p>
-      <w:pPr>
-        <w:pStyle w:val="Kop1"/>
-      </w:pPr>
-      <w:r>
-        <w:t>Discussie</w:t>
-      </w:r>
-    </w:p>
-    <w:p>
-      <w:pPr>
         <w:autoSpaceDE w:val="0"/>
         <w:autoSpaceDN w:val="0"/>
         <w:adjustRightInd w:val="0"/>
@@ -1271,6 +2617,109 @@
           <w:color w:val="FF0000"/>
         </w:rPr>
       </w:pPr>
+    </w:p>
+    <w:p>
+      <w:pPr>
+        <w:pStyle w:val="Kop2"/>
+      </w:pPr>
+      <w:r>
+        <w:t>Kenmerken van de steekproef</w:t>
+      </w:r>
+    </w:p>
+    <w:p>
+      <w:r>
+        <w:t>Lorem ipsum dolor sit amet, consectetur adipiscing elit, sed do eiusmod tempor incididunt ut labore et dolore magna aliqua. Ut enim ad minim veniam, quis nostrud exercitation ullamco laboris nisi ut aliquip ex ea commodo consequat. Duis aute irure dolor in reprehenderit in voluptate velit esse cillum dolore eu fugiat nulla pariatur. Excepteur sint occaecat cupidatat non proident, sunt in culpa qui officia deserunt mollit anim id est laborum.</w:t>
+      </w:r>
+    </w:p>
+    <w:p/>
+    <w:p>
+      <w:r>
+        <w:t>Lorem ipsum dolor sit amet, consectetur adipiscing elit, sed do eiusmod tempor incididunt ut labore et dolore magna aliqua. Ut enim ad minim veniam, quis nostrud exercitation ullamco laboris nisi ut aliquip ex ea commodo consequat. Duis aute irure dolor in reprehenderit in voluptate velit esse cillum dolore eu fugiat nulla pariatur. Excepteur sint occaecat cupidatat non proident, sunt in culpa qui officia deserunt mollit anim id est laborum.</w:t>
+      </w:r>
+    </w:p>
+    <w:p>
+      <w:pPr>
+        <w:pStyle w:val="Kop2"/>
+      </w:pPr>
+      <w:r>
+        <w:t xml:space="preserve">Gemiddelde </w:t>
+      </w:r>
+      <w:r>
+        <w:t>geluksscore</w:t>
+      </w:r>
+    </w:p>
+    <w:p>
+      <w:r>
+        <w:t>Lorem ipsum dolor sit amet, consectetur adipiscing elit, sed do eiusmod tempor incididunt ut labore et dolore magna aliqua. Ut enim ad minim veniam, quis nostrud exercitation ullamco laboris nisi ut aliquip ex ea commodo consequat. Duis aute irure dolor in reprehenderit in voluptate velit esse cillum dolore eu fugiat nulla pariatur. Excepteur sint occaecat cupidatat non proident, sunt in culpa qui officia deserunt mollit anim id est laborum.</w:t>
+      </w:r>
+    </w:p>
+    <w:p>
+      <w:r>
+        <w:t>Lorem ipsum dolor sit amet, consectetur adipiscing elit, sed do eiusmod tempor incididunt ut labore et dolore magna aliqua. Ut enim ad minim veniam, quis nostrud exercitation ullamco laboris nisi ut aliquip ex ea commodo consequat. Duis aute irure dolor in reprehenderit in voluptate velit esse cillum dolore eu fugiat nulla pariatur. Excepteur sint occaecat cupidatat non proident, sunt in culpa qui officia deserunt mollit anim id est laborum.</w:t>
+      </w:r>
+    </w:p>
+    <w:p>
+      <w:pPr>
+        <w:pStyle w:val="Kop2"/>
+      </w:pPr>
+      <w:r>
+        <w:t>Associatie met de verschillende veranderlijken</w:t>
+      </w:r>
+    </w:p>
+    <w:p>
+      <w:r>
+        <w:t>Lorem ipsum dolor sit amet, consectetur adipiscing elit, sed do eiusmod tempor incididunt ut labore et dolore magna aliqua. Ut enim ad minim veniam, quis nostrud exercitation ullamco laboris nisi ut aliquip ex ea commodo consequat. Duis aute irure dolor in reprehenderit in voluptate velit esse cillum dolore eu fugiat nulla pariatur. Excepteur sint occaecat cupidatat non proident, sunt in culpa qui officia deserunt mollit anim id est laborum.</w:t>
+      </w:r>
+    </w:p>
+    <w:p>
+      <w:r>
+        <w:t xml:space="preserve">Lorem ipsum dolor sit amet, consectetur adipiscing elit, sed do eiusmod tempor incididunt ut labore et dolore magna aliqua. Ut enim ad minim veniam, quis nostrud exercitation ullamco laboris nisi ut aliquip </w:t>
+      </w:r>
+      <w:r>
+        <w:lastRenderedPageBreak/>
+        <w:t>ex ea commodo consequat. Duis aute irure dolor in reprehenderit in voluptate velit esse cillum dolore eu fugiat nulla pariatur. Excepteur sint occaecat cupidatat non proident, sunt in culpa qui officia deserunt mollit anim id est laborum.</w:t>
+      </w:r>
+    </w:p>
+    <w:p>
+      <w:pPr>
+        <w:pStyle w:val="Kop2"/>
+      </w:pPr>
+      <w:r>
+        <w:t xml:space="preserve">Verklaren van de </w:t>
+      </w:r>
+      <w:r>
+        <w:t>geluksscore</w:t>
+      </w:r>
+    </w:p>
+    <w:p>
+      <w:r>
+        <w:t>Lorem ipsum dolor sit amet, consectetur adipiscing elit, sed do eiusmod tempor incididunt ut labore et dolore magna aliqua. Ut enim ad minim veniam, quis nostrud exercitation ullamco laboris nisi ut aliquip ex ea commodo consequat. Duis aute irure dolor in reprehenderit in voluptate velit esse cillum dolore eu fugiat nulla pariatur. Excepteur sint occaecat cupidatat non proident, sunt in culpa qui officia deserunt mollit anim id est laborum.</w:t>
+      </w:r>
+    </w:p>
+    <w:p>
+      <w:r>
+        <w:t>Lorem ipsum dolor sit amet, consectetur adipiscing elit, sed do eiusmod tempor incididunt ut labore et dolore magna aliqua. Ut enim ad minim veniam, quis nostrud exercitation ullamco laboris nisi ut aliquip ex ea commodo consequat. Duis aute irure dolor in reprehenderit in voluptate velit esse cillum dolore eu fugiat nulla pariatur. Excepteur sint occaecat cupidatat non proident, sunt in culpa qui officia deserunt mollit anim id est laborum.</w:t>
+      </w:r>
+    </w:p>
+    <w:p>
+      <w:pPr>
+        <w:pStyle w:val="Kop1"/>
+      </w:pPr>
+      <w:r>
+        <w:t>Discussie</w:t>
+      </w:r>
+    </w:p>
+    <w:p>
+      <w:pPr>
+        <w:autoSpaceDE w:val="0"/>
+        <w:autoSpaceDN w:val="0"/>
+        <w:adjustRightInd w:val="0"/>
+        <w:spacing w:before="0"/>
+        <w:rPr>
+          <w:rFonts w:ascii="SFRM1000" w:hAnsi="SFRM1000" w:cs="SFRM1000"/>
+          <w:color w:val="FF0000"/>
+        </w:rPr>
+      </w:pPr>
       <w:r>
         <w:rPr>
           <w:rFonts w:ascii="SFRM1000" w:hAnsi="SFRM1000" w:cs="SFRM1000"/>
@@ -1288,31 +2737,51 @@
       </w:r>
     </w:p>
     <w:p>
-      <w:pPr>
-        <w:rPr>
-          <w:lang w:val="fr-FR"/>
-        </w:rPr>
-      </w:pPr>
-      <w:r>
-        <w:t xml:space="preserve">Lorem ipsum dolor sit amet, consectetur adipiscing elit, sed do eiusmod tempor incididunt ut labore et dolore magna aliqua. Ut enim ad minim veniam, quis nostrud exercitation ullamco laboris nisi ut aliquip ex ea commodo consequat. </w:t>
-      </w:r>
-      <w:r>
-        <w:rPr>
-          <w:lang w:val="fr-FR"/>
-        </w:rPr>
-        <w:t>Duis aute irure dolor in reprehenderit in voluptate velit esse cillum dolore eu fugiat nulla pariatur. Excepteur sint occaecat cupidatat non proident, sunt in culpa qui officia deserunt mollit anim id est laborum.</w:t>
+      <w:r>
+        <w:t>Lorem ipsum dolor sit amet, consectetur adipiscing elit, sed do eiusmod tempor incididunt ut labore et dolore magna aliqua. Ut enim ad minim veniam, quis nostrud exercitation ullamco laboris nisi ut aliquip ex ea commodo consequat. Duis aute irure dolor in reprehenderit in voluptate velit esse cillum dolore eu fugiat nulla pariatur. Excepteur sint occaecat cupidatat non proident, sunt in culpa qui officia deserunt mollit anim id est laborum.</w:t>
       </w:r>
     </w:p>
     <w:p>
-      <w:pPr>
-        <w:rPr>
-          <w:lang w:val="fr-FR"/>
-        </w:rPr>
-      </w:pPr>
-      <w:r>
-        <w:rPr>
-          <w:lang w:val="fr-FR"/>
-        </w:rPr>
+      <w:r>
+        <w:t>Lorem ipsum dolor sit amet, consectetur adipiscing elit, sed do eiusmod tempor incididunt ut labore et dolore magna aliqua. Ut enim ad minim veniam, quis nostrud exercitation ullamco laboris nisi ut aliquip ex ea commodo consequat. Duis aute irure dolor in reprehenderit in voluptate velit esse cillum dolore eu fugiat nulla pariatur. Excepteur sint occaecat cupidatat non proident, sunt in culpa qui officia deserunt mollit anim id est laborum.</w:t>
+      </w:r>
+    </w:p>
+    <w:p>
+      <w:pPr>
+        <w:pStyle w:val="Kop2"/>
+      </w:pPr>
+      <w:r>
+        <w:t xml:space="preserve">Gemiddelde </w:t>
+      </w:r>
+      <w:r>
+        <w:t>geluksscore</w:t>
+      </w:r>
+    </w:p>
+    <w:p>
+      <w:r>
+        <w:t>Lorem ipsum dolor sit amet, consectetur adipiscing elit, sed do eiusmod tempor incididunt ut labore et dolore magna aliqua. Ut enim ad minim veniam, quis nostrud exercitation ullamco laboris nisi ut aliquip ex ea commodo consequat. Duis aute irure dolor in reprehenderit in voluptate velit esse cillum dolore eu fugiat nulla pariatur. Excepteur sint occaecat cupidatat non proident, sunt in culpa qui officia deserunt mollit anim id est laborum.</w:t>
+      </w:r>
+    </w:p>
+    <w:p>
+      <w:r>
+        <w:t>Lorem ipsum dolor sit amet, consectetur adipiscing elit, sed do eiusmod tempor incididunt ut labore et dolore magna aliqua. Ut enim ad minim veniam, quis nostrud exercitation ullamco laboris nisi ut aliquip ex ea commodo consequat. Duis aute irure dolor in reprehenderit in voluptate velit esse cillum dolore eu fugiat nulla pariatur. Excepteur sint occaecat cupidatat non proident, sunt in culpa qui officia deserunt mollit anim id est laborum.</w:t>
+      </w:r>
+    </w:p>
+    <w:p>
+      <w:pPr>
+        <w:pStyle w:val="Kop2"/>
+      </w:pPr>
+      <w:r>
+        <w:t>Associatie met de verschillende veranderlijken</w:t>
+      </w:r>
+    </w:p>
+    <w:p>
+      <w:r>
+        <w:t>Lorem ipsum dolor sit amet, consectetur adipiscing elit, sed do eiusmod tempor incididunt ut labore et dolore magna aliqua. Ut enim ad minim veniam, quis nostrud exercitation ullamco laboris nisi ut aliquip ex ea commodo consequat. Duis aute irure dolor in reprehenderit in voluptate velit esse cillum dolore eu fugiat nulla pariatur. Excepteur sint occaecat cupidatat non proident, sunt in culpa qui officia deserunt mollit anim id est laborum.</w:t>
+      </w:r>
+    </w:p>
+    <w:p>
+      <w:r>
         <w:lastRenderedPageBreak/>
         <w:t>Lorem ipsum dolor sit amet, consectetur adipiscing elit, sed do eiusmod tempor incididunt ut labore et dolore magna aliqua. Ut enim ad minim veniam, quis nostrud exercitation ullamco laboris nisi ut aliquip ex ea commodo consequat. Duis aute irure dolor in reprehenderit in voluptate velit esse cillum dolore eu fugiat nulla pariatur. Excepteur sint occaecat cupidatat non proident, sunt in culpa qui officia deserunt mollit anim id est laborum.</w:t>
       </w:r>
@@ -1322,140 +2791,33 @@
         <w:pStyle w:val="Kop2"/>
       </w:pPr>
       <w:r>
-        <w:t xml:space="preserve">Gemiddelde </w:t>
+        <w:t xml:space="preserve">Verklaren van de </w:t>
       </w:r>
       <w:r>
         <w:t>geluksscore</w:t>
       </w:r>
     </w:p>
     <w:p>
-      <w:pPr>
-        <w:rPr>
-          <w:lang w:val="fr-FR"/>
-        </w:rPr>
-      </w:pPr>
-      <w:r>
-        <w:t xml:space="preserve">Lorem ipsum dolor sit amet, consectetur adipiscing elit, sed do eiusmod tempor incididunt ut labore et dolore magna aliqua. Ut enim ad minim veniam, quis nostrud exercitation ullamco laboris nisi ut aliquip ex ea commodo consequat. </w:t>
-      </w:r>
-      <w:r>
-        <w:rPr>
-          <w:lang w:val="fr-FR"/>
-        </w:rPr>
-        <w:t>Duis aute irure dolor in reprehenderit in voluptate velit esse cillum dolore eu fugiat nulla pariatur. Excepteur sint occaecat cupidatat non proident, sunt in culpa qui officia deserunt mollit anim id est laborum.</w:t>
+      <w:r>
+        <w:t>Lorem ipsum dolor sit amet, consectetur adipiscing elit, sed do eiusmod tempor incididunt ut labore et dolore magna aliqua. Ut enim ad minim veniam, quis nostrud exercitation ullamco laboris nisi ut aliquip ex ea commodo consequat. Duis aute irure dolor in reprehenderit in voluptate velit esse cillum dolore eu fugiat nulla pariatur. Excepteur sint occaecat cupidatat non proident, sunt in culpa qui officia deserunt mollit anim id est laborum.</w:t>
       </w:r>
     </w:p>
     <w:p>
-      <w:pPr>
-        <w:rPr>
-          <w:lang w:val="fr-FR"/>
-        </w:rPr>
-      </w:pPr>
-      <w:r>
-        <w:rPr>
-          <w:lang w:val="fr-FR"/>
-        </w:rPr>
+      <w:r>
         <w:t>Lorem ipsum dolor sit amet, consectetur adipiscing elit, sed do eiusmod tempor incididunt ut labore et dolore magna aliqua. Ut enim ad minim veniam, quis nostrud exercitation ullamco laboris nisi ut aliquip ex ea commodo consequat. Duis aute irure dolor in reprehenderit in voluptate velit esse cillum dolore eu fugiat nulla pariatur. Excepteur sint occaecat cupidatat non proident, sunt in culpa qui officia deserunt mollit anim id est laborum.</w:t>
       </w:r>
     </w:p>
     <w:p>
       <w:pPr>
-        <w:pStyle w:val="Kop2"/>
-      </w:pPr>
-      <w:r>
-        <w:t>Associatie met de verschillende veranderlijken</w:t>
+        <w:pStyle w:val="Kop1"/>
+      </w:pPr>
+      <w:r>
+        <w:t>Besluit</w:t>
       </w:r>
     </w:p>
     <w:p>
-      <w:pPr>
-        <w:rPr>
-          <w:lang w:val="fr-FR"/>
-        </w:rPr>
-      </w:pPr>
-      <w:r>
-        <w:t xml:space="preserve">Lorem ipsum dolor sit amet, consectetur adipiscing elit, sed do eiusmod tempor incididunt ut labore et dolore magna aliqua. Ut enim ad minim veniam, quis nostrud exercitation ullamco laboris nisi ut aliquip ex ea commodo consequat. </w:t>
-      </w:r>
-      <w:r>
-        <w:rPr>
-          <w:lang w:val="fr-FR"/>
-        </w:rPr>
-        <w:t>Duis aute irure dolor in reprehenderit in voluptate velit esse cillum dolore eu fugiat nulla pariatur. Excepteur sint occaecat cupidatat non proident, sunt in culpa qui officia deserunt mollit anim id est laborum.</w:t>
-      </w:r>
-    </w:p>
-    <w:p>
-      <w:pPr>
-        <w:rPr>
-          <w:lang w:val="fr-FR"/>
-        </w:rPr>
-      </w:pPr>
-      <w:r>
-        <w:rPr>
-          <w:lang w:val="fr-FR"/>
-        </w:rPr>
+      <w:r>
         <w:t>Lorem ipsum dolor sit amet, consectetur adipiscing elit, sed do eiusmod tempor incididunt ut labore et dolore magna aliqua. Ut enim ad minim veniam, quis nostrud exercitation ullamco laboris nisi ut aliquip ex ea commodo consequat. Duis aute irure dolor in reprehenderit in voluptate velit esse cillum dolore eu fugiat nulla pariatur. Excepteur sint occaecat cupidatat non proident, sunt in culpa qui officia deserunt mollit anim id est laborum.</w:t>
-      </w:r>
-    </w:p>
-    <w:p>
-      <w:pPr>
-        <w:pStyle w:val="Kop2"/>
-      </w:pPr>
-      <w:r>
-        <w:t xml:space="preserve">Verklaren van de </w:t>
-      </w:r>
-      <w:r>
-        <w:t>geluksscore</w:t>
-      </w:r>
-    </w:p>
-    <w:p>
-      <w:pPr>
-        <w:rPr>
-          <w:lang w:val="fr-FR"/>
-        </w:rPr>
-      </w:pPr>
-      <w:r>
-        <w:t xml:space="preserve">Lorem ipsum dolor sit amet, consectetur adipiscing elit, sed do eiusmod tempor incididunt ut labore et dolore magna aliqua. Ut enim ad minim veniam, quis nostrud exercitation ullamco laboris nisi ut aliquip ex ea commodo consequat. </w:t>
-      </w:r>
-      <w:r>
-        <w:rPr>
-          <w:lang w:val="fr-FR"/>
-        </w:rPr>
-        <w:t>Duis aute irure dolor in reprehenderit in voluptate velit esse cillum dolore eu fugiat nulla pariatur. Excepteur sint occaecat cupidatat non proident, sunt in culpa qui officia deserunt mollit anim id est laborum.</w:t>
-      </w:r>
-    </w:p>
-    <w:p>
-      <w:pPr>
-        <w:rPr>
-          <w:lang w:val="fr-FR"/>
-        </w:rPr>
-      </w:pPr>
-      <w:r>
-        <w:rPr>
-          <w:lang w:val="fr-FR"/>
-        </w:rPr>
-        <w:t>Lorem ipsum dolor sit amet, consectetur adipiscing elit, sed do eiusmod tempor incididunt ut labore et dolore magna aliqua. Ut enim ad minim veniam, quis nostrud exercitation ullamco laboris nisi ut aliquip ex ea commodo consequat. Duis aute irure dolor in reprehenderit in voluptate velit esse cillum dolore eu fugiat nulla pariatur. Excepteur sint occaecat cupidatat non proident, sunt in culpa qui officia deserunt mollit anim id est laborum.</w:t>
-      </w:r>
-    </w:p>
-    <w:p>
-      <w:pPr>
-        <w:pStyle w:val="Kop1"/>
-      </w:pPr>
-      <w:r>
-        <w:t>Besluit</w:t>
-      </w:r>
-    </w:p>
-    <w:p>
-      <w:pPr>
-        <w:rPr>
-          <w:lang w:val="fr-FR"/>
-        </w:rPr>
-      </w:pPr>
-      <w:r>
-        <w:t xml:space="preserve">Lorem ipsum dolor sit amet, consectetur adipiscing elit, sed do eiusmod tempor incididunt ut labore et dolore magna aliqua. Ut enim ad minim veniam, quis nostrud exercitation ullamco laboris nisi ut aliquip ex ea commodo consequat. </w:t>
-      </w:r>
-      <w:r>
-        <w:rPr>
-          <w:lang w:val="fr-FR"/>
-        </w:rPr>
-        <w:t>Duis aute irure dolor in reprehenderit in voluptate velit esse cillum dolore eu fugiat nulla pariatur. Excepteur sint occaecat cupidatat non proident, sunt in culpa qui officia deserunt mollit anim id est laborum.</w:t>
       </w:r>
     </w:p>
     <w:sectPr>
@@ -1546,7 +2908,7 @@
         <w:szCs w:val="14"/>
         <w:lang w:val="nl-NL" w:eastAsia="nl-NL"/>
       </w:rPr>
-      <w:t>4</w:t>
+      <w:t>5</w:t>
     </w:r>
     <w:r>
       <w:rPr>
@@ -1607,7 +2969,7 @@
         <w:szCs w:val="14"/>
         <w:lang w:val="nl-NL" w:eastAsia="nl-NL"/>
       </w:rPr>
-      <w:t>4</w:t>
+      <w:t>5</w:t>
     </w:r>
     <w:r>
       <w:rPr>
@@ -2059,7 +3421,7 @@
             </wp:anchor>
           </w:drawing>
         </mc:Choice>
-        <mc:Fallback xmlns:w16sdtdh="http://schemas.microsoft.com/office/word/2020/wordml/sdtdatahash" xmlns:w16="http://schemas.microsoft.com/office/word/2018/wordml" xmlns:w16cid="http://schemas.microsoft.com/office/word/2016/wordml/cid" xmlns:w16cex="http://schemas.microsoft.com/office/word/2018/wordml/cex" xmlns:oel="http://schemas.microsoft.com/office/2019/extlst" xmlns:am3d="http://schemas.microsoft.com/office/drawing/2017/model3d" xmlns:aink="http://schemas.microsoft.com/office/drawing/2016/ink" xmlns:cx8="http://schemas.microsoft.com/office/drawing/2016/5/14/chartex" xmlns:cx7="http://schemas.microsoft.com/office/drawing/2016/5/13/chartex" xmlns:cx6="http://schemas.microsoft.com/office/drawing/2016/5/12/chartex" xmlns:cx5="http://schemas.microsoft.com/office/drawing/2016/5/11/chartex" xmlns:cx4="http://schemas.microsoft.com/office/drawing/2016/5/10/chartex" xmlns:cx3="http://schemas.microsoft.com/office/drawing/2016/5/9/chartex" xmlns:cx2="http://schemas.microsoft.com/office/drawing/2015/10/21/chartex" xmlns:cx1="http://schemas.microsoft.com/office/drawing/2015/9/8/chartex">
+        <mc:Fallback xmlns:cx1="http://schemas.microsoft.com/office/drawing/2015/9/8/chartex" xmlns:cx2="http://schemas.microsoft.com/office/drawing/2015/10/21/chartex" xmlns:cx3="http://schemas.microsoft.com/office/drawing/2016/5/9/chartex" xmlns:cx4="http://schemas.microsoft.com/office/drawing/2016/5/10/chartex" xmlns:cx5="http://schemas.microsoft.com/office/drawing/2016/5/11/chartex" xmlns:cx6="http://schemas.microsoft.com/office/drawing/2016/5/12/chartex" xmlns:cx7="http://schemas.microsoft.com/office/drawing/2016/5/13/chartex" xmlns:cx8="http://schemas.microsoft.com/office/drawing/2016/5/14/chartex" xmlns:aink="http://schemas.microsoft.com/office/drawing/2016/ink" xmlns:am3d="http://schemas.microsoft.com/office/drawing/2017/model3d" xmlns:oel="http://schemas.microsoft.com/office/2019/extlst" xmlns:w16cex="http://schemas.microsoft.com/office/word/2018/wordml/cex" xmlns:w16cid="http://schemas.microsoft.com/office/word/2016/wordml/cid" xmlns:w16="http://schemas.microsoft.com/office/word/2018/wordml" xmlns:w16sdtdh="http://schemas.microsoft.com/office/word/2020/wordml/sdtdatahash">
           <w:pict>
             <v:line w14:anchorId="052E110A" id="Rechte verbindingslijn 4" o:spid="_x0000_s1026" style="position:absolute;z-index:251660800;visibility:visible;mso-wrap-style:square;mso-width-percent:0;mso-height-percent:0;mso-wrap-distance-left:9pt;mso-wrap-distance-top:0;mso-wrap-distance-right:9pt;mso-wrap-distance-bottom:0;mso-position-horizontal:absolute;mso-position-horizontal-relative:margin;mso-position-vertical:absolute;mso-position-vertical-relative:margin;mso-width-percent:0;mso-height-percent:0;mso-width-relative:margin;mso-height-relative:margin" from="0,42.55pt" to="454.95pt,42.55pt" o:gfxdata="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" strokecolor="black [3213]" strokeweight=".5pt">
               <o:lock v:ext="edit" aspectratio="t" shapetype="f"/>
@@ -3527,7 +4889,7 @@
   <w:style w:type="paragraph" w:default="1" w:styleId="Standaard">
     <w:name w:val="Normal"/>
     <w:qFormat/>
-    <w:rsid w:val="00A060F5"/>
+    <w:rsid w:val="00D23275"/>
     <w:pPr>
       <w:spacing w:before="120"/>
       <w:jc w:val="both"/>
@@ -4706,7 +6068,7 @@
 </file>
 
 <file path=customXml/itemProps1.xml><?xml version="1.0" encoding="utf-8"?>
-<ds:datastoreItem xmlns:ds="http://schemas.openxmlformats.org/officeDocument/2006/customXml" ds:itemID="{C0631CCE-9791-482A-A5F5-1D5F317CC2AF}">
+<ds:datastoreItem xmlns:ds="http://schemas.openxmlformats.org/officeDocument/2006/customXml" ds:itemID="{1F850329-51B3-4748-9564-EB74550347EF}">
   <ds:schemaRefs>
     <ds:schemaRef ds:uri="http://schemas.openxmlformats.org/officeDocument/2006/bibliography"/>
   </ds:schemaRefs>

</xml_diff>

<commit_message>
tabellen in verslag + code beetje aangepast
</commit_message>
<xml_diff>
--- a/Maarten Dewachtere_Noah Vandenberghe_Henri Deschodt.docx
+++ b/Maarten Dewachtere_Noah Vandenberghe_Henri Deschodt.docx
@@ -461,14 +461,14 @@
     <w:tbl>
       <w:tblPr>
         <w:tblStyle w:val="Tabelraster"/>
-        <w:tblW w:w="10098" w:type="dxa"/>
+        <w:tblW w:w="9342" w:type="dxa"/>
         <w:tblInd w:w="-553" w:type="dxa"/>
         <w:tblLook w:val="04A0" w:firstRow="1" w:lastRow="0" w:firstColumn="1" w:lastColumn="0" w:noHBand="0" w:noVBand="1"/>
       </w:tblPr>
       <w:tblGrid>
         <w:gridCol w:w="487"/>
-        <w:gridCol w:w="1438"/>
-        <w:gridCol w:w="8173"/>
+        <w:gridCol w:w="1342"/>
+        <w:gridCol w:w="7513"/>
       </w:tblGrid>
       <w:tr>
         <w:trPr>
@@ -478,6 +478,8 @@
           <w:tcPr>
             <w:tcW w:w="487" w:type="dxa"/>
             <w:tcBorders>
+              <w:top w:val="nil"/>
+              <w:left w:val="nil"/>
               <w:bottom w:val="single" w:sz="4" w:space="0" w:color="auto"/>
             </w:tcBorders>
           </w:tcPr>
@@ -489,8 +491,9 @@
         </w:tc>
         <w:tc>
           <w:tcPr>
-            <w:tcW w:w="1438" w:type="dxa"/>
-            <w:tcBorders>
+            <w:tcW w:w="1342" w:type="dxa"/>
+            <w:tcBorders>
+              <w:top w:val="nil"/>
               <w:bottom w:val="single" w:sz="4" w:space="0" w:color="auto"/>
             </w:tcBorders>
           </w:tcPr>
@@ -505,9 +508,11 @@
         </w:tc>
         <w:tc>
           <w:tcPr>
-            <w:tcW w:w="8173" w:type="dxa"/>
-            <w:tcBorders>
+            <w:tcW w:w="7513" w:type="dxa"/>
+            <w:tcBorders>
+              <w:top w:val="nil"/>
               <w:bottom w:val="single" w:sz="4" w:space="0" w:color="auto"/>
+              <w:right w:val="nil"/>
             </w:tcBorders>
           </w:tcPr>
           <w:p>
@@ -528,6 +533,7 @@
           <w:tcPr>
             <w:tcW w:w="487" w:type="dxa"/>
             <w:tcBorders>
+              <w:left w:val="nil"/>
               <w:bottom w:val="nil"/>
             </w:tcBorders>
           </w:tcPr>
@@ -542,7 +548,7 @@
         </w:tc>
         <w:tc>
           <w:tcPr>
-            <w:tcW w:w="1438" w:type="dxa"/>
+            <w:tcW w:w="1342" w:type="dxa"/>
             <w:tcBorders>
               <w:bottom w:val="nil"/>
             </w:tcBorders>
@@ -565,15 +571,17 @@
         </w:tc>
         <w:tc>
           <w:tcPr>
-            <w:tcW w:w="8173" w:type="dxa"/>
-            <w:tcBorders>
-              <w:bottom w:val="nil"/>
+            <w:tcW w:w="7513" w:type="dxa"/>
+            <w:tcBorders>
+              <w:bottom w:val="nil"/>
+              <w:right w:val="nil"/>
             </w:tcBorders>
           </w:tcPr>
           <w:p>
             <w:pPr>
               <w:pStyle w:val="Geenafstand"/>
               <w:spacing w:line="276" w:lineRule="auto"/>
+              <w:jc w:val="both"/>
             </w:pPr>
             <w:r>
               <w:t>Rangnummer respondent</w:t>
@@ -590,6 +598,7 @@
             <w:tcW w:w="487" w:type="dxa"/>
             <w:tcBorders>
               <w:top w:val="nil"/>
+              <w:left w:val="nil"/>
               <w:bottom w:val="nil"/>
             </w:tcBorders>
           </w:tcPr>
@@ -604,7 +613,7 @@
         </w:tc>
         <w:tc>
           <w:tcPr>
-            <w:tcW w:w="1438" w:type="dxa"/>
+            <w:tcW w:w="1342" w:type="dxa"/>
             <w:tcBorders>
               <w:top w:val="nil"/>
               <w:bottom w:val="nil"/>
@@ -628,22 +637,21 @@
         </w:tc>
         <w:tc>
           <w:tcPr>
-            <w:tcW w:w="8173" w:type="dxa"/>
-            <w:tcBorders>
-              <w:top w:val="nil"/>
-              <w:bottom w:val="nil"/>
+            <w:tcW w:w="7513" w:type="dxa"/>
+            <w:tcBorders>
+              <w:top w:val="nil"/>
+              <w:bottom w:val="nil"/>
+              <w:right w:val="nil"/>
             </w:tcBorders>
           </w:tcPr>
           <w:p>
             <w:pPr>
               <w:pStyle w:val="Geenafstand"/>
               <w:spacing w:line="276" w:lineRule="auto"/>
+              <w:jc w:val="both"/>
             </w:pPr>
             <w:r>
               <w:t>Geslacht van respondent</w:t>
-            </w:r>
-            <w:r>
-              <w:t xml:space="preserve"> </w:t>
             </w:r>
           </w:p>
         </w:tc>
@@ -657,6 +665,7 @@
             <w:tcW w:w="487" w:type="dxa"/>
             <w:tcBorders>
               <w:top w:val="nil"/>
+              <w:left w:val="nil"/>
               <w:bottom w:val="nil"/>
             </w:tcBorders>
           </w:tcPr>
@@ -671,7 +680,7 @@
         </w:tc>
         <w:tc>
           <w:tcPr>
-            <w:tcW w:w="1438" w:type="dxa"/>
+            <w:tcW w:w="1342" w:type="dxa"/>
             <w:tcBorders>
               <w:top w:val="nil"/>
               <w:bottom w:val="nil"/>
@@ -695,16 +704,18 @@
         </w:tc>
         <w:tc>
           <w:tcPr>
-            <w:tcW w:w="8173" w:type="dxa"/>
-            <w:tcBorders>
-              <w:top w:val="nil"/>
-              <w:bottom w:val="nil"/>
+            <w:tcW w:w="7513" w:type="dxa"/>
+            <w:tcBorders>
+              <w:top w:val="nil"/>
+              <w:bottom w:val="nil"/>
+              <w:right w:val="nil"/>
             </w:tcBorders>
           </w:tcPr>
           <w:p>
             <w:pPr>
               <w:pStyle w:val="Geenafstand"/>
               <w:spacing w:line="276" w:lineRule="auto"/>
+              <w:jc w:val="both"/>
             </w:pPr>
             <w:r>
               <w:t>Leeftijd van respondent in jaar</w:t>
@@ -721,6 +732,7 @@
             <w:tcW w:w="487" w:type="dxa"/>
             <w:tcBorders>
               <w:top w:val="nil"/>
+              <w:left w:val="nil"/>
               <w:bottom w:val="nil"/>
             </w:tcBorders>
           </w:tcPr>
@@ -735,7 +747,7 @@
         </w:tc>
         <w:tc>
           <w:tcPr>
-            <w:tcW w:w="1438" w:type="dxa"/>
+            <w:tcW w:w="1342" w:type="dxa"/>
             <w:tcBorders>
               <w:top w:val="nil"/>
               <w:bottom w:val="nil"/>
@@ -759,22 +771,24 @@
         </w:tc>
         <w:tc>
           <w:tcPr>
-            <w:tcW w:w="8173" w:type="dxa"/>
-            <w:tcBorders>
-              <w:top w:val="nil"/>
-              <w:bottom w:val="nil"/>
+            <w:tcW w:w="7513" w:type="dxa"/>
+            <w:tcBorders>
+              <w:top w:val="nil"/>
+              <w:bottom w:val="nil"/>
+              <w:right w:val="nil"/>
             </w:tcBorders>
           </w:tcPr>
           <w:p>
             <w:pPr>
               <w:pStyle w:val="Geenafstand"/>
               <w:spacing w:line="276" w:lineRule="auto"/>
+              <w:jc w:val="both"/>
             </w:pPr>
             <w:r>
               <w:t>Opleidingsniveau</w:t>
             </w:r>
             <w:r>
-              <w:t xml:space="preserve"> van respondent </w:t>
+              <w:t xml:space="preserve"> van respondent</w:t>
             </w:r>
           </w:p>
         </w:tc>
@@ -788,6 +802,7 @@
             <w:tcW w:w="487" w:type="dxa"/>
             <w:tcBorders>
               <w:top w:val="nil"/>
+              <w:left w:val="nil"/>
               <w:bottom w:val="nil"/>
             </w:tcBorders>
           </w:tcPr>
@@ -802,7 +817,7 @@
         </w:tc>
         <w:tc>
           <w:tcPr>
-            <w:tcW w:w="1438" w:type="dxa"/>
+            <w:tcW w:w="1342" w:type="dxa"/>
             <w:tcBorders>
               <w:top w:val="nil"/>
               <w:bottom w:val="nil"/>
@@ -820,28 +835,24 @@
               <w:rPr>
                 <w:lang w:val="en-GB"/>
               </w:rPr>
-              <w:t>i</w:t>
-            </w:r>
-            <w:r>
-              <w:rPr>
-                <w:lang w:val="en-GB"/>
-              </w:rPr>
-              <w:t>nd_happy</w:t>
-            </w:r>
-          </w:p>
-        </w:tc>
-        <w:tc>
-          <w:tcPr>
-            <w:tcW w:w="8173" w:type="dxa"/>
-            <w:tcBorders>
-              <w:top w:val="nil"/>
-              <w:bottom w:val="nil"/>
+              <w:t>ind_happy</w:t>
+            </w:r>
+          </w:p>
+        </w:tc>
+        <w:tc>
+          <w:tcPr>
+            <w:tcW w:w="7513" w:type="dxa"/>
+            <w:tcBorders>
+              <w:top w:val="nil"/>
+              <w:bottom w:val="nil"/>
+              <w:right w:val="nil"/>
             </w:tcBorders>
           </w:tcPr>
           <w:p>
             <w:pPr>
               <w:pStyle w:val="Geenafstand"/>
               <w:spacing w:line="276" w:lineRule="auto"/>
+              <w:jc w:val="both"/>
             </w:pPr>
             <w:r>
               <w:t>Geluksniveau van respondent (uiterst ongelukkig = 0, uiterst gelukkig = 100)</w:t>
@@ -858,6 +869,7 @@
             <w:tcW w:w="487" w:type="dxa"/>
             <w:tcBorders>
               <w:top w:val="nil"/>
+              <w:left w:val="nil"/>
               <w:bottom w:val="nil"/>
             </w:tcBorders>
           </w:tcPr>
@@ -872,7 +884,7 @@
         </w:tc>
         <w:tc>
           <w:tcPr>
-            <w:tcW w:w="1438" w:type="dxa"/>
+            <w:tcW w:w="1342" w:type="dxa"/>
             <w:tcBorders>
               <w:top w:val="nil"/>
               <w:bottom w:val="nil"/>
@@ -896,16 +908,18 @@
         </w:tc>
         <w:tc>
           <w:tcPr>
-            <w:tcW w:w="8173" w:type="dxa"/>
-            <w:tcBorders>
-              <w:top w:val="nil"/>
-              <w:bottom w:val="nil"/>
+            <w:tcW w:w="7513" w:type="dxa"/>
+            <w:tcBorders>
+              <w:top w:val="nil"/>
+              <w:bottom w:val="nil"/>
+              <w:right w:val="nil"/>
             </w:tcBorders>
           </w:tcPr>
           <w:p>
             <w:pPr>
               <w:pStyle w:val="Geenafstand"/>
               <w:spacing w:line="276" w:lineRule="auto"/>
+              <w:jc w:val="both"/>
             </w:pPr>
             <w:r>
               <w:t>Respondent heeft betalend werk</w:t>
@@ -922,6 +936,7 @@
             <w:tcW w:w="487" w:type="dxa"/>
             <w:tcBorders>
               <w:top w:val="nil"/>
+              <w:left w:val="nil"/>
               <w:bottom w:val="nil"/>
             </w:tcBorders>
           </w:tcPr>
@@ -936,7 +951,7 @@
         </w:tc>
         <w:tc>
           <w:tcPr>
-            <w:tcW w:w="1438" w:type="dxa"/>
+            <w:tcW w:w="1342" w:type="dxa"/>
             <w:tcBorders>
               <w:top w:val="nil"/>
               <w:bottom w:val="nil"/>
@@ -960,16 +975,18 @@
         </w:tc>
         <w:tc>
           <w:tcPr>
-            <w:tcW w:w="8173" w:type="dxa"/>
-            <w:tcBorders>
-              <w:top w:val="nil"/>
-              <w:bottom w:val="nil"/>
+            <w:tcW w:w="7513" w:type="dxa"/>
+            <w:tcBorders>
+              <w:top w:val="nil"/>
+              <w:bottom w:val="nil"/>
+              <w:right w:val="nil"/>
             </w:tcBorders>
           </w:tcPr>
           <w:p>
             <w:pPr>
               <w:pStyle w:val="Geenafstand"/>
               <w:spacing w:line="276" w:lineRule="auto"/>
+              <w:jc w:val="both"/>
             </w:pPr>
             <w:r>
               <w:t>Persoonlijk netto inkomen van respondent</w:t>
@@ -978,7 +995,7 @@
               <w:t xml:space="preserve"> in euro</w:t>
             </w:r>
             <w:r>
-              <w:t xml:space="preserve"> per maand </w:t>
+              <w:t xml:space="preserve"> per maand</w:t>
             </w:r>
           </w:p>
         </w:tc>
@@ -992,6 +1009,7 @@
             <w:tcW w:w="487" w:type="dxa"/>
             <w:tcBorders>
               <w:top w:val="nil"/>
+              <w:left w:val="nil"/>
               <w:bottom w:val="nil"/>
             </w:tcBorders>
           </w:tcPr>
@@ -1006,7 +1024,7 @@
         </w:tc>
         <w:tc>
           <w:tcPr>
-            <w:tcW w:w="1438" w:type="dxa"/>
+            <w:tcW w:w="1342" w:type="dxa"/>
             <w:tcBorders>
               <w:top w:val="nil"/>
               <w:bottom w:val="nil"/>
@@ -1030,16 +1048,18 @@
         </w:tc>
         <w:tc>
           <w:tcPr>
-            <w:tcW w:w="8173" w:type="dxa"/>
-            <w:tcBorders>
-              <w:top w:val="nil"/>
-              <w:bottom w:val="nil"/>
+            <w:tcW w:w="7513" w:type="dxa"/>
+            <w:tcBorders>
+              <w:top w:val="nil"/>
+              <w:bottom w:val="nil"/>
+              <w:right w:val="nil"/>
             </w:tcBorders>
           </w:tcPr>
           <w:p>
             <w:pPr>
               <w:pStyle w:val="Geenafstand"/>
               <w:spacing w:line="276" w:lineRule="auto"/>
+              <w:jc w:val="both"/>
             </w:pPr>
             <w:r>
               <w:t>Rol van respondent in het gezin (geen inwonende partner, samenwonend met partner, volwassene die bij ouders inwoont)</w:t>
@@ -1056,6 +1076,7 @@
             <w:tcW w:w="487" w:type="dxa"/>
             <w:tcBorders>
               <w:top w:val="nil"/>
+              <w:left w:val="nil"/>
               <w:bottom w:val="nil"/>
             </w:tcBorders>
           </w:tcPr>
@@ -1070,7 +1091,7 @@
         </w:tc>
         <w:tc>
           <w:tcPr>
-            <w:tcW w:w="1438" w:type="dxa"/>
+            <w:tcW w:w="1342" w:type="dxa"/>
             <w:tcBorders>
               <w:top w:val="nil"/>
               <w:bottom w:val="nil"/>
@@ -1094,19 +1115,21 @@
         </w:tc>
         <w:tc>
           <w:tcPr>
-            <w:tcW w:w="8173" w:type="dxa"/>
-            <w:tcBorders>
-              <w:top w:val="nil"/>
-              <w:bottom w:val="nil"/>
+            <w:tcW w:w="7513" w:type="dxa"/>
+            <w:tcBorders>
+              <w:top w:val="nil"/>
+              <w:bottom w:val="nil"/>
+              <w:right w:val="nil"/>
             </w:tcBorders>
           </w:tcPr>
           <w:p>
             <w:pPr>
               <w:pStyle w:val="Geenafstand"/>
               <w:spacing w:line="276" w:lineRule="auto"/>
-            </w:pPr>
-            <w:r>
-              <w:t xml:space="preserve">Aantal personen in een gezin van minstens 18 jaar </w:t>
+              <w:jc w:val="both"/>
+            </w:pPr>
+            <w:r>
+              <w:t>Aantal personen in een gezin van minstens 18 jaar</w:t>
             </w:r>
           </w:p>
         </w:tc>
@@ -1120,6 +1143,7 @@
             <w:tcW w:w="487" w:type="dxa"/>
             <w:tcBorders>
               <w:top w:val="nil"/>
+              <w:left w:val="nil"/>
               <w:bottom w:val="nil"/>
             </w:tcBorders>
           </w:tcPr>
@@ -1134,7 +1158,7 @@
         </w:tc>
         <w:tc>
           <w:tcPr>
-            <w:tcW w:w="1438" w:type="dxa"/>
+            <w:tcW w:w="1342" w:type="dxa"/>
             <w:tcBorders>
               <w:top w:val="nil"/>
               <w:bottom w:val="nil"/>
@@ -1158,16 +1182,18 @@
         </w:tc>
         <w:tc>
           <w:tcPr>
-            <w:tcW w:w="8173" w:type="dxa"/>
-            <w:tcBorders>
-              <w:top w:val="nil"/>
-              <w:bottom w:val="nil"/>
+            <w:tcW w:w="7513" w:type="dxa"/>
+            <w:tcBorders>
+              <w:top w:val="nil"/>
+              <w:bottom w:val="nil"/>
+              <w:right w:val="nil"/>
             </w:tcBorders>
           </w:tcPr>
           <w:p>
             <w:pPr>
               <w:pStyle w:val="Geenafstand"/>
               <w:spacing w:line="276" w:lineRule="auto"/>
+              <w:jc w:val="both"/>
             </w:pPr>
             <w:r>
               <w:t>Aantal personen in een gezin jonger dan 18 jaar</w:t>
@@ -1184,6 +1210,7 @@
             <w:tcW w:w="487" w:type="dxa"/>
             <w:tcBorders>
               <w:top w:val="nil"/>
+              <w:left w:val="nil"/>
               <w:bottom w:val="nil"/>
             </w:tcBorders>
           </w:tcPr>
@@ -1198,7 +1225,7 @@
         </w:tc>
         <w:tc>
           <w:tcPr>
-            <w:tcW w:w="1438" w:type="dxa"/>
+            <w:tcW w:w="1342" w:type="dxa"/>
             <w:tcBorders>
               <w:top w:val="nil"/>
               <w:bottom w:val="nil"/>
@@ -1222,16 +1249,18 @@
         </w:tc>
         <w:tc>
           <w:tcPr>
-            <w:tcW w:w="8173" w:type="dxa"/>
-            <w:tcBorders>
-              <w:top w:val="nil"/>
-              <w:bottom w:val="nil"/>
+            <w:tcW w:w="7513" w:type="dxa"/>
+            <w:tcBorders>
+              <w:top w:val="nil"/>
+              <w:bottom w:val="nil"/>
+              <w:right w:val="nil"/>
             </w:tcBorders>
           </w:tcPr>
           <w:p>
             <w:pPr>
               <w:pStyle w:val="Geenafstand"/>
               <w:spacing w:line="276" w:lineRule="auto"/>
+              <w:jc w:val="both"/>
             </w:pPr>
             <w:r>
               <w:t>Volledig beschikbaar inkomen van een gezin in euro per maand</w:t>
@@ -1248,6 +1277,7 @@
             <w:tcW w:w="487" w:type="dxa"/>
             <w:tcBorders>
               <w:top w:val="nil"/>
+              <w:left w:val="nil"/>
               <w:bottom w:val="nil"/>
             </w:tcBorders>
           </w:tcPr>
@@ -1262,7 +1292,7 @@
         </w:tc>
         <w:tc>
           <w:tcPr>
-            <w:tcW w:w="1438" w:type="dxa"/>
+            <w:tcW w:w="1342" w:type="dxa"/>
             <w:tcBorders>
               <w:top w:val="nil"/>
               <w:bottom w:val="nil"/>
@@ -1286,16 +1316,18 @@
         </w:tc>
         <w:tc>
           <w:tcPr>
-            <w:tcW w:w="8173" w:type="dxa"/>
-            <w:tcBorders>
-              <w:top w:val="nil"/>
-              <w:bottom w:val="nil"/>
+            <w:tcW w:w="7513" w:type="dxa"/>
+            <w:tcBorders>
+              <w:top w:val="nil"/>
+              <w:bottom w:val="nil"/>
+              <w:right w:val="nil"/>
             </w:tcBorders>
           </w:tcPr>
           <w:p>
             <w:pPr>
               <w:pStyle w:val="Geenafstand"/>
               <w:spacing w:line="276" w:lineRule="auto"/>
+              <w:jc w:val="both"/>
             </w:pPr>
             <w:r>
               <w:t>Fysieke gezondheid van respondent (problematisch = 0, probleemvrij = 100)</w:t>
@@ -1312,6 +1344,7 @@
             <w:tcW w:w="487" w:type="dxa"/>
             <w:tcBorders>
               <w:top w:val="nil"/>
+              <w:left w:val="nil"/>
               <w:bottom w:val="nil"/>
             </w:tcBorders>
           </w:tcPr>
@@ -1326,7 +1359,7 @@
         </w:tc>
         <w:tc>
           <w:tcPr>
-            <w:tcW w:w="1438" w:type="dxa"/>
+            <w:tcW w:w="1342" w:type="dxa"/>
             <w:tcBorders>
               <w:top w:val="nil"/>
               <w:bottom w:val="nil"/>
@@ -1350,16 +1383,18 @@
         </w:tc>
         <w:tc>
           <w:tcPr>
-            <w:tcW w:w="8173" w:type="dxa"/>
-            <w:tcBorders>
-              <w:top w:val="nil"/>
-              <w:bottom w:val="nil"/>
+            <w:tcW w:w="7513" w:type="dxa"/>
+            <w:tcBorders>
+              <w:top w:val="nil"/>
+              <w:bottom w:val="nil"/>
+              <w:right w:val="nil"/>
             </w:tcBorders>
           </w:tcPr>
           <w:p>
             <w:pPr>
               <w:pStyle w:val="Geenafstand"/>
               <w:spacing w:line="276" w:lineRule="auto"/>
+              <w:jc w:val="both"/>
             </w:pPr>
             <w:r>
               <w:t>Emotionele gezondheid van respondent (problematisch = 0, probleemvrij = 100)</w:t>
@@ -1376,6 +1411,7 @@
             <w:tcW w:w="487" w:type="dxa"/>
             <w:tcBorders>
               <w:top w:val="nil"/>
+              <w:left w:val="nil"/>
               <w:bottom w:val="nil"/>
             </w:tcBorders>
           </w:tcPr>
@@ -1390,7 +1426,7 @@
         </w:tc>
         <w:tc>
           <w:tcPr>
-            <w:tcW w:w="1438" w:type="dxa"/>
+            <w:tcW w:w="1342" w:type="dxa"/>
             <w:tcBorders>
               <w:top w:val="nil"/>
               <w:bottom w:val="nil"/>
@@ -1414,16 +1450,18 @@
         </w:tc>
         <w:tc>
           <w:tcPr>
-            <w:tcW w:w="8173" w:type="dxa"/>
-            <w:tcBorders>
-              <w:top w:val="nil"/>
-              <w:bottom w:val="nil"/>
+            <w:tcW w:w="7513" w:type="dxa"/>
+            <w:tcBorders>
+              <w:top w:val="nil"/>
+              <w:bottom w:val="nil"/>
+              <w:right w:val="nil"/>
             </w:tcBorders>
           </w:tcPr>
           <w:p>
             <w:pPr>
               <w:pStyle w:val="Geenafstand"/>
               <w:spacing w:line="276" w:lineRule="auto"/>
+              <w:jc w:val="both"/>
             </w:pPr>
             <w:r>
               <w:t xml:space="preserve">Tijd besteed door respondent in ontspanning </w:t>
@@ -1443,6 +1481,7 @@
             <w:tcW w:w="487" w:type="dxa"/>
             <w:tcBorders>
               <w:top w:val="nil"/>
+              <w:left w:val="nil"/>
               <w:bottom w:val="nil"/>
             </w:tcBorders>
           </w:tcPr>
@@ -1457,7 +1496,7 @@
         </w:tc>
         <w:tc>
           <w:tcPr>
-            <w:tcW w:w="1438" w:type="dxa"/>
+            <w:tcW w:w="1342" w:type="dxa"/>
             <w:tcBorders>
               <w:top w:val="nil"/>
               <w:bottom w:val="nil"/>
@@ -1481,16 +1520,18 @@
         </w:tc>
         <w:tc>
           <w:tcPr>
-            <w:tcW w:w="8173" w:type="dxa"/>
-            <w:tcBorders>
-              <w:top w:val="nil"/>
-              <w:bottom w:val="nil"/>
+            <w:tcW w:w="7513" w:type="dxa"/>
+            <w:tcBorders>
+              <w:top w:val="nil"/>
+              <w:bottom w:val="nil"/>
+              <w:right w:val="nil"/>
             </w:tcBorders>
           </w:tcPr>
           <w:p>
             <w:pPr>
               <w:pStyle w:val="Geenafstand"/>
               <w:spacing w:line="276" w:lineRule="auto"/>
+              <w:jc w:val="both"/>
             </w:pPr>
             <w:r>
               <w:t>Is de respondent een ouder van minstens één kind jonger dan 18 jaar</w:t>
@@ -1507,6 +1548,8 @@
             <w:tcW w:w="487" w:type="dxa"/>
             <w:tcBorders>
               <w:top w:val="nil"/>
+              <w:left w:val="nil"/>
+              <w:bottom w:val="nil"/>
             </w:tcBorders>
           </w:tcPr>
           <w:p>
@@ -1520,10 +1563,10 @@
         </w:tc>
         <w:tc>
           <w:tcPr>
-            <w:tcW w:w="1438" w:type="dxa"/>
-            <w:tcBorders>
-              <w:top w:val="nil"/>
-              <w:bottom w:val="single" w:sz="4" w:space="0" w:color="auto"/>
+            <w:tcW w:w="1342" w:type="dxa"/>
+            <w:tcBorders>
+              <w:top w:val="nil"/>
+              <w:bottom w:val="nil"/>
             </w:tcBorders>
           </w:tcPr>
           <w:p>
@@ -1544,16 +1587,18 @@
         </w:tc>
         <w:tc>
           <w:tcPr>
-            <w:tcW w:w="8173" w:type="dxa"/>
-            <w:tcBorders>
-              <w:top w:val="nil"/>
-              <w:bottom w:val="single" w:sz="4" w:space="0" w:color="auto"/>
+            <w:tcW w:w="7513" w:type="dxa"/>
+            <w:tcBorders>
+              <w:top w:val="nil"/>
+              <w:bottom w:val="nil"/>
+              <w:right w:val="nil"/>
             </w:tcBorders>
           </w:tcPr>
           <w:p>
             <w:pPr>
               <w:pStyle w:val="Geenafstand"/>
               <w:spacing w:line="276" w:lineRule="auto"/>
+              <w:jc w:val="both"/>
             </w:pPr>
             <w:r>
               <w:t>Woont de respondent alleen; met of zonder andere al dan niet volwassenen</w:t>
@@ -1710,15 +1755,21 @@
         <w:tblLook w:val="04A0" w:firstRow="1" w:lastRow="0" w:firstColumn="1" w:lastColumn="0" w:noHBand="0" w:noVBand="1"/>
       </w:tblPr>
       <w:tblGrid>
-        <w:gridCol w:w="861"/>
-        <w:gridCol w:w="3004"/>
+        <w:gridCol w:w="1262"/>
+        <w:gridCol w:w="2866"/>
         <w:gridCol w:w="810"/>
-        <w:gridCol w:w="4410"/>
+        <w:gridCol w:w="1578"/>
+        <w:gridCol w:w="1848"/>
       </w:tblGrid>
       <w:tr>
         <w:tc>
           <w:tcPr>
-            <w:tcW w:w="861" w:type="dxa"/>
+            <w:tcW w:w="1262" w:type="dxa"/>
+            <w:tcBorders>
+              <w:top w:val="nil"/>
+              <w:left w:val="nil"/>
+              <w:bottom w:val="single" w:sz="4" w:space="0" w:color="auto"/>
+            </w:tcBorders>
           </w:tcPr>
           <w:p>
             <w:pPr>
@@ -1731,7 +1782,11 @@
         </w:tc>
         <w:tc>
           <w:tcPr>
-            <w:tcW w:w="3004" w:type="dxa"/>
+            <w:tcW w:w="2866" w:type="dxa"/>
+            <w:tcBorders>
+              <w:top w:val="nil"/>
+              <w:bottom w:val="single" w:sz="4" w:space="0" w:color="auto"/>
+            </w:tcBorders>
           </w:tcPr>
           <w:p>
             <w:pPr>
@@ -1748,6 +1803,10 @@
         <w:tc>
           <w:tcPr>
             <w:tcW w:w="810" w:type="dxa"/>
+            <w:tcBorders>
+              <w:top w:val="nil"/>
+              <w:bottom w:val="single" w:sz="4" w:space="0" w:color="auto"/>
+            </w:tcBorders>
           </w:tcPr>
           <w:p>
             <w:pPr>
@@ -1760,7 +1819,13 @@
         </w:tc>
         <w:tc>
           <w:tcPr>
-            <w:tcW w:w="4410" w:type="dxa"/>
+            <w:tcW w:w="3426" w:type="dxa"/>
+            <w:gridSpan w:val="2"/>
+            <w:tcBorders>
+              <w:top w:val="nil"/>
+              <w:bottom w:val="single" w:sz="4" w:space="0" w:color="auto"/>
+              <w:right w:val="nil"/>
+            </w:tcBorders>
           </w:tcPr>
           <w:p>
             <w:pPr>
@@ -1775,42 +1840,626 @@
       <w:tr>
         <w:tc>
           <w:tcPr>
-            <w:tcW w:w="861" w:type="dxa"/>
-          </w:tcPr>
-          <w:p>
-            <w:pPr>
-              <w:pStyle w:val="Geenafstand"/>
-            </w:pPr>
-          </w:p>
-        </w:tc>
-        <w:tc>
-          <w:tcPr>
-            <w:tcW w:w="3004" w:type="dxa"/>
-          </w:tcPr>
-          <w:p>
-            <w:pPr>
-              <w:pStyle w:val="Geenafstand"/>
-            </w:pPr>
-          </w:p>
-        </w:tc>
-        <w:tc>
-          <w:tcPr>
-            <w:tcW w:w="810" w:type="dxa"/>
-          </w:tcPr>
-          <w:p>
-            <w:pPr>
-              <w:pStyle w:val="Geenafstand"/>
-            </w:pPr>
-          </w:p>
-        </w:tc>
-        <w:tc>
-          <w:tcPr>
-            <w:tcW w:w="4410" w:type="dxa"/>
-          </w:tcPr>
-          <w:p>
-            <w:pPr>
-              <w:pStyle w:val="Geenafstand"/>
-            </w:pPr>
+            <w:tcW w:w="1262" w:type="dxa"/>
+            <w:tcBorders>
+              <w:left w:val="nil"/>
+              <w:bottom w:val="nil"/>
+            </w:tcBorders>
+          </w:tcPr>
+          <w:p>
+            <w:pPr>
+              <w:pStyle w:val="Geenafstand"/>
+            </w:pPr>
+            <w:r>
+              <w:lastRenderedPageBreak/>
+              <w:t>ind_age</w:t>
+            </w:r>
+          </w:p>
+        </w:tc>
+        <w:tc>
+          <w:tcPr>
+            <w:tcW w:w="2866" w:type="dxa"/>
+            <w:tcBorders>
+              <w:bottom w:val="nil"/>
+            </w:tcBorders>
+          </w:tcPr>
+          <w:p>
+            <w:pPr>
+              <w:pStyle w:val="Geenafstand"/>
+            </w:pPr>
+            <w:r>
+              <w:t>(</w:t>
+            </w:r>
+            <w:r>
+              <w:t>53</w:t>
+            </w:r>
+            <w:r>
+              <w:t xml:space="preserve">.2 </w:t>
+            </w:r>
+            <w:r>
+              <w:rPr>
+                <w:rFonts w:cs="Arial"/>
+              </w:rPr>
+              <w:t>± 0.4)</w:t>
+            </w:r>
+            <w:r>
+              <w:t xml:space="preserve"> jaar</w:t>
+            </w:r>
+          </w:p>
+        </w:tc>
+        <w:tc>
+          <w:tcPr>
+            <w:tcW w:w="2388" w:type="dxa"/>
+            <w:gridSpan w:val="2"/>
+            <w:tcBorders>
+              <w:bottom w:val="nil"/>
+            </w:tcBorders>
+          </w:tcPr>
+          <w:p>
+            <w:pPr>
+              <w:pStyle w:val="Geenafstand"/>
+            </w:pPr>
+            <w:r>
+              <w:t>[18 jaar; 96 jaar]</w:t>
+            </w:r>
+          </w:p>
+        </w:tc>
+        <w:tc>
+          <w:tcPr>
+            <w:tcW w:w="1848" w:type="dxa"/>
+            <w:tcBorders>
+              <w:bottom w:val="nil"/>
+              <w:right w:val="nil"/>
+            </w:tcBorders>
+          </w:tcPr>
+          <w:p>
+            <w:pPr>
+              <w:pStyle w:val="Geenafstand"/>
+            </w:pPr>
+            <w:r>
+              <w:t>Licht rechtsscheef</w:t>
+            </w:r>
+          </w:p>
+        </w:tc>
+      </w:tr>
+      <w:tr>
+        <w:tc>
+          <w:tcPr>
+            <w:tcW w:w="1262" w:type="dxa"/>
+            <w:tcBorders>
+              <w:top w:val="nil"/>
+              <w:left w:val="nil"/>
+              <w:bottom w:val="nil"/>
+            </w:tcBorders>
+          </w:tcPr>
+          <w:p>
+            <w:pPr>
+              <w:pStyle w:val="Geenafstand"/>
+            </w:pPr>
+            <w:r>
+              <w:t>ind_happy</w:t>
+            </w:r>
+          </w:p>
+        </w:tc>
+        <w:tc>
+          <w:tcPr>
+            <w:tcW w:w="2866" w:type="dxa"/>
+            <w:tcBorders>
+              <w:top w:val="nil"/>
+              <w:bottom w:val="nil"/>
+            </w:tcBorders>
+          </w:tcPr>
+          <w:p>
+            <w:pPr>
+              <w:pStyle w:val="Geenafstand"/>
+            </w:pPr>
+            <w:r>
+              <w:t xml:space="preserve">(69.9 </w:t>
+            </w:r>
+            <w:r>
+              <w:rPr>
+                <w:rFonts w:cs="Arial"/>
+              </w:rPr>
+              <w:t>±</w:t>
+            </w:r>
+            <w:r>
+              <w:t xml:space="preserve"> 0.3) op 100</w:t>
+            </w:r>
+          </w:p>
+        </w:tc>
+        <w:tc>
+          <w:tcPr>
+            <w:tcW w:w="2388" w:type="dxa"/>
+            <w:gridSpan w:val="2"/>
+            <w:tcBorders>
+              <w:top w:val="nil"/>
+              <w:bottom w:val="nil"/>
+            </w:tcBorders>
+          </w:tcPr>
+          <w:p>
+            <w:pPr>
+              <w:pStyle w:val="Geenafstand"/>
+            </w:pPr>
+            <w:r>
+              <w:t>[4 op 100; 95 op 100]</w:t>
+            </w:r>
+          </w:p>
+        </w:tc>
+        <w:tc>
+          <w:tcPr>
+            <w:tcW w:w="1848" w:type="dxa"/>
+            <w:tcBorders>
+              <w:top w:val="nil"/>
+              <w:bottom w:val="nil"/>
+              <w:right w:val="nil"/>
+            </w:tcBorders>
+          </w:tcPr>
+          <w:p>
+            <w:pPr>
+              <w:pStyle w:val="Geenafstand"/>
+            </w:pPr>
+            <w:r>
+              <w:t xml:space="preserve">Linksscheef </w:t>
+            </w:r>
+          </w:p>
+        </w:tc>
+      </w:tr>
+      <w:tr>
+        <w:tc>
+          <w:tcPr>
+            <w:tcW w:w="1262" w:type="dxa"/>
+            <w:tcBorders>
+              <w:top w:val="nil"/>
+              <w:left w:val="nil"/>
+              <w:bottom w:val="nil"/>
+            </w:tcBorders>
+          </w:tcPr>
+          <w:p>
+            <w:pPr>
+              <w:pStyle w:val="Geenafstand"/>
+            </w:pPr>
+            <w:r>
+              <w:t>ind_income</w:t>
+            </w:r>
+          </w:p>
+        </w:tc>
+        <w:tc>
+          <w:tcPr>
+            <w:tcW w:w="2866" w:type="dxa"/>
+            <w:tcBorders>
+              <w:top w:val="nil"/>
+              <w:bottom w:val="nil"/>
+            </w:tcBorders>
+          </w:tcPr>
+          <w:p>
+            <w:pPr>
+              <w:pStyle w:val="Geenafstand"/>
+              <w:rPr>
+                <w:lang w:val="en-GB"/>
+              </w:rPr>
+            </w:pPr>
+            <w:r>
+              <w:rPr>
+                <w:lang w:val="en-GB"/>
+              </w:rPr>
+              <w:t>(1722.</w:t>
+            </w:r>
+            <w:r>
+              <w:rPr>
+                <w:lang w:val="en-GB"/>
+              </w:rPr>
+              <w:t>2</w:t>
+            </w:r>
+            <w:r>
+              <w:rPr>
+                <w:lang w:val="en-GB"/>
+              </w:rPr>
+              <w:t xml:space="preserve"> </w:t>
+            </w:r>
+            <w:r>
+              <w:rPr>
+                <w:rFonts w:cs="Arial"/>
+                <w:lang w:val="en-GB"/>
+              </w:rPr>
+              <w:t>±</w:t>
+            </w:r>
+            <w:r>
+              <w:rPr>
+                <w:lang w:val="en-GB"/>
+              </w:rPr>
+              <w:t xml:space="preserve"> 21.7</w:t>
+            </w:r>
+            <w:r>
+              <w:rPr>
+                <w:lang w:val="en-GB"/>
+              </w:rPr>
+              <w:t>) euro per maand</w:t>
+            </w:r>
+          </w:p>
+        </w:tc>
+        <w:tc>
+          <w:tcPr>
+            <w:tcW w:w="2388" w:type="dxa"/>
+            <w:gridSpan w:val="2"/>
+            <w:tcBorders>
+              <w:top w:val="nil"/>
+              <w:bottom w:val="nil"/>
+            </w:tcBorders>
+          </w:tcPr>
+          <w:p>
+            <w:pPr>
+              <w:pStyle w:val="Geenafstand"/>
+            </w:pPr>
+            <w:r>
+              <w:t>[25 euro per maand; 14000 euro per maand]</w:t>
+            </w:r>
+          </w:p>
+        </w:tc>
+        <w:tc>
+          <w:tcPr>
+            <w:tcW w:w="1848" w:type="dxa"/>
+            <w:tcBorders>
+              <w:top w:val="nil"/>
+              <w:bottom w:val="nil"/>
+              <w:right w:val="nil"/>
+            </w:tcBorders>
+          </w:tcPr>
+          <w:p>
+            <w:pPr>
+              <w:pStyle w:val="Geenafstand"/>
+            </w:pPr>
+            <w:r>
+              <w:t>Rechtsscheef, 1 uitschieter</w:t>
+            </w:r>
+          </w:p>
+        </w:tc>
+      </w:tr>
+      <w:tr>
+        <w:tc>
+          <w:tcPr>
+            <w:tcW w:w="1262" w:type="dxa"/>
+            <w:tcBorders>
+              <w:top w:val="nil"/>
+              <w:left w:val="nil"/>
+              <w:bottom w:val="nil"/>
+            </w:tcBorders>
+          </w:tcPr>
+          <w:p>
+            <w:pPr>
+              <w:pStyle w:val="Geenafstand"/>
+              <w:rPr>
+                <w:lang w:val="en-GB"/>
+              </w:rPr>
+            </w:pPr>
+            <w:r>
+              <w:rPr>
+                <w:lang w:val="en-GB"/>
+              </w:rPr>
+              <w:t>hh_income</w:t>
+            </w:r>
+          </w:p>
+        </w:tc>
+        <w:tc>
+          <w:tcPr>
+            <w:tcW w:w="2866" w:type="dxa"/>
+            <w:tcBorders>
+              <w:top w:val="nil"/>
+              <w:bottom w:val="nil"/>
+            </w:tcBorders>
+          </w:tcPr>
+          <w:p>
+            <w:pPr>
+              <w:pStyle w:val="Geenafstand"/>
+            </w:pPr>
+            <w:r>
+              <w:t xml:space="preserve">(2749.5 </w:t>
+            </w:r>
+            <w:r>
+              <w:rPr>
+                <w:rFonts w:cs="Arial"/>
+              </w:rPr>
+              <w:t>± 48.6) euro per maand</w:t>
+            </w:r>
+          </w:p>
+        </w:tc>
+        <w:tc>
+          <w:tcPr>
+            <w:tcW w:w="2388" w:type="dxa"/>
+            <w:gridSpan w:val="2"/>
+            <w:tcBorders>
+              <w:top w:val="nil"/>
+              <w:bottom w:val="nil"/>
+            </w:tcBorders>
+          </w:tcPr>
+          <w:p>
+            <w:pPr>
+              <w:pStyle w:val="Geenafstand"/>
+            </w:pPr>
+            <w:r>
+              <w:t>[87 euro per maand; 39740 euro per maand]</w:t>
+            </w:r>
+          </w:p>
+        </w:tc>
+        <w:tc>
+          <w:tcPr>
+            <w:tcW w:w="1848" w:type="dxa"/>
+            <w:tcBorders>
+              <w:top w:val="nil"/>
+              <w:bottom w:val="nil"/>
+              <w:right w:val="nil"/>
+            </w:tcBorders>
+          </w:tcPr>
+          <w:p>
+            <w:pPr>
+              <w:pStyle w:val="Geenafstand"/>
+            </w:pPr>
+            <w:r>
+              <w:t>Rechtsscheef, 2 uitschieters</w:t>
+            </w:r>
+          </w:p>
+        </w:tc>
+      </w:tr>
+      <w:tr>
+        <w:tc>
+          <w:tcPr>
+            <w:tcW w:w="1262" w:type="dxa"/>
+            <w:tcBorders>
+              <w:top w:val="nil"/>
+              <w:left w:val="nil"/>
+              <w:bottom w:val="nil"/>
+            </w:tcBorders>
+          </w:tcPr>
+          <w:p>
+            <w:pPr>
+              <w:pStyle w:val="Geenafstand"/>
+              <w:rPr>
+                <w:lang w:val="en-GB"/>
+              </w:rPr>
+            </w:pPr>
+            <w:r>
+              <w:rPr>
+                <w:lang w:val="en-GB"/>
+              </w:rPr>
+              <w:t>health_fys</w:t>
+            </w:r>
+          </w:p>
+        </w:tc>
+        <w:tc>
+          <w:tcPr>
+            <w:tcW w:w="2866" w:type="dxa"/>
+            <w:tcBorders>
+              <w:top w:val="nil"/>
+              <w:bottom w:val="nil"/>
+            </w:tcBorders>
+          </w:tcPr>
+          <w:p>
+            <w:pPr>
+              <w:pStyle w:val="Geenafstand"/>
+            </w:pPr>
+            <w:r>
+              <w:t xml:space="preserve">(75.9 </w:t>
+            </w:r>
+            <w:r>
+              <w:rPr>
+                <w:rFonts w:cs="Arial"/>
+              </w:rPr>
+              <w:t>±</w:t>
+            </w:r>
+            <w:r>
+              <w:t xml:space="preserve"> 0.8) op 100</w:t>
+            </w:r>
+          </w:p>
+        </w:tc>
+        <w:tc>
+          <w:tcPr>
+            <w:tcW w:w="2388" w:type="dxa"/>
+            <w:gridSpan w:val="2"/>
+            <w:tcBorders>
+              <w:top w:val="nil"/>
+              <w:bottom w:val="nil"/>
+            </w:tcBorders>
+          </w:tcPr>
+          <w:p>
+            <w:pPr>
+              <w:pStyle w:val="Geenafstand"/>
+            </w:pPr>
+            <w:r>
+              <w:t>[0 op 100; 100 op 100]</w:t>
+            </w:r>
+          </w:p>
+        </w:tc>
+        <w:tc>
+          <w:tcPr>
+            <w:tcW w:w="1848" w:type="dxa"/>
+            <w:tcBorders>
+              <w:top w:val="nil"/>
+              <w:bottom w:val="nil"/>
+              <w:right w:val="nil"/>
+            </w:tcBorders>
+          </w:tcPr>
+          <w:p>
+            <w:pPr>
+              <w:pStyle w:val="Geenafstand"/>
+            </w:pPr>
+            <w:r>
+              <w:t>Linksscheef</w:t>
+            </w:r>
+          </w:p>
+        </w:tc>
+      </w:tr>
+      <w:tr>
+        <w:tc>
+          <w:tcPr>
+            <w:tcW w:w="1262" w:type="dxa"/>
+            <w:tcBorders>
+              <w:top w:val="nil"/>
+              <w:left w:val="nil"/>
+              <w:bottom w:val="nil"/>
+            </w:tcBorders>
+          </w:tcPr>
+          <w:p>
+            <w:pPr>
+              <w:pStyle w:val="Geenafstand"/>
+              <w:rPr>
+                <w:lang w:val="en-GB"/>
+              </w:rPr>
+            </w:pPr>
+            <w:r>
+              <w:rPr>
+                <w:lang w:val="en-GB"/>
+              </w:rPr>
+              <w:t>health_emo</w:t>
+            </w:r>
+          </w:p>
+        </w:tc>
+        <w:tc>
+          <w:tcPr>
+            <w:tcW w:w="2866" w:type="dxa"/>
+            <w:tcBorders>
+              <w:top w:val="nil"/>
+              <w:bottom w:val="nil"/>
+            </w:tcBorders>
+          </w:tcPr>
+          <w:p>
+            <w:pPr>
+              <w:pStyle w:val="Geenafstand"/>
+            </w:pPr>
+            <w:r>
+              <w:t xml:space="preserve">(71.0 </w:t>
+            </w:r>
+            <w:r>
+              <w:rPr>
+                <w:rFonts w:cs="Arial"/>
+              </w:rPr>
+              <w:t>±</w:t>
+            </w:r>
+            <w:r>
+              <w:t xml:space="preserve"> 0.4) op 100</w:t>
+            </w:r>
+          </w:p>
+        </w:tc>
+        <w:tc>
+          <w:tcPr>
+            <w:tcW w:w="2388" w:type="dxa"/>
+            <w:gridSpan w:val="2"/>
+            <w:tcBorders>
+              <w:top w:val="nil"/>
+              <w:bottom w:val="nil"/>
+            </w:tcBorders>
+          </w:tcPr>
+          <w:p>
+            <w:pPr>
+              <w:pStyle w:val="Geenafstand"/>
+            </w:pPr>
+            <w:r>
+              <w:t>[3 op 100; 100 op 100]</w:t>
+            </w:r>
+          </w:p>
+        </w:tc>
+        <w:tc>
+          <w:tcPr>
+            <w:tcW w:w="1848" w:type="dxa"/>
+            <w:tcBorders>
+              <w:top w:val="nil"/>
+              <w:bottom w:val="nil"/>
+              <w:right w:val="nil"/>
+            </w:tcBorders>
+          </w:tcPr>
+          <w:p>
+            <w:pPr>
+              <w:pStyle w:val="Geenafstand"/>
+            </w:pPr>
+            <w:r>
+              <w:t>Linksscheef</w:t>
+            </w:r>
+          </w:p>
+        </w:tc>
+      </w:tr>
+      <w:tr>
+        <w:tc>
+          <w:tcPr>
+            <w:tcW w:w="1262" w:type="dxa"/>
+            <w:tcBorders>
+              <w:top w:val="nil"/>
+              <w:left w:val="nil"/>
+              <w:bottom w:val="nil"/>
+            </w:tcBorders>
+          </w:tcPr>
+          <w:p>
+            <w:pPr>
+              <w:pStyle w:val="Geenafstand"/>
+              <w:rPr>
+                <w:lang w:val="en-GB"/>
+              </w:rPr>
+            </w:pPr>
+            <w:r>
+              <w:rPr>
+                <w:lang w:val="en-GB"/>
+              </w:rPr>
+              <w:t>leis_time</w:t>
+            </w:r>
+          </w:p>
+        </w:tc>
+        <w:tc>
+          <w:tcPr>
+            <w:tcW w:w="2866" w:type="dxa"/>
+            <w:tcBorders>
+              <w:top w:val="nil"/>
+              <w:bottom w:val="nil"/>
+            </w:tcBorders>
+          </w:tcPr>
+          <w:p>
+            <w:pPr>
+              <w:pStyle w:val="Geenafstand"/>
+            </w:pPr>
+            <w:r>
+              <w:t xml:space="preserve">(23.4 </w:t>
+            </w:r>
+            <w:r>
+              <w:rPr>
+                <w:rFonts w:cs="Arial"/>
+              </w:rPr>
+              <w:t>±</w:t>
+            </w:r>
+            <w:r>
+              <w:t xml:space="preserve"> 0.4) uur per week</w:t>
+            </w:r>
+          </w:p>
+        </w:tc>
+        <w:tc>
+          <w:tcPr>
+            <w:tcW w:w="2388" w:type="dxa"/>
+            <w:gridSpan w:val="2"/>
+            <w:tcBorders>
+              <w:top w:val="nil"/>
+              <w:bottom w:val="nil"/>
+            </w:tcBorders>
+          </w:tcPr>
+          <w:p>
+            <w:pPr>
+              <w:pStyle w:val="Geenafstand"/>
+            </w:pPr>
+            <w:r>
+              <w:t>[0 uur per week; 105 uur per week]</w:t>
+            </w:r>
+          </w:p>
+        </w:tc>
+        <w:tc>
+          <w:tcPr>
+            <w:tcW w:w="1848" w:type="dxa"/>
+            <w:tcBorders>
+              <w:top w:val="nil"/>
+              <w:bottom w:val="nil"/>
+              <w:right w:val="nil"/>
+            </w:tcBorders>
+          </w:tcPr>
+          <w:p>
+            <w:pPr>
+              <w:pStyle w:val="Geenafstand"/>
+            </w:pPr>
+            <w:r>
+              <w:t>Rechtsscheef</w:t>
+            </w:r>
           </w:p>
         </w:tc>
       </w:tr>
@@ -1829,31 +2478,40 @@
         <w:tblLook w:val="04A0" w:firstRow="1" w:lastRow="0" w:firstColumn="1" w:lastColumn="0" w:noHBand="0" w:noVBand="1"/>
       </w:tblPr>
       <w:tblGrid>
-        <w:gridCol w:w="1495"/>
-        <w:gridCol w:w="1272"/>
-        <w:gridCol w:w="1272"/>
+        <w:gridCol w:w="1217"/>
+        <w:gridCol w:w="895"/>
+        <w:gridCol w:w="895"/>
       </w:tblGrid>
       <w:tr>
         <w:tc>
           <w:tcPr>
-            <w:tcW w:w="1495" w:type="dxa"/>
-            <w:tcBorders>
+            <w:tcW w:w="1217" w:type="dxa"/>
+            <w:tcBorders>
+              <w:top w:val="nil"/>
+              <w:left w:val="nil"/>
               <w:bottom w:val="single" w:sz="4" w:space="0" w:color="auto"/>
             </w:tcBorders>
           </w:tcPr>
           <w:p>
             <w:pPr>
               <w:pStyle w:val="Geenafstand"/>
-            </w:pPr>
-            <w:r>
+              <w:rPr>
+                <w:lang w:val="en-GB"/>
+              </w:rPr>
+            </w:pPr>
+            <w:r>
+              <w:rPr>
+                <w:lang w:val="en-GB"/>
+              </w:rPr>
               <w:t>ind_gender</w:t>
             </w:r>
           </w:p>
         </w:tc>
         <w:tc>
           <w:tcPr>
-            <w:tcW w:w="1272" w:type="dxa"/>
-            <w:tcBorders>
+            <w:tcW w:w="895" w:type="dxa"/>
+            <w:tcBorders>
+              <w:top w:val="nil"/>
               <w:bottom w:val="single" w:sz="4" w:space="0" w:color="auto"/>
             </w:tcBorders>
           </w:tcPr>
@@ -1868,9 +2526,11 @@
         </w:tc>
         <w:tc>
           <w:tcPr>
-            <w:tcW w:w="1272" w:type="dxa"/>
-            <w:tcBorders>
+            <w:tcW w:w="895" w:type="dxa"/>
+            <w:tcBorders>
+              <w:top w:val="nil"/>
               <w:bottom w:val="single" w:sz="4" w:space="0" w:color="auto"/>
+              <w:right w:val="nil"/>
             </w:tcBorders>
           </w:tcPr>
           <w:p>
@@ -1886,8 +2546,9 @@
       <w:tr>
         <w:tc>
           <w:tcPr>
-            <w:tcW w:w="1495" w:type="dxa"/>
-            <w:tcBorders>
+            <w:tcW w:w="1217" w:type="dxa"/>
+            <w:tcBorders>
+              <w:left w:val="nil"/>
               <w:bottom w:val="nil"/>
             </w:tcBorders>
           </w:tcPr>
@@ -1902,7 +2563,7 @@
         </w:tc>
         <w:tc>
           <w:tcPr>
-            <w:tcW w:w="1272" w:type="dxa"/>
+            <w:tcW w:w="895" w:type="dxa"/>
             <w:tcBorders>
               <w:bottom w:val="nil"/>
             </w:tcBorders>
@@ -1918,9 +2579,10 @@
         </w:tc>
         <w:tc>
           <w:tcPr>
-            <w:tcW w:w="1272" w:type="dxa"/>
-            <w:tcBorders>
-              <w:bottom w:val="nil"/>
+            <w:tcW w:w="895" w:type="dxa"/>
+            <w:tcBorders>
+              <w:bottom w:val="nil"/>
+              <w:right w:val="nil"/>
             </w:tcBorders>
           </w:tcPr>
           <w:p>
@@ -1936,9 +2598,11 @@
       <w:tr>
         <w:tc>
           <w:tcPr>
-            <w:tcW w:w="1495" w:type="dxa"/>
-            <w:tcBorders>
-              <w:top w:val="nil"/>
+            <w:tcW w:w="1217" w:type="dxa"/>
+            <w:tcBorders>
+              <w:top w:val="nil"/>
+              <w:left w:val="nil"/>
+              <w:bottom w:val="nil"/>
             </w:tcBorders>
           </w:tcPr>
           <w:p>
@@ -1952,9 +2616,10 @@
         </w:tc>
         <w:tc>
           <w:tcPr>
-            <w:tcW w:w="1272" w:type="dxa"/>
-            <w:tcBorders>
-              <w:top w:val="nil"/>
+            <w:tcW w:w="895" w:type="dxa"/>
+            <w:tcBorders>
+              <w:top w:val="nil"/>
+              <w:bottom w:val="nil"/>
             </w:tcBorders>
           </w:tcPr>
           <w:p>
@@ -1968,9 +2633,11 @@
         </w:tc>
         <w:tc>
           <w:tcPr>
-            <w:tcW w:w="1272" w:type="dxa"/>
-            <w:tcBorders>
-              <w:top w:val="nil"/>
+            <w:tcW w:w="895" w:type="dxa"/>
+            <w:tcBorders>
+              <w:top w:val="nil"/>
+              <w:bottom w:val="nil"/>
+              <w:right w:val="nil"/>
             </w:tcBorders>
           </w:tcPr>
           <w:p>
@@ -1987,13 +2654,13 @@
     <w:tbl>
       <w:tblPr>
         <w:tblStyle w:val="Tabelraster"/>
-        <w:tblpPr w:leftFromText="141" w:rightFromText="141" w:vertAnchor="text" w:horzAnchor="margin" w:tblpXSpec="right" w:tblpY="-721"/>
+        <w:tblpPr w:leftFromText="141" w:rightFromText="141" w:vertAnchor="text" w:horzAnchor="page" w:tblpX="7221" w:tblpY="-671"/>
         <w:tblW w:w="0" w:type="auto"/>
         <w:tblLook w:val="04A0" w:firstRow="1" w:lastRow="0" w:firstColumn="1" w:lastColumn="0" w:noHBand="0" w:noVBand="1"/>
       </w:tblPr>
       <w:tblGrid>
-        <w:gridCol w:w="1418"/>
-        <w:gridCol w:w="1551"/>
+        <w:gridCol w:w="1184"/>
+        <w:gridCol w:w="989"/>
         <w:gridCol w:w="895"/>
       </w:tblGrid>
       <w:tr>
@@ -2002,7 +2669,12 @@
         </w:trPr>
         <w:tc>
           <w:tcPr>
-            <w:tcW w:w="1418" w:type="dxa"/>
+            <w:tcW w:w="1184" w:type="dxa"/>
+            <w:tcBorders>
+              <w:top w:val="nil"/>
+              <w:left w:val="nil"/>
+              <w:bottom w:val="single" w:sz="4" w:space="0" w:color="auto"/>
+            </w:tcBorders>
           </w:tcPr>
           <w:p>
             <w:pPr>
@@ -2015,7 +2687,11 @@
         </w:tc>
         <w:tc>
           <w:tcPr>
-            <w:tcW w:w="1551" w:type="dxa"/>
+            <w:tcW w:w="989" w:type="dxa"/>
+            <w:tcBorders>
+              <w:top w:val="nil"/>
+              <w:bottom w:val="single" w:sz="4" w:space="0" w:color="auto"/>
+            </w:tcBorders>
           </w:tcPr>
           <w:p>
             <w:pPr>
@@ -2028,7 +2704,12 @@
         </w:tc>
         <w:tc>
           <w:tcPr>
-            <w:tcW w:w="886" w:type="dxa"/>
+            <w:tcW w:w="895" w:type="dxa"/>
+            <w:tcBorders>
+              <w:top w:val="nil"/>
+              <w:bottom w:val="single" w:sz="4" w:space="0" w:color="auto"/>
+              <w:right w:val="nil"/>
+            </w:tcBorders>
           </w:tcPr>
           <w:p>
             <w:pPr>
@@ -2046,7 +2727,11 @@
         </w:trPr>
         <w:tc>
           <w:tcPr>
-            <w:tcW w:w="1418" w:type="dxa"/>
+            <w:tcW w:w="1184" w:type="dxa"/>
+            <w:tcBorders>
+              <w:left w:val="nil"/>
+              <w:bottom w:val="nil"/>
+            </w:tcBorders>
           </w:tcPr>
           <w:p>
             <w:pPr>
@@ -2059,7 +2744,10 @@
         </w:tc>
         <w:tc>
           <w:tcPr>
-            <w:tcW w:w="1551" w:type="dxa"/>
+            <w:tcW w:w="989" w:type="dxa"/>
+            <w:tcBorders>
+              <w:bottom w:val="nil"/>
+            </w:tcBorders>
           </w:tcPr>
           <w:p>
             <w:pPr>
@@ -2075,7 +2763,11 @@
         </w:tc>
         <w:tc>
           <w:tcPr>
-            <w:tcW w:w="886" w:type="dxa"/>
+            <w:tcW w:w="895" w:type="dxa"/>
+            <w:tcBorders>
+              <w:bottom w:val="nil"/>
+              <w:right w:val="nil"/>
+            </w:tcBorders>
           </w:tcPr>
           <w:p>
             <w:pPr>
@@ -2093,7 +2785,12 @@
         </w:trPr>
         <w:tc>
           <w:tcPr>
-            <w:tcW w:w="1418" w:type="dxa"/>
+            <w:tcW w:w="1184" w:type="dxa"/>
+            <w:tcBorders>
+              <w:top w:val="nil"/>
+              <w:left w:val="nil"/>
+              <w:bottom w:val="nil"/>
+            </w:tcBorders>
           </w:tcPr>
           <w:p>
             <w:pPr>
@@ -2106,7 +2803,11 @@
         </w:tc>
         <w:tc>
           <w:tcPr>
-            <w:tcW w:w="1551" w:type="dxa"/>
+            <w:tcW w:w="989" w:type="dxa"/>
+            <w:tcBorders>
+              <w:top w:val="nil"/>
+              <w:bottom w:val="nil"/>
+            </w:tcBorders>
           </w:tcPr>
           <w:p>
             <w:pPr>
@@ -2119,7 +2820,12 @@
         </w:tc>
         <w:tc>
           <w:tcPr>
-            <w:tcW w:w="886" w:type="dxa"/>
+            <w:tcW w:w="895" w:type="dxa"/>
+            <w:tcBorders>
+              <w:top w:val="nil"/>
+              <w:bottom w:val="nil"/>
+              <w:right w:val="nil"/>
+            </w:tcBorders>
           </w:tcPr>
           <w:p>
             <w:pPr>
@@ -2135,7 +2841,7 @@
     <w:tbl>
       <w:tblPr>
         <w:tblStyle w:val="Tabelraster"/>
-        <w:tblpPr w:leftFromText="141" w:rightFromText="141" w:vertAnchor="text" w:horzAnchor="margin" w:tblpXSpec="center" w:tblpY="139"/>
+        <w:tblpPr w:leftFromText="141" w:rightFromText="141" w:vertAnchor="text" w:horzAnchor="margin" w:tblpY="259"/>
         <w:tblW w:w="0" w:type="auto"/>
         <w:tblLook w:val="04A0" w:firstRow="1" w:lastRow="0" w:firstColumn="1" w:lastColumn="0" w:noHBand="0" w:noVBand="1"/>
       </w:tblPr>
@@ -2153,6 +2859,8 @@
           <w:tcPr>
             <w:tcW w:w="1028" w:type="dxa"/>
             <w:tcBorders>
+              <w:top w:val="nil"/>
+              <w:left w:val="nil"/>
               <w:bottom w:val="single" w:sz="4" w:space="0" w:color="auto"/>
             </w:tcBorders>
           </w:tcPr>
@@ -2161,10 +2869,7 @@
               <w:pStyle w:val="Geenafstand"/>
             </w:pPr>
             <w:r>
-              <w:t>ind_</w:t>
-            </w:r>
-            <w:r>
-              <w:t>edu</w:t>
+              <w:t>ind_edu</w:t>
             </w:r>
           </w:p>
         </w:tc>
@@ -2172,6 +2877,7 @@
           <w:tcPr>
             <w:tcW w:w="1661" w:type="dxa"/>
             <w:tcBorders>
+              <w:top w:val="nil"/>
               <w:bottom w:val="single" w:sz="4" w:space="0" w:color="auto"/>
             </w:tcBorders>
           </w:tcPr>
@@ -2188,6 +2894,7 @@
           <w:tcPr>
             <w:tcW w:w="1417" w:type="dxa"/>
             <w:tcBorders>
+              <w:top w:val="nil"/>
               <w:bottom w:val="single" w:sz="4" w:space="0" w:color="auto"/>
             </w:tcBorders>
           </w:tcPr>
@@ -2204,7 +2911,9 @@
           <w:tcPr>
             <w:tcW w:w="2552" w:type="dxa"/>
             <w:tcBorders>
+              <w:top w:val="nil"/>
               <w:bottom w:val="single" w:sz="4" w:space="0" w:color="auto"/>
+              <w:right w:val="nil"/>
             </w:tcBorders>
           </w:tcPr>
           <w:p>
@@ -2225,6 +2934,7 @@
           <w:tcPr>
             <w:tcW w:w="1028" w:type="dxa"/>
             <w:tcBorders>
+              <w:left w:val="nil"/>
               <w:bottom w:val="nil"/>
             </w:tcBorders>
           </w:tcPr>
@@ -2274,6 +2984,7 @@
             <w:tcW w:w="2552" w:type="dxa"/>
             <w:tcBorders>
               <w:bottom w:val="nil"/>
+              <w:right w:val="nil"/>
             </w:tcBorders>
           </w:tcPr>
           <w:p>
@@ -2283,8 +2994,6 @@
             <w:r>
               <w:t>574</w:t>
             </w:r>
-            <w:bookmarkStart w:id="2" w:name="_GoBack"/>
-            <w:bookmarkEnd w:id="2"/>
           </w:p>
         </w:tc>
       </w:tr>
@@ -2297,6 +3006,8 @@
             <w:tcW w:w="1028" w:type="dxa"/>
             <w:tcBorders>
               <w:top w:val="nil"/>
+              <w:left w:val="nil"/>
+              <w:bottom w:val="nil"/>
             </w:tcBorders>
           </w:tcPr>
           <w:p>
@@ -2313,6 +3024,7 @@
             <w:tcW w:w="1661" w:type="dxa"/>
             <w:tcBorders>
               <w:top w:val="nil"/>
+              <w:bottom w:val="nil"/>
             </w:tcBorders>
           </w:tcPr>
           <w:p>
@@ -2329,6 +3041,7 @@
             <w:tcW w:w="1417" w:type="dxa"/>
             <w:tcBorders>
               <w:top w:val="nil"/>
+              <w:bottom w:val="nil"/>
             </w:tcBorders>
           </w:tcPr>
           <w:p>
@@ -2345,6 +3058,8 @@
             <w:tcW w:w="2552" w:type="dxa"/>
             <w:tcBorders>
               <w:top w:val="nil"/>
+              <w:bottom w:val="nil"/>
+              <w:right w:val="nil"/>
             </w:tcBorders>
           </w:tcPr>
           <w:p>
@@ -2358,10 +3073,20 @@
         </w:tc>
       </w:tr>
     </w:tbl>
+    <w:p>
+      <w:pPr>
+        <w:pStyle w:val="Kop1"/>
+        <w:numPr>
+          <w:ilvl w:val="0"/>
+          <w:numId w:val="0"/>
+        </w:numPr>
+        <w:ind w:left="720" w:hanging="720"/>
+      </w:pPr>
+    </w:p>
     <w:tbl>
       <w:tblPr>
         <w:tblStyle w:val="Tabelraster"/>
-        <w:tblpPr w:leftFromText="141" w:rightFromText="141" w:vertAnchor="text" w:horzAnchor="page" w:tblpX="3051" w:tblpY="1050"/>
+        <w:tblpPr w:leftFromText="141" w:rightFromText="141" w:vertAnchor="text" w:horzAnchor="margin" w:tblpY="253"/>
         <w:tblW w:w="0" w:type="auto"/>
         <w:tblLook w:val="04A0" w:firstRow="1" w:lastRow="0" w:firstColumn="1" w:lastColumn="0" w:noHBand="0" w:noVBand="1"/>
       </w:tblPr>
@@ -2377,8 +3102,10 @@
         </w:trPr>
         <w:tc>
           <w:tcPr>
-            <w:tcW w:w="236" w:type="dxa"/>
-            <w:tcBorders>
+            <w:tcW w:w="1028" w:type="dxa"/>
+            <w:tcBorders>
+              <w:top w:val="nil"/>
+              <w:left w:val="nil"/>
               <w:bottom w:val="single" w:sz="4" w:space="0" w:color="auto"/>
             </w:tcBorders>
           </w:tcPr>
@@ -2395,6 +3122,7 @@
           <w:tcPr>
             <w:tcW w:w="2453" w:type="dxa"/>
             <w:tcBorders>
+              <w:top w:val="nil"/>
               <w:bottom w:val="single" w:sz="4" w:space="0" w:color="auto"/>
             </w:tcBorders>
           </w:tcPr>
@@ -2411,6 +3139,7 @@
           <w:tcPr>
             <w:tcW w:w="2693" w:type="dxa"/>
             <w:tcBorders>
+              <w:top w:val="nil"/>
               <w:bottom w:val="single" w:sz="4" w:space="0" w:color="auto"/>
             </w:tcBorders>
           </w:tcPr>
@@ -2427,7 +3156,9 @@
           <w:tcPr>
             <w:tcW w:w="1843" w:type="dxa"/>
             <w:tcBorders>
+              <w:top w:val="nil"/>
               <w:bottom w:val="single" w:sz="4" w:space="0" w:color="auto"/>
+              <w:right w:val="nil"/>
             </w:tcBorders>
           </w:tcPr>
           <w:p>
@@ -2446,8 +3177,9 @@
         </w:trPr>
         <w:tc>
           <w:tcPr>
-            <w:tcW w:w="236" w:type="dxa"/>
-            <w:tcBorders>
+            <w:tcW w:w="1028" w:type="dxa"/>
+            <w:tcBorders>
+              <w:left w:val="nil"/>
               <w:bottom w:val="nil"/>
             </w:tcBorders>
           </w:tcPr>
@@ -2497,6 +3229,7 @@
             <w:tcW w:w="1843" w:type="dxa"/>
             <w:tcBorders>
               <w:bottom w:val="nil"/>
+              <w:right w:val="nil"/>
             </w:tcBorders>
           </w:tcPr>
           <w:p>
@@ -2515,9 +3248,11 @@
         </w:trPr>
         <w:tc>
           <w:tcPr>
-            <w:tcW w:w="236" w:type="dxa"/>
-            <w:tcBorders>
-              <w:top w:val="nil"/>
+            <w:tcW w:w="1028" w:type="dxa"/>
+            <w:tcBorders>
+              <w:top w:val="nil"/>
+              <w:left w:val="nil"/>
+              <w:bottom w:val="nil"/>
             </w:tcBorders>
           </w:tcPr>
           <w:p>
@@ -2534,6 +3269,7 @@
             <w:tcW w:w="2453" w:type="dxa"/>
             <w:tcBorders>
               <w:top w:val="nil"/>
+              <w:bottom w:val="nil"/>
             </w:tcBorders>
           </w:tcPr>
           <w:p>
@@ -2550,6 +3286,7 @@
             <w:tcW w:w="2693" w:type="dxa"/>
             <w:tcBorders>
               <w:top w:val="nil"/>
+              <w:bottom w:val="nil"/>
             </w:tcBorders>
           </w:tcPr>
           <w:p>
@@ -2566,6 +3303,8 @@
             <w:tcW w:w="1843" w:type="dxa"/>
             <w:tcBorders>
               <w:top w:val="nil"/>
+              <w:bottom w:val="nil"/>
+              <w:right w:val="nil"/>
             </w:tcBorders>
           </w:tcPr>
           <w:p>
@@ -2581,9 +3320,28 @@
     </w:tbl>
     <w:p>
       <w:pPr>
+        <w:spacing w:before="0"/>
+        <w:jc w:val="left"/>
+        <w:rPr>
+          <w:rFonts w:eastAsiaTheme="majorEastAsia" w:cstheme="majorBidi"/>
+          <w:b/>
+          <w:bCs/>
+          <w:sz w:val="24"/>
+          <w:szCs w:val="24"/>
+        </w:rPr>
+      </w:pPr>
+      <w:bookmarkStart w:id="2" w:name="_GoBack"/>
+      <w:bookmarkEnd w:id="2"/>
+      <w:r>
+        <w:br w:type="page"/>
+      </w:r>
+    </w:p>
+    <w:p>
+      <w:pPr>
         <w:pStyle w:val="Kop1"/>
       </w:pPr>
       <w:r>
+        <w:lastRenderedPageBreak/>
         <w:t>Resultaten</w:t>
       </w:r>
     </w:p>
@@ -2627,78 +3385,163 @@
       </w:r>
     </w:p>
     <w:p>
-      <w:r>
-        <w:t>Lorem ipsum dolor sit amet, consectetur adipiscing elit, sed do eiusmod tempor incididunt ut labore et dolore magna aliqua. Ut enim ad minim veniam, quis nostrud exercitation ullamco laboris nisi ut aliquip ex ea commodo consequat. Duis aute irure dolor in reprehenderit in voluptate velit esse cillum dolore eu fugiat nulla pariatur. Excepteur sint occaecat cupidatat non proident, sunt in culpa qui officia deserunt mollit anim id est laborum.</w:t>
-      </w:r>
-    </w:p>
-    <w:p/>
-    <w:p>
-      <w:r>
-        <w:t>Lorem ipsum dolor sit amet, consectetur adipiscing elit, sed do eiusmod tempor incididunt ut labore et dolore magna aliqua. Ut enim ad minim veniam, quis nostrud exercitation ullamco laboris nisi ut aliquip ex ea commodo consequat. Duis aute irure dolor in reprehenderit in voluptate velit esse cillum dolore eu fugiat nulla pariatur. Excepteur sint occaecat cupidatat non proident, sunt in culpa qui officia deserunt mollit anim id est laborum.</w:t>
+      <w:pPr>
+        <w:rPr>
+          <w:lang w:val="fr-BE"/>
+        </w:rPr>
+      </w:pPr>
+      <w:r>
+        <w:t xml:space="preserve">Lorem ipsum dolor sit amet, consectetur adipiscing elit, sed do eiusmod tempor incididunt ut labore et dolore magna aliqua. Ut enim ad minim veniam, quis nostrud exercitation ullamco laboris nisi ut aliquip ex ea commodo consequat. </w:t>
+      </w:r>
+      <w:r>
+        <w:rPr>
+          <w:lang w:val="fr-BE"/>
+        </w:rPr>
+        <w:t>Duis aute irure dolor in reprehenderit in voluptate velit esse cillum dolore eu fugiat nulla pariatur. Excepteur sint occaecat cupidatat non proident, sunt in culpa qui officia deserunt mollit anim id est laborum.</w:t>
       </w:r>
     </w:p>
     <w:p>
       <w:pPr>
-        <w:pStyle w:val="Kop2"/>
-      </w:pPr>
-      <w:r>
-        <w:t xml:space="preserve">Gemiddelde </w:t>
-      </w:r>
-      <w:r>
-        <w:t>geluksscore</w:t>
-      </w:r>
+        <w:rPr>
+          <w:lang w:val="fr-BE"/>
+        </w:rPr>
+      </w:pPr>
     </w:p>
     <w:p>
-      <w:r>
+      <w:pPr>
+        <w:rPr>
+          <w:lang w:val="fr-BE"/>
+        </w:rPr>
+      </w:pPr>
+      <w:r>
+        <w:rPr>
+          <w:lang w:val="fr-BE"/>
+        </w:rPr>
         <w:t>Lorem ipsum dolor sit amet, consectetur adipiscing elit, sed do eiusmod tempor incididunt ut labore et dolore magna aliqua. Ut enim ad minim veniam, quis nostrud exercitation ullamco laboris nisi ut aliquip ex ea commodo consequat. Duis aute irure dolor in reprehenderit in voluptate velit esse cillum dolore eu fugiat nulla pariatur. Excepteur sint occaecat cupidatat non proident, sunt in culpa qui officia deserunt mollit anim id est laborum.</w:t>
       </w:r>
     </w:p>
     <w:p>
-      <w:r>
-        <w:t>Lorem ipsum dolor sit amet, consectetur adipiscing elit, sed do eiusmod tempor incididunt ut labore et dolore magna aliqua. Ut enim ad minim veniam, quis nostrud exercitation ullamco laboris nisi ut aliquip ex ea commodo consequat. Duis aute irure dolor in reprehenderit in voluptate velit esse cillum dolore eu fugiat nulla pariatur. Excepteur sint occaecat cupidatat non proident, sunt in culpa qui officia deserunt mollit anim id est laborum.</w:t>
+      <w:pPr>
+        <w:pStyle w:val="Kop2"/>
+      </w:pPr>
+      <w:r>
+        <w:t xml:space="preserve">Gemiddelde </w:t>
+      </w:r>
+      <w:r>
+        <w:t>geluksscore</w:t>
       </w:r>
     </w:p>
     <w:p>
       <w:pPr>
-        <w:pStyle w:val="Kop2"/>
-      </w:pPr>
-      <w:r>
-        <w:t>Associatie met de verschillende veranderlijken</w:t>
+        <w:rPr>
+          <w:lang w:val="fr-BE"/>
+        </w:rPr>
+      </w:pPr>
+      <w:r>
+        <w:t xml:space="preserve">Lorem ipsum dolor sit amet, consectetur adipiscing elit, sed do eiusmod tempor incididunt ut labore et dolore magna aliqua. Ut enim ad minim veniam, quis nostrud exercitation ullamco laboris nisi ut aliquip ex ea commodo consequat. </w:t>
+      </w:r>
+      <w:r>
+        <w:rPr>
+          <w:lang w:val="fr-BE"/>
+        </w:rPr>
+        <w:t>Duis aute irure dolor in reprehenderit in voluptate velit esse cillum dolore eu fugiat nulla pariatur. Excepteur sint occaecat cupidatat non proident, sunt in culpa qui officia deserunt mollit anim id est laborum.</w:t>
       </w:r>
     </w:p>
     <w:p>
-      <w:r>
+      <w:pPr>
+        <w:rPr>
+          <w:lang w:val="fr-BE"/>
+        </w:rPr>
+      </w:pPr>
+      <w:r>
+        <w:rPr>
+          <w:lang w:val="fr-BE"/>
+        </w:rPr>
         <w:t>Lorem ipsum dolor sit amet, consectetur adipiscing elit, sed do eiusmod tempor incididunt ut labore et dolore magna aliqua. Ut enim ad minim veniam, quis nostrud exercitation ullamco laboris nisi ut aliquip ex ea commodo consequat. Duis aute irure dolor in reprehenderit in voluptate velit esse cillum dolore eu fugiat nulla pariatur. Excepteur sint occaecat cupidatat non proident, sunt in culpa qui officia deserunt mollit anim id est laborum.</w:t>
       </w:r>
     </w:p>
     <w:p>
-      <w:r>
-        <w:t xml:space="preserve">Lorem ipsum dolor sit amet, consectetur adipiscing elit, sed do eiusmod tempor incididunt ut labore et dolore magna aliqua. Ut enim ad minim veniam, quis nostrud exercitation ullamco laboris nisi ut aliquip </w:t>
-      </w:r>
-      <w:r>
-        <w:lastRenderedPageBreak/>
-        <w:t>ex ea commodo consequat. Duis aute irure dolor in reprehenderit in voluptate velit esse cillum dolore eu fugiat nulla pariatur. Excepteur sint occaecat cupidatat non proident, sunt in culpa qui officia deserunt mollit anim id est laborum.</w:t>
+      <w:pPr>
+        <w:pStyle w:val="Kop2"/>
+      </w:pPr>
+      <w:r>
+        <w:t>Associatie met de verschillende veranderlijken</w:t>
       </w:r>
     </w:p>
     <w:p>
       <w:pPr>
-        <w:pStyle w:val="Kop2"/>
-      </w:pPr>
-      <w:r>
-        <w:t xml:space="preserve">Verklaren van de </w:t>
-      </w:r>
-      <w:r>
-        <w:t>geluksscore</w:t>
+        <w:rPr>
+          <w:lang w:val="fr-BE"/>
+        </w:rPr>
+      </w:pPr>
+      <w:r>
+        <w:t xml:space="preserve">Lorem ipsum dolor sit amet, consectetur adipiscing elit, sed do eiusmod tempor incididunt ut labore et dolore magna aliqua. Ut enim ad minim veniam, quis nostrud exercitation ullamco laboris nisi ut aliquip ex ea commodo consequat. </w:t>
+      </w:r>
+      <w:r>
+        <w:rPr>
+          <w:lang w:val="fr-BE"/>
+        </w:rPr>
+        <w:t>Duis aute irure dolor in reprehenderit in voluptate velit esse cillum dolore eu fugiat nulla pariatur. Excepteur sint occaecat cupidatat non proident, sunt in culpa qui officia deserunt mollit anim id est laborum.</w:t>
       </w:r>
     </w:p>
     <w:p>
-      <w:r>
+      <w:pPr>
+        <w:rPr>
+          <w:lang w:val="fr-BE"/>
+        </w:rPr>
+      </w:pPr>
+      <w:r>
+        <w:rPr>
+          <w:lang w:val="fr-BE"/>
+        </w:rPr>
         <w:t>Lorem ipsum dolor sit amet, consectetur adipiscing elit, sed do eiusmod tempor incididunt ut labore et dolore magna aliqua. Ut enim ad minim veniam, quis nostrud exercitation ullamco laboris nisi ut aliquip ex ea commodo consequat. Duis aute irure dolor in reprehenderit in voluptate velit esse cillum dolore eu fugiat nulla pariatur. Excepteur sint occaecat cupidatat non proident, sunt in culpa qui officia deserunt mollit anim id est laborum.</w:t>
       </w:r>
     </w:p>
     <w:p>
-      <w:r>
-        <w:t>Lorem ipsum dolor sit amet, consectetur adipiscing elit, sed do eiusmod tempor incididunt ut labore et dolore magna aliqua. Ut enim ad minim veniam, quis nostrud exercitation ullamco laboris nisi ut aliquip ex ea commodo consequat. Duis aute irure dolor in reprehenderit in voluptate velit esse cillum dolore eu fugiat nulla pariatur. Excepteur sint occaecat cupidatat non proident, sunt in culpa qui officia deserunt mollit anim id est laborum.</w:t>
+      <w:pPr>
+        <w:pStyle w:val="Kop2"/>
+      </w:pPr>
+      <w:r>
+        <w:t xml:space="preserve">Verklaren van de </w:t>
+      </w:r>
+      <w:r>
+        <w:t>geluksscore</w:t>
+      </w:r>
+    </w:p>
+    <w:p>
+      <w:pPr>
+        <w:rPr>
+          <w:lang w:val="fr-BE"/>
+        </w:rPr>
+      </w:pPr>
+      <w:r>
+        <w:t xml:space="preserve">Lorem ipsum dolor sit amet, consectetur adipiscing elit, sed do eiusmod tempor incididunt ut labore et dolore magna aliqua. Ut enim ad minim veniam, quis nostrud exercitation ullamco laboris nisi ut aliquip ex ea commodo consequat. </w:t>
+      </w:r>
+      <w:r>
+        <w:rPr>
+          <w:lang w:val="fr-BE"/>
+        </w:rPr>
+        <w:t>Duis aute irure dolor in reprehenderit in voluptate velit esse cillum dolore eu fugiat nulla pariatur. Excepteur sint occaecat cupidatat non proident, sunt in culpa qui officia deserunt mollit anim id est laborum.</w:t>
+      </w:r>
+    </w:p>
+    <w:p>
+      <w:pPr>
+        <w:rPr>
+          <w:lang w:val="fr-BE"/>
+        </w:rPr>
+      </w:pPr>
+      <w:r>
+        <w:rPr>
+          <w:lang w:val="fr-BE"/>
+        </w:rPr>
+        <w:t xml:space="preserve">Lorem ipsum dolor sit amet, consectetur adipiscing elit, sed do eiusmod tempor incididunt ut labore et dolore magna aliqua. Ut enim ad minim veniam, quis nostrud exercitation ullamco laboris nisi ut aliquip ex ea commodo consequat. Duis aute irure dolor in reprehenderit in voluptate velit esse cillum dolore eu </w:t>
+      </w:r>
+      <w:r>
+        <w:rPr>
+          <w:lang w:val="fr-BE"/>
+        </w:rPr>
+        <w:lastRenderedPageBreak/>
+        <w:t>fugiat nulla pariatur. Excepteur sint occaecat cupidatat non proident, sunt in culpa qui officia deserunt mollit anim id est laborum.</w:t>
       </w:r>
     </w:p>
     <w:p>
@@ -2737,12 +3580,31 @@
       </w:r>
     </w:p>
     <w:p>
-      <w:r>
-        <w:t>Lorem ipsum dolor sit amet, consectetur adipiscing elit, sed do eiusmod tempor incididunt ut labore et dolore magna aliqua. Ut enim ad minim veniam, quis nostrud exercitation ullamco laboris nisi ut aliquip ex ea commodo consequat. Duis aute irure dolor in reprehenderit in voluptate velit esse cillum dolore eu fugiat nulla pariatur. Excepteur sint occaecat cupidatat non proident, sunt in culpa qui officia deserunt mollit anim id est laborum.</w:t>
+      <w:pPr>
+        <w:rPr>
+          <w:lang w:val="fr-BE"/>
+        </w:rPr>
+      </w:pPr>
+      <w:r>
+        <w:t xml:space="preserve">Lorem ipsum dolor sit amet, consectetur adipiscing elit, sed do eiusmod tempor incididunt ut labore et dolore magna aliqua. Ut enim ad minim veniam, quis nostrud exercitation ullamco laboris nisi ut aliquip ex ea commodo consequat. </w:t>
+      </w:r>
+      <w:r>
+        <w:rPr>
+          <w:lang w:val="fr-BE"/>
+        </w:rPr>
+        <w:t>Duis aute irure dolor in reprehenderit in voluptate velit esse cillum dolore eu fugiat nulla pariatur. Excepteur sint occaecat cupidatat non proident, sunt in culpa qui officia deserunt mollit anim id est laborum.</w:t>
       </w:r>
     </w:p>
     <w:p>
-      <w:r>
+      <w:pPr>
+        <w:rPr>
+          <w:lang w:val="fr-BE"/>
+        </w:rPr>
+      </w:pPr>
+      <w:r>
+        <w:rPr>
+          <w:lang w:val="fr-BE"/>
+        </w:rPr>
         <w:t>Lorem ipsum dolor sit amet, consectetur adipiscing elit, sed do eiusmod tempor incididunt ut labore et dolore magna aliqua. Ut enim ad minim veniam, quis nostrud exercitation ullamco laboris nisi ut aliquip ex ea commodo consequat. Duis aute irure dolor in reprehenderit in voluptate velit esse cillum dolore eu fugiat nulla pariatur. Excepteur sint occaecat cupidatat non proident, sunt in culpa qui officia deserunt mollit anim id est laborum.</w:t>
       </w:r>
     </w:p>
@@ -2758,12 +3620,31 @@
       </w:r>
     </w:p>
     <w:p>
-      <w:r>
-        <w:t>Lorem ipsum dolor sit amet, consectetur adipiscing elit, sed do eiusmod tempor incididunt ut labore et dolore magna aliqua. Ut enim ad minim veniam, quis nostrud exercitation ullamco laboris nisi ut aliquip ex ea commodo consequat. Duis aute irure dolor in reprehenderit in voluptate velit esse cillum dolore eu fugiat nulla pariatur. Excepteur sint occaecat cupidatat non proident, sunt in culpa qui officia deserunt mollit anim id est laborum.</w:t>
+      <w:pPr>
+        <w:rPr>
+          <w:lang w:val="fr-BE"/>
+        </w:rPr>
+      </w:pPr>
+      <w:r>
+        <w:t xml:space="preserve">Lorem ipsum dolor sit amet, consectetur adipiscing elit, sed do eiusmod tempor incididunt ut labore et dolore magna aliqua. Ut enim ad minim veniam, quis nostrud exercitation ullamco laboris nisi ut aliquip ex ea commodo consequat. </w:t>
+      </w:r>
+      <w:r>
+        <w:rPr>
+          <w:lang w:val="fr-BE"/>
+        </w:rPr>
+        <w:t>Duis aute irure dolor in reprehenderit in voluptate velit esse cillum dolore eu fugiat nulla pariatur. Excepteur sint occaecat cupidatat non proident, sunt in culpa qui officia deserunt mollit anim id est laborum.</w:t>
       </w:r>
     </w:p>
     <w:p>
-      <w:r>
+      <w:pPr>
+        <w:rPr>
+          <w:lang w:val="fr-BE"/>
+        </w:rPr>
+      </w:pPr>
+      <w:r>
+        <w:rPr>
+          <w:lang w:val="fr-BE"/>
+        </w:rPr>
         <w:t>Lorem ipsum dolor sit amet, consectetur adipiscing elit, sed do eiusmod tempor incididunt ut labore et dolore magna aliqua. Ut enim ad minim veniam, quis nostrud exercitation ullamco laboris nisi ut aliquip ex ea commodo consequat. Duis aute irure dolor in reprehenderit in voluptate velit esse cillum dolore eu fugiat nulla pariatur. Excepteur sint occaecat cupidatat non proident, sunt in culpa qui officia deserunt mollit anim id est laborum.</w:t>
       </w:r>
     </w:p>
@@ -2776,13 +3657,31 @@
       </w:r>
     </w:p>
     <w:p>
-      <w:r>
-        <w:t>Lorem ipsum dolor sit amet, consectetur adipiscing elit, sed do eiusmod tempor incididunt ut labore et dolore magna aliqua. Ut enim ad minim veniam, quis nostrud exercitation ullamco laboris nisi ut aliquip ex ea commodo consequat. Duis aute irure dolor in reprehenderit in voluptate velit esse cillum dolore eu fugiat nulla pariatur. Excepteur sint occaecat cupidatat non proident, sunt in culpa qui officia deserunt mollit anim id est laborum.</w:t>
+      <w:pPr>
+        <w:rPr>
+          <w:lang w:val="fr-BE"/>
+        </w:rPr>
+      </w:pPr>
+      <w:r>
+        <w:t xml:space="preserve">Lorem ipsum dolor sit amet, consectetur adipiscing elit, sed do eiusmod tempor incididunt ut labore et dolore magna aliqua. Ut enim ad minim veniam, quis nostrud exercitation ullamco laboris nisi ut aliquip ex ea commodo consequat. </w:t>
+      </w:r>
+      <w:r>
+        <w:rPr>
+          <w:lang w:val="fr-BE"/>
+        </w:rPr>
+        <w:t>Duis aute irure dolor in reprehenderit in voluptate velit esse cillum dolore eu fugiat nulla pariatur. Excepteur sint occaecat cupidatat non proident, sunt in culpa qui officia deserunt mollit anim id est laborum.</w:t>
       </w:r>
     </w:p>
     <w:p>
-      <w:r>
-        <w:lastRenderedPageBreak/>
+      <w:pPr>
+        <w:rPr>
+          <w:lang w:val="fr-BE"/>
+        </w:rPr>
+      </w:pPr>
+      <w:r>
+        <w:rPr>
+          <w:lang w:val="fr-BE"/>
+        </w:rPr>
         <w:t>Lorem ipsum dolor sit amet, consectetur adipiscing elit, sed do eiusmod tempor incididunt ut labore et dolore magna aliqua. Ut enim ad minim veniam, quis nostrud exercitation ullamco laboris nisi ut aliquip ex ea commodo consequat. Duis aute irure dolor in reprehenderit in voluptate velit esse cillum dolore eu fugiat nulla pariatur. Excepteur sint occaecat cupidatat non proident, sunt in culpa qui officia deserunt mollit anim id est laborum.</w:t>
       </w:r>
     </w:p>
@@ -2798,13 +3697,39 @@
       </w:r>
     </w:p>
     <w:p>
-      <w:r>
-        <w:t>Lorem ipsum dolor sit amet, consectetur adipiscing elit, sed do eiusmod tempor incididunt ut labore et dolore magna aliqua. Ut enim ad minim veniam, quis nostrud exercitation ullamco laboris nisi ut aliquip ex ea commodo consequat. Duis aute irure dolor in reprehenderit in voluptate velit esse cillum dolore eu fugiat nulla pariatur. Excepteur sint occaecat cupidatat non proident, sunt in culpa qui officia deserunt mollit anim id est laborum.</w:t>
+      <w:pPr>
+        <w:rPr>
+          <w:lang w:val="fr-BE"/>
+        </w:rPr>
+      </w:pPr>
+      <w:r>
+        <w:t xml:space="preserve">Lorem ipsum dolor sit amet, consectetur adipiscing elit, sed do eiusmod tempor incididunt ut labore et dolore magna aliqua. Ut enim ad minim veniam, quis nostrud exercitation ullamco laboris nisi ut aliquip ex ea commodo consequat. </w:t>
+      </w:r>
+      <w:r>
+        <w:rPr>
+          <w:lang w:val="fr-BE"/>
+        </w:rPr>
+        <w:t>Duis aute irure dolor in reprehenderit in voluptate velit esse cillum dolore eu fugiat nulla pariatur. Excepteur sint occaecat cupidatat non proident, sunt in culpa qui officia deserunt mollit anim id est laborum.</w:t>
       </w:r>
     </w:p>
     <w:p>
-      <w:r>
-        <w:t>Lorem ipsum dolor sit amet, consectetur adipiscing elit, sed do eiusmod tempor incididunt ut labore et dolore magna aliqua. Ut enim ad minim veniam, quis nostrud exercitation ullamco laboris nisi ut aliquip ex ea commodo consequat. Duis aute irure dolor in reprehenderit in voluptate velit esse cillum dolore eu fugiat nulla pariatur. Excepteur sint occaecat cupidatat non proident, sunt in culpa qui officia deserunt mollit anim id est laborum.</w:t>
+      <w:pPr>
+        <w:rPr>
+          <w:lang w:val="fr-BE"/>
+        </w:rPr>
+      </w:pPr>
+      <w:r>
+        <w:rPr>
+          <w:lang w:val="fr-BE"/>
+        </w:rPr>
+        <w:t xml:space="preserve">Lorem ipsum dolor sit amet, consectetur adipiscing elit, sed do eiusmod tempor incididunt ut labore et dolore magna aliqua. Ut enim ad minim veniam, quis nostrud exercitation ullamco laboris nisi ut aliquip </w:t>
+      </w:r>
+      <w:r>
+        <w:rPr>
+          <w:lang w:val="fr-BE"/>
+        </w:rPr>
+        <w:lastRenderedPageBreak/>
+        <w:t>ex ea commodo consequat. Duis aute irure dolor in reprehenderit in voluptate velit esse cillum dolore eu fugiat nulla pariatur. Excepteur sint occaecat cupidatat non proident, sunt in culpa qui officia deserunt mollit anim id est laborum.</w:t>
       </w:r>
     </w:p>
     <w:p>
@@ -2816,8 +3741,19 @@
       </w:r>
     </w:p>
     <w:p>
-      <w:r>
-        <w:t>Lorem ipsum dolor sit amet, consectetur adipiscing elit, sed do eiusmod tempor incididunt ut labore et dolore magna aliqua. Ut enim ad minim veniam, quis nostrud exercitation ullamco laboris nisi ut aliquip ex ea commodo consequat. Duis aute irure dolor in reprehenderit in voluptate velit esse cillum dolore eu fugiat nulla pariatur. Excepteur sint occaecat cupidatat non proident, sunt in culpa qui officia deserunt mollit anim id est laborum.</w:t>
+      <w:pPr>
+        <w:rPr>
+          <w:lang w:val="fr-BE"/>
+        </w:rPr>
+      </w:pPr>
+      <w:r>
+        <w:t xml:space="preserve">Lorem ipsum dolor sit amet, consectetur adipiscing elit, sed do eiusmod tempor incididunt ut labore et dolore magna aliqua. Ut enim ad minim veniam, quis nostrud exercitation ullamco laboris nisi ut aliquip ex ea commodo consequat. </w:t>
+      </w:r>
+      <w:r>
+        <w:rPr>
+          <w:lang w:val="fr-BE"/>
+        </w:rPr>
+        <w:t>Duis aute irure dolor in reprehenderit in voluptate velit esse cillum dolore eu fugiat nulla pariatur. Excepteur sint occaecat cupidatat non proident, sunt in culpa qui officia deserunt mollit anim id est laborum.</w:t>
       </w:r>
     </w:p>
     <w:sectPr>
@@ -2908,7 +3844,7 @@
         <w:szCs w:val="14"/>
         <w:lang w:val="nl-NL" w:eastAsia="nl-NL"/>
       </w:rPr>
-      <w:t>5</w:t>
+      <w:t>2</w:t>
     </w:r>
     <w:r>
       <w:rPr>
@@ -2969,7 +3905,7 @@
         <w:szCs w:val="14"/>
         <w:lang w:val="nl-NL" w:eastAsia="nl-NL"/>
       </w:rPr>
-      <w:t>5</w:t>
+      <w:t>6</w:t>
     </w:r>
     <w:r>
       <w:rPr>
@@ -3421,7 +4357,7 @@
             </wp:anchor>
           </w:drawing>
         </mc:Choice>
-        <mc:Fallback xmlns:cx1="http://schemas.microsoft.com/office/drawing/2015/9/8/chartex" xmlns:cx2="http://schemas.microsoft.com/office/drawing/2015/10/21/chartex" xmlns:cx3="http://schemas.microsoft.com/office/drawing/2016/5/9/chartex" xmlns:cx4="http://schemas.microsoft.com/office/drawing/2016/5/10/chartex" xmlns:cx5="http://schemas.microsoft.com/office/drawing/2016/5/11/chartex" xmlns:cx6="http://schemas.microsoft.com/office/drawing/2016/5/12/chartex" xmlns:cx7="http://schemas.microsoft.com/office/drawing/2016/5/13/chartex" xmlns:cx8="http://schemas.microsoft.com/office/drawing/2016/5/14/chartex" xmlns:aink="http://schemas.microsoft.com/office/drawing/2016/ink" xmlns:am3d="http://schemas.microsoft.com/office/drawing/2017/model3d" xmlns:oel="http://schemas.microsoft.com/office/2019/extlst" xmlns:w16cex="http://schemas.microsoft.com/office/word/2018/wordml/cex" xmlns:w16cid="http://schemas.microsoft.com/office/word/2016/wordml/cid" xmlns:w16="http://schemas.microsoft.com/office/word/2018/wordml" xmlns:w16sdtdh="http://schemas.microsoft.com/office/word/2020/wordml/sdtdatahash">
+        <mc:Fallback xmlns:w16sdtdh="http://schemas.microsoft.com/office/word/2020/wordml/sdtdatahash" xmlns:w16="http://schemas.microsoft.com/office/word/2018/wordml" xmlns:w16cid="http://schemas.microsoft.com/office/word/2016/wordml/cid" xmlns:w16cex="http://schemas.microsoft.com/office/word/2018/wordml/cex" xmlns:oel="http://schemas.microsoft.com/office/2019/extlst" xmlns:am3d="http://schemas.microsoft.com/office/drawing/2017/model3d" xmlns:aink="http://schemas.microsoft.com/office/drawing/2016/ink" xmlns:cx8="http://schemas.microsoft.com/office/drawing/2016/5/14/chartex" xmlns:cx7="http://schemas.microsoft.com/office/drawing/2016/5/13/chartex" xmlns:cx6="http://schemas.microsoft.com/office/drawing/2016/5/12/chartex" xmlns:cx5="http://schemas.microsoft.com/office/drawing/2016/5/11/chartex" xmlns:cx4="http://schemas.microsoft.com/office/drawing/2016/5/10/chartex" xmlns:cx3="http://schemas.microsoft.com/office/drawing/2016/5/9/chartex" xmlns:cx2="http://schemas.microsoft.com/office/drawing/2015/10/21/chartex" xmlns:cx1="http://schemas.microsoft.com/office/drawing/2015/9/8/chartex">
           <w:pict>
             <v:line w14:anchorId="052E110A" id="Rechte verbindingslijn 4" o:spid="_x0000_s1026" style="position:absolute;z-index:251660800;visibility:visible;mso-wrap-style:square;mso-width-percent:0;mso-height-percent:0;mso-wrap-distance-left:9pt;mso-wrap-distance-top:0;mso-wrap-distance-right:9pt;mso-wrap-distance-bottom:0;mso-position-horizontal:absolute;mso-position-horizontal-relative:margin;mso-position-vertical:absolute;mso-position-vertical-relative:margin;mso-width-percent:0;mso-height-percent:0;mso-width-relative:margin;mso-height-relative:margin" from="0,42.55pt" to="454.95pt,42.55pt" o:gfxdata="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" strokecolor="black [3213]" strokeweight=".5pt">
               <o:lock v:ext="edit" aspectratio="t" shapetype="f"/>
@@ -6068,7 +7004,7 @@
 </file>
 
 <file path=customXml/itemProps1.xml><?xml version="1.0" encoding="utf-8"?>
-<ds:datastoreItem xmlns:ds="http://schemas.openxmlformats.org/officeDocument/2006/customXml" ds:itemID="{1F850329-51B3-4748-9564-EB74550347EF}">
+<ds:datastoreItem xmlns:ds="http://schemas.openxmlformats.org/officeDocument/2006/customXml" ds:itemID="{A3A0D9B0-9B65-4A4C-9081-635C35F3B1BD}">
   <ds:schemaRefs>
     <ds:schemaRef ds:uri="http://schemas.openxmlformats.org/officeDocument/2006/bibliography"/>
   </ds:schemaRefs>

</xml_diff>

<commit_message>
verder werken tabellen verslag
</commit_message>
<xml_diff>
--- a/Maarten Dewachtere_Noah Vandenberghe_Henri Deschodt.docx
+++ b/Maarten Dewachtere_Noah Vandenberghe_Henri Deschodt.docx
@@ -3094,7 +3094,7 @@
         <w:gridCol w:w="1028"/>
         <w:gridCol w:w="2453"/>
         <w:gridCol w:w="2693"/>
-        <w:gridCol w:w="1843"/>
+        <w:gridCol w:w="1764"/>
       </w:tblGrid>
       <w:tr>
         <w:trPr>
@@ -3154,7 +3154,7 @@
         </w:tc>
         <w:tc>
           <w:tcPr>
-            <w:tcW w:w="1843" w:type="dxa"/>
+            <w:tcW w:w="1764" w:type="dxa"/>
             <w:tcBorders>
               <w:top w:val="nil"/>
               <w:bottom w:val="single" w:sz="4" w:space="0" w:color="auto"/>
@@ -3226,7 +3226,7 @@
         </w:tc>
         <w:tc>
           <w:tcPr>
-            <w:tcW w:w="1843" w:type="dxa"/>
+            <w:tcW w:w="1764" w:type="dxa"/>
             <w:tcBorders>
               <w:bottom w:val="nil"/>
               <w:right w:val="nil"/>
@@ -3300,7 +3300,7 @@
         </w:tc>
         <w:tc>
           <w:tcPr>
-            <w:tcW w:w="1843" w:type="dxa"/>
+            <w:tcW w:w="1764" w:type="dxa"/>
             <w:tcBorders>
               <w:top w:val="nil"/>
               <w:bottom w:val="nil"/>
@@ -3313,6 +3313,838 @@
             </w:pPr>
             <w:r>
               <w:t>2.89%</w:t>
+            </w:r>
+          </w:p>
+        </w:tc>
+      </w:tr>
+    </w:tbl>
+    <w:tbl>
+      <w:tblPr>
+        <w:tblStyle w:val="Tabelraster"/>
+        <w:tblW w:w="0" w:type="auto"/>
+        <w:tblLook w:val="04A0" w:firstRow="1" w:lastRow="0" w:firstColumn="1" w:lastColumn="0" w:noHBand="0" w:noVBand="1"/>
+      </w:tblPr>
+      <w:tblGrid>
+        <w:gridCol w:w="1123"/>
+        <w:gridCol w:w="896"/>
+        <w:gridCol w:w="895"/>
+        <w:gridCol w:w="784"/>
+        <w:gridCol w:w="825"/>
+        <w:gridCol w:w="784"/>
+        <w:gridCol w:w="784"/>
+        <w:gridCol w:w="855"/>
+      </w:tblGrid>
+      <w:tr>
+        <w:tc>
+          <w:tcPr>
+            <w:tcW w:w="1123" w:type="dxa"/>
+            <w:tcBorders>
+              <w:top w:val="nil"/>
+              <w:left w:val="nil"/>
+              <w:bottom w:val="single" w:sz="4" w:space="0" w:color="auto"/>
+            </w:tcBorders>
+          </w:tcPr>
+          <w:p>
+            <w:pPr>
+              <w:spacing w:before="0"/>
+              <w:jc w:val="left"/>
+            </w:pPr>
+            <w:r>
+              <w:t>hh_nadult</w:t>
+            </w:r>
+          </w:p>
+        </w:tc>
+        <w:tc>
+          <w:tcPr>
+            <w:tcW w:w="896" w:type="dxa"/>
+            <w:tcBorders>
+              <w:top w:val="nil"/>
+              <w:bottom w:val="single" w:sz="4" w:space="0" w:color="auto"/>
+            </w:tcBorders>
+          </w:tcPr>
+          <w:p>
+            <w:pPr>
+              <w:spacing w:before="0"/>
+              <w:jc w:val="left"/>
+            </w:pPr>
+            <w:r>
+              <w:t>1</w:t>
+            </w:r>
+          </w:p>
+        </w:tc>
+        <w:tc>
+          <w:tcPr>
+            <w:tcW w:w="895" w:type="dxa"/>
+            <w:tcBorders>
+              <w:top w:val="nil"/>
+              <w:bottom w:val="single" w:sz="4" w:space="0" w:color="auto"/>
+            </w:tcBorders>
+          </w:tcPr>
+          <w:p>
+            <w:pPr>
+              <w:spacing w:before="0"/>
+              <w:jc w:val="left"/>
+            </w:pPr>
+            <w:r>
+              <w:t>2</w:t>
+            </w:r>
+          </w:p>
+        </w:tc>
+        <w:tc>
+          <w:tcPr>
+            <w:tcW w:w="784" w:type="dxa"/>
+            <w:tcBorders>
+              <w:top w:val="nil"/>
+              <w:bottom w:val="single" w:sz="4" w:space="0" w:color="auto"/>
+            </w:tcBorders>
+          </w:tcPr>
+          <w:p>
+            <w:pPr>
+              <w:spacing w:before="0"/>
+              <w:jc w:val="left"/>
+            </w:pPr>
+            <w:r>
+              <w:t>3</w:t>
+            </w:r>
+          </w:p>
+        </w:tc>
+        <w:tc>
+          <w:tcPr>
+            <w:tcW w:w="825" w:type="dxa"/>
+            <w:tcBorders>
+              <w:top w:val="nil"/>
+              <w:bottom w:val="single" w:sz="4" w:space="0" w:color="auto"/>
+            </w:tcBorders>
+          </w:tcPr>
+          <w:p>
+            <w:pPr>
+              <w:spacing w:before="0"/>
+              <w:jc w:val="left"/>
+            </w:pPr>
+            <w:r>
+              <w:t>4</w:t>
+            </w:r>
+          </w:p>
+        </w:tc>
+        <w:tc>
+          <w:tcPr>
+            <w:tcW w:w="784" w:type="dxa"/>
+            <w:tcBorders>
+              <w:top w:val="nil"/>
+              <w:bottom w:val="single" w:sz="4" w:space="0" w:color="auto"/>
+            </w:tcBorders>
+          </w:tcPr>
+          <w:p>
+            <w:pPr>
+              <w:spacing w:before="0"/>
+              <w:jc w:val="left"/>
+            </w:pPr>
+            <w:r>
+              <w:t>5</w:t>
+            </w:r>
+          </w:p>
+        </w:tc>
+        <w:tc>
+          <w:tcPr>
+            <w:tcW w:w="784" w:type="dxa"/>
+            <w:tcBorders>
+              <w:top w:val="nil"/>
+              <w:bottom w:val="single" w:sz="4" w:space="0" w:color="auto"/>
+            </w:tcBorders>
+          </w:tcPr>
+          <w:p>
+            <w:pPr>
+              <w:spacing w:before="0"/>
+              <w:jc w:val="left"/>
+            </w:pPr>
+            <w:r>
+              <w:t>6</w:t>
+            </w:r>
+          </w:p>
+        </w:tc>
+        <w:tc>
+          <w:tcPr>
+            <w:tcW w:w="855" w:type="dxa"/>
+            <w:tcBorders>
+              <w:top w:val="nil"/>
+              <w:bottom w:val="single" w:sz="4" w:space="0" w:color="auto"/>
+              <w:right w:val="nil"/>
+            </w:tcBorders>
+          </w:tcPr>
+          <w:p>
+            <w:pPr>
+              <w:spacing w:before="0"/>
+              <w:jc w:val="left"/>
+            </w:pPr>
+            <w:r>
+              <w:t>7</w:t>
+            </w:r>
+          </w:p>
+        </w:tc>
+      </w:tr>
+      <w:tr>
+        <w:tc>
+          <w:tcPr>
+            <w:tcW w:w="1123" w:type="dxa"/>
+            <w:tcBorders>
+              <w:left w:val="nil"/>
+              <w:bottom w:val="nil"/>
+            </w:tcBorders>
+          </w:tcPr>
+          <w:p>
+            <w:pPr>
+              <w:spacing w:before="0"/>
+              <w:jc w:val="left"/>
+            </w:pPr>
+            <w:r>
+              <w:t>Aantal</w:t>
+            </w:r>
+          </w:p>
+        </w:tc>
+        <w:tc>
+          <w:tcPr>
+            <w:tcW w:w="896" w:type="dxa"/>
+            <w:tcBorders>
+              <w:bottom w:val="nil"/>
+            </w:tcBorders>
+          </w:tcPr>
+          <w:p>
+            <w:pPr>
+              <w:spacing w:before="0"/>
+              <w:jc w:val="left"/>
+            </w:pPr>
+            <w:r>
+              <w:t>569</w:t>
+            </w:r>
+          </w:p>
+        </w:tc>
+        <w:tc>
+          <w:tcPr>
+            <w:tcW w:w="895" w:type="dxa"/>
+            <w:tcBorders>
+              <w:bottom w:val="nil"/>
+            </w:tcBorders>
+          </w:tcPr>
+          <w:p>
+            <w:pPr>
+              <w:spacing w:before="0"/>
+              <w:jc w:val="left"/>
+            </w:pPr>
+            <w:r>
+              <w:t>951</w:t>
+            </w:r>
+          </w:p>
+        </w:tc>
+        <w:tc>
+          <w:tcPr>
+            <w:tcW w:w="784" w:type="dxa"/>
+            <w:tcBorders>
+              <w:bottom w:val="nil"/>
+            </w:tcBorders>
+          </w:tcPr>
+          <w:p>
+            <w:pPr>
+              <w:spacing w:before="0"/>
+              <w:jc w:val="left"/>
+            </w:pPr>
+            <w:r>
+              <w:t>150</w:t>
+            </w:r>
+          </w:p>
+        </w:tc>
+        <w:tc>
+          <w:tcPr>
+            <w:tcW w:w="825" w:type="dxa"/>
+            <w:tcBorders>
+              <w:bottom w:val="nil"/>
+            </w:tcBorders>
+          </w:tcPr>
+          <w:p>
+            <w:pPr>
+              <w:spacing w:before="0"/>
+              <w:jc w:val="left"/>
+            </w:pPr>
+            <w:r>
+              <w:t>46</w:t>
+            </w:r>
+          </w:p>
+        </w:tc>
+        <w:tc>
+          <w:tcPr>
+            <w:tcW w:w="784" w:type="dxa"/>
+            <w:tcBorders>
+              <w:bottom w:val="nil"/>
+            </w:tcBorders>
+          </w:tcPr>
+          <w:p>
+            <w:pPr>
+              <w:spacing w:before="0"/>
+              <w:jc w:val="left"/>
+            </w:pPr>
+            <w:r>
+              <w:t>12</w:t>
+            </w:r>
+          </w:p>
+        </w:tc>
+        <w:tc>
+          <w:tcPr>
+            <w:tcW w:w="784" w:type="dxa"/>
+            <w:tcBorders>
+              <w:bottom w:val="nil"/>
+            </w:tcBorders>
+          </w:tcPr>
+          <w:p>
+            <w:pPr>
+              <w:spacing w:before="0"/>
+              <w:jc w:val="left"/>
+            </w:pPr>
+            <w:r>
+              <w:t>3</w:t>
+            </w:r>
+          </w:p>
+        </w:tc>
+        <w:tc>
+          <w:tcPr>
+            <w:tcW w:w="855" w:type="dxa"/>
+            <w:tcBorders>
+              <w:bottom w:val="nil"/>
+              <w:right w:val="nil"/>
+            </w:tcBorders>
+          </w:tcPr>
+          <w:p>
+            <w:pPr>
+              <w:spacing w:before="0"/>
+              <w:jc w:val="left"/>
+            </w:pPr>
+            <w:r>
+              <w:t>1</w:t>
+            </w:r>
+          </w:p>
+        </w:tc>
+      </w:tr>
+      <w:tr>
+        <w:tc>
+          <w:tcPr>
+            <w:tcW w:w="1123" w:type="dxa"/>
+            <w:tcBorders>
+              <w:top w:val="nil"/>
+              <w:left w:val="nil"/>
+              <w:bottom w:val="nil"/>
+            </w:tcBorders>
+          </w:tcPr>
+          <w:p>
+            <w:pPr>
+              <w:spacing w:before="0"/>
+              <w:jc w:val="left"/>
+            </w:pPr>
+            <w:r>
+              <w:t>Proprotie</w:t>
+            </w:r>
+          </w:p>
+        </w:tc>
+        <w:tc>
+          <w:tcPr>
+            <w:tcW w:w="896" w:type="dxa"/>
+            <w:tcBorders>
+              <w:top w:val="nil"/>
+              <w:bottom w:val="nil"/>
+            </w:tcBorders>
+          </w:tcPr>
+          <w:p>
+            <w:pPr>
+              <w:spacing w:before="0"/>
+              <w:jc w:val="left"/>
+            </w:pPr>
+            <w:r>
+              <w:t>32.85%</w:t>
+            </w:r>
+          </w:p>
+        </w:tc>
+        <w:tc>
+          <w:tcPr>
+            <w:tcW w:w="895" w:type="dxa"/>
+            <w:tcBorders>
+              <w:top w:val="nil"/>
+              <w:bottom w:val="nil"/>
+            </w:tcBorders>
+          </w:tcPr>
+          <w:p>
+            <w:pPr>
+              <w:spacing w:before="0"/>
+              <w:jc w:val="left"/>
+            </w:pPr>
+            <w:r>
+              <w:t>54.91%</w:t>
+            </w:r>
+          </w:p>
+        </w:tc>
+        <w:tc>
+          <w:tcPr>
+            <w:tcW w:w="784" w:type="dxa"/>
+            <w:tcBorders>
+              <w:top w:val="nil"/>
+              <w:bottom w:val="nil"/>
+            </w:tcBorders>
+          </w:tcPr>
+          <w:p>
+            <w:pPr>
+              <w:spacing w:before="0"/>
+              <w:jc w:val="left"/>
+            </w:pPr>
+            <w:r>
+              <w:t>8.66%</w:t>
+            </w:r>
+          </w:p>
+        </w:tc>
+        <w:tc>
+          <w:tcPr>
+            <w:tcW w:w="825" w:type="dxa"/>
+            <w:tcBorders>
+              <w:top w:val="nil"/>
+              <w:bottom w:val="nil"/>
+            </w:tcBorders>
+          </w:tcPr>
+          <w:p>
+            <w:pPr>
+              <w:spacing w:before="0"/>
+              <w:jc w:val="left"/>
+            </w:pPr>
+            <w:r>
+              <w:t>2.66%</w:t>
+            </w:r>
+          </w:p>
+        </w:tc>
+        <w:tc>
+          <w:tcPr>
+            <w:tcW w:w="784" w:type="dxa"/>
+            <w:tcBorders>
+              <w:top w:val="nil"/>
+              <w:bottom w:val="nil"/>
+            </w:tcBorders>
+          </w:tcPr>
+          <w:p>
+            <w:pPr>
+              <w:spacing w:before="0"/>
+              <w:jc w:val="left"/>
+            </w:pPr>
+            <w:r>
+              <w:t>0.69%</w:t>
+            </w:r>
+          </w:p>
+        </w:tc>
+        <w:tc>
+          <w:tcPr>
+            <w:tcW w:w="784" w:type="dxa"/>
+            <w:tcBorders>
+              <w:top w:val="nil"/>
+              <w:bottom w:val="nil"/>
+            </w:tcBorders>
+          </w:tcPr>
+          <w:p>
+            <w:pPr>
+              <w:spacing w:before="0"/>
+              <w:jc w:val="left"/>
+            </w:pPr>
+            <w:r>
+              <w:t>0.17%</w:t>
+            </w:r>
+          </w:p>
+        </w:tc>
+        <w:tc>
+          <w:tcPr>
+            <w:tcW w:w="855" w:type="dxa"/>
+            <w:tcBorders>
+              <w:top w:val="nil"/>
+              <w:bottom w:val="nil"/>
+              <w:right w:val="nil"/>
+            </w:tcBorders>
+          </w:tcPr>
+          <w:p>
+            <w:pPr>
+              <w:spacing w:before="0"/>
+              <w:jc w:val="left"/>
+            </w:pPr>
+            <w:r>
+              <w:t>0.06%</w:t>
+            </w:r>
+          </w:p>
+        </w:tc>
+      </w:tr>
+    </w:tbl>
+    <w:tbl>
+      <w:tblPr>
+        <w:tblStyle w:val="Tabelraster"/>
+        <w:tblpPr w:leftFromText="141" w:rightFromText="141" w:vertAnchor="text" w:horzAnchor="margin" w:tblpY="317"/>
+        <w:tblW w:w="0" w:type="auto"/>
+        <w:tblLook w:val="04A0" w:firstRow="1" w:lastRow="0" w:firstColumn="1" w:lastColumn="0" w:noHBand="0" w:noVBand="1"/>
+      </w:tblPr>
+      <w:tblGrid>
+        <w:gridCol w:w="1107"/>
+        <w:gridCol w:w="895"/>
+        <w:gridCol w:w="895"/>
+        <w:gridCol w:w="931"/>
+        <w:gridCol w:w="850"/>
+        <w:gridCol w:w="851"/>
+        <w:gridCol w:w="784"/>
+      </w:tblGrid>
+      <w:tr>
+        <w:tc>
+          <w:tcPr>
+            <w:tcW w:w="1107" w:type="dxa"/>
+            <w:tcBorders>
+              <w:top w:val="nil"/>
+              <w:left w:val="nil"/>
+              <w:bottom w:val="single" w:sz="4" w:space="0" w:color="auto"/>
+            </w:tcBorders>
+          </w:tcPr>
+          <w:p>
+            <w:pPr>
+              <w:pStyle w:val="Geenafstand"/>
+            </w:pPr>
+            <w:r>
+              <w:t>Hh_nchild</w:t>
+            </w:r>
+          </w:p>
+        </w:tc>
+        <w:tc>
+          <w:tcPr>
+            <w:tcW w:w="895" w:type="dxa"/>
+            <w:tcBorders>
+              <w:top w:val="nil"/>
+              <w:bottom w:val="single" w:sz="4" w:space="0" w:color="auto"/>
+            </w:tcBorders>
+          </w:tcPr>
+          <w:p>
+            <w:pPr>
+              <w:pStyle w:val="Geenafstand"/>
+            </w:pPr>
+            <w:r>
+              <w:t>0</w:t>
+            </w:r>
+          </w:p>
+        </w:tc>
+        <w:tc>
+          <w:tcPr>
+            <w:tcW w:w="895" w:type="dxa"/>
+            <w:tcBorders>
+              <w:top w:val="nil"/>
+              <w:bottom w:val="single" w:sz="4" w:space="0" w:color="auto"/>
+            </w:tcBorders>
+          </w:tcPr>
+          <w:p>
+            <w:pPr>
+              <w:pStyle w:val="Geenafstand"/>
+            </w:pPr>
+            <w:r>
+              <w:t>1</w:t>
+            </w:r>
+          </w:p>
+        </w:tc>
+        <w:tc>
+          <w:tcPr>
+            <w:tcW w:w="931" w:type="dxa"/>
+            <w:tcBorders>
+              <w:top w:val="nil"/>
+              <w:bottom w:val="single" w:sz="4" w:space="0" w:color="auto"/>
+            </w:tcBorders>
+          </w:tcPr>
+          <w:p>
+            <w:pPr>
+              <w:pStyle w:val="Geenafstand"/>
+            </w:pPr>
+            <w:r>
+              <w:t>2</w:t>
+            </w:r>
+          </w:p>
+        </w:tc>
+        <w:tc>
+          <w:tcPr>
+            <w:tcW w:w="850" w:type="dxa"/>
+            <w:tcBorders>
+              <w:top w:val="nil"/>
+              <w:bottom w:val="single" w:sz="4" w:space="0" w:color="auto"/>
+            </w:tcBorders>
+          </w:tcPr>
+          <w:p>
+            <w:pPr>
+              <w:pStyle w:val="Geenafstand"/>
+            </w:pPr>
+            <w:r>
+              <w:t>3</w:t>
+            </w:r>
+          </w:p>
+        </w:tc>
+        <w:tc>
+          <w:tcPr>
+            <w:tcW w:w="851" w:type="dxa"/>
+            <w:tcBorders>
+              <w:top w:val="nil"/>
+              <w:bottom w:val="single" w:sz="4" w:space="0" w:color="auto"/>
+            </w:tcBorders>
+          </w:tcPr>
+          <w:p>
+            <w:pPr>
+              <w:pStyle w:val="Geenafstand"/>
+            </w:pPr>
+            <w:r>
+              <w:t>4</w:t>
+            </w:r>
+          </w:p>
+        </w:tc>
+        <w:tc>
+          <w:tcPr>
+            <w:tcW w:w="784" w:type="dxa"/>
+            <w:tcBorders>
+              <w:top w:val="nil"/>
+              <w:bottom w:val="single" w:sz="4" w:space="0" w:color="auto"/>
+              <w:right w:val="nil"/>
+            </w:tcBorders>
+          </w:tcPr>
+          <w:p>
+            <w:pPr>
+              <w:pStyle w:val="Geenafstand"/>
+            </w:pPr>
+            <w:r>
+              <w:t>5</w:t>
+            </w:r>
+          </w:p>
+        </w:tc>
+      </w:tr>
+      <w:tr>
+        <w:tc>
+          <w:tcPr>
+            <w:tcW w:w="1107" w:type="dxa"/>
+            <w:tcBorders>
+              <w:left w:val="nil"/>
+              <w:bottom w:val="nil"/>
+            </w:tcBorders>
+          </w:tcPr>
+          <w:p>
+            <w:pPr>
+              <w:pStyle w:val="Geenafstand"/>
+            </w:pPr>
+            <w:r>
+              <w:t>Aantal</w:t>
+            </w:r>
+          </w:p>
+        </w:tc>
+        <w:tc>
+          <w:tcPr>
+            <w:tcW w:w="895" w:type="dxa"/>
+            <w:tcBorders>
+              <w:bottom w:val="nil"/>
+            </w:tcBorders>
+          </w:tcPr>
+          <w:p>
+            <w:pPr>
+              <w:pStyle w:val="Geenafstand"/>
+            </w:pPr>
+            <w:r>
+              <w:t>1224</w:t>
+            </w:r>
+          </w:p>
+        </w:tc>
+        <w:tc>
+          <w:tcPr>
+            <w:tcW w:w="895" w:type="dxa"/>
+            <w:tcBorders>
+              <w:bottom w:val="nil"/>
+            </w:tcBorders>
+          </w:tcPr>
+          <w:p>
+            <w:pPr>
+              <w:pStyle w:val="Geenafstand"/>
+            </w:pPr>
+            <w:r>
+              <w:t>227</w:t>
+            </w:r>
+          </w:p>
+        </w:tc>
+        <w:tc>
+          <w:tcPr>
+            <w:tcW w:w="931" w:type="dxa"/>
+            <w:tcBorders>
+              <w:bottom w:val="nil"/>
+            </w:tcBorders>
+          </w:tcPr>
+          <w:p>
+            <w:pPr>
+              <w:pStyle w:val="Geenafstand"/>
+            </w:pPr>
+            <w:r>
+              <w:t>213</w:t>
+            </w:r>
+          </w:p>
+        </w:tc>
+        <w:tc>
+          <w:tcPr>
+            <w:tcW w:w="850" w:type="dxa"/>
+            <w:tcBorders>
+              <w:bottom w:val="nil"/>
+            </w:tcBorders>
+          </w:tcPr>
+          <w:p>
+            <w:pPr>
+              <w:pStyle w:val="Geenafstand"/>
+            </w:pPr>
+            <w:r>
+              <w:t>48</w:t>
+            </w:r>
+          </w:p>
+        </w:tc>
+        <w:tc>
+          <w:tcPr>
+            <w:tcW w:w="851" w:type="dxa"/>
+            <w:tcBorders>
+              <w:bottom w:val="nil"/>
+            </w:tcBorders>
+          </w:tcPr>
+          <w:p>
+            <w:pPr>
+              <w:pStyle w:val="Geenafstand"/>
+            </w:pPr>
+            <w:r>
+              <w:t>16</w:t>
+            </w:r>
+          </w:p>
+        </w:tc>
+        <w:tc>
+          <w:tcPr>
+            <w:tcW w:w="784" w:type="dxa"/>
+            <w:tcBorders>
+              <w:bottom w:val="nil"/>
+              <w:right w:val="nil"/>
+            </w:tcBorders>
+          </w:tcPr>
+          <w:p>
+            <w:pPr>
+              <w:pStyle w:val="Geenafstand"/>
+            </w:pPr>
+            <w:r>
+              <w:t>4</w:t>
+            </w:r>
+          </w:p>
+        </w:tc>
+      </w:tr>
+      <w:tr>
+        <w:tc>
+          <w:tcPr>
+            <w:tcW w:w="1107" w:type="dxa"/>
+            <w:tcBorders>
+              <w:top w:val="nil"/>
+              <w:left w:val="nil"/>
+              <w:bottom w:val="nil"/>
+            </w:tcBorders>
+          </w:tcPr>
+          <w:p>
+            <w:pPr>
+              <w:pStyle w:val="Geenafstand"/>
+            </w:pPr>
+            <w:r>
+              <w:t>Proportie</w:t>
+            </w:r>
+          </w:p>
+        </w:tc>
+        <w:tc>
+          <w:tcPr>
+            <w:tcW w:w="895" w:type="dxa"/>
+            <w:tcBorders>
+              <w:top w:val="nil"/>
+              <w:bottom w:val="nil"/>
+            </w:tcBorders>
+          </w:tcPr>
+          <w:p>
+            <w:pPr>
+              <w:pStyle w:val="Geenafstand"/>
+            </w:pPr>
+            <w:r>
+              <w:t>70.67%</w:t>
+            </w:r>
+          </w:p>
+        </w:tc>
+        <w:tc>
+          <w:tcPr>
+            <w:tcW w:w="895" w:type="dxa"/>
+            <w:tcBorders>
+              <w:top w:val="nil"/>
+              <w:bottom w:val="nil"/>
+            </w:tcBorders>
+          </w:tcPr>
+          <w:p>
+            <w:pPr>
+              <w:pStyle w:val="Geenafstand"/>
+            </w:pPr>
+            <w:r>
+              <w:t>13.11%</w:t>
+            </w:r>
+          </w:p>
+        </w:tc>
+        <w:tc>
+          <w:tcPr>
+            <w:tcW w:w="931" w:type="dxa"/>
+            <w:tcBorders>
+              <w:top w:val="nil"/>
+              <w:bottom w:val="nil"/>
+            </w:tcBorders>
+          </w:tcPr>
+          <w:p>
+            <w:pPr>
+              <w:pStyle w:val="Geenafstand"/>
+            </w:pPr>
+            <w:r>
+              <w:t>12.30%</w:t>
+            </w:r>
+          </w:p>
+        </w:tc>
+        <w:tc>
+          <w:tcPr>
+            <w:tcW w:w="850" w:type="dxa"/>
+            <w:tcBorders>
+              <w:top w:val="nil"/>
+              <w:bottom w:val="nil"/>
+            </w:tcBorders>
+          </w:tcPr>
+          <w:p>
+            <w:pPr>
+              <w:pStyle w:val="Geenafstand"/>
+            </w:pPr>
+            <w:r>
+              <w:t>2.77%</w:t>
+            </w:r>
+          </w:p>
+        </w:tc>
+        <w:tc>
+          <w:tcPr>
+            <w:tcW w:w="851" w:type="dxa"/>
+            <w:tcBorders>
+              <w:top w:val="nil"/>
+              <w:bottom w:val="nil"/>
+            </w:tcBorders>
+          </w:tcPr>
+          <w:p>
+            <w:pPr>
+              <w:pStyle w:val="Geenafstand"/>
+            </w:pPr>
+            <w:r>
+              <w:t>0.92%</w:t>
+            </w:r>
+          </w:p>
+        </w:tc>
+        <w:tc>
+          <w:tcPr>
+            <w:tcW w:w="784" w:type="dxa"/>
+            <w:tcBorders>
+              <w:top w:val="nil"/>
+              <w:bottom w:val="nil"/>
+              <w:right w:val="nil"/>
+            </w:tcBorders>
+          </w:tcPr>
+          <w:p>
+            <w:pPr>
+              <w:pStyle w:val="Geenafstand"/>
+            </w:pPr>
+            <w:r>
+              <w:t>0.23%</w:t>
             </w:r>
           </w:p>
         </w:tc>
@@ -3330,11 +4162,11 @@
           <w:szCs w:val="24"/>
         </w:rPr>
       </w:pPr>
+      <w:r>
+        <w:br w:type="page"/>
+      </w:r>
       <w:bookmarkStart w:id="2" w:name="_GoBack"/>
       <w:bookmarkEnd w:id="2"/>
-      <w:r>
-        <w:br w:type="page"/>
-      </w:r>
     </w:p>
     <w:p>
       <w:pPr>
@@ -3844,7 +4676,7 @@
         <w:szCs w:val="14"/>
         <w:lang w:val="nl-NL" w:eastAsia="nl-NL"/>
       </w:rPr>
-      <w:t>2</w:t>
+      <w:t>3</w:t>
     </w:r>
     <w:r>
       <w:rPr>
@@ -4357,7 +5189,7 @@
             </wp:anchor>
           </w:drawing>
         </mc:Choice>
-        <mc:Fallback xmlns:w16sdtdh="http://schemas.microsoft.com/office/word/2020/wordml/sdtdatahash" xmlns:w16="http://schemas.microsoft.com/office/word/2018/wordml" xmlns:w16cid="http://schemas.microsoft.com/office/word/2016/wordml/cid" xmlns:w16cex="http://schemas.microsoft.com/office/word/2018/wordml/cex" xmlns:oel="http://schemas.microsoft.com/office/2019/extlst" xmlns:am3d="http://schemas.microsoft.com/office/drawing/2017/model3d" xmlns:aink="http://schemas.microsoft.com/office/drawing/2016/ink" xmlns:cx8="http://schemas.microsoft.com/office/drawing/2016/5/14/chartex" xmlns:cx7="http://schemas.microsoft.com/office/drawing/2016/5/13/chartex" xmlns:cx6="http://schemas.microsoft.com/office/drawing/2016/5/12/chartex" xmlns:cx5="http://schemas.microsoft.com/office/drawing/2016/5/11/chartex" xmlns:cx4="http://schemas.microsoft.com/office/drawing/2016/5/10/chartex" xmlns:cx3="http://schemas.microsoft.com/office/drawing/2016/5/9/chartex" xmlns:cx2="http://schemas.microsoft.com/office/drawing/2015/10/21/chartex" xmlns:cx1="http://schemas.microsoft.com/office/drawing/2015/9/8/chartex">
+        <mc:Fallback xmlns:cx1="http://schemas.microsoft.com/office/drawing/2015/9/8/chartex" xmlns:cx2="http://schemas.microsoft.com/office/drawing/2015/10/21/chartex" xmlns:cx3="http://schemas.microsoft.com/office/drawing/2016/5/9/chartex" xmlns:cx4="http://schemas.microsoft.com/office/drawing/2016/5/10/chartex" xmlns:cx5="http://schemas.microsoft.com/office/drawing/2016/5/11/chartex" xmlns:cx6="http://schemas.microsoft.com/office/drawing/2016/5/12/chartex" xmlns:cx7="http://schemas.microsoft.com/office/drawing/2016/5/13/chartex" xmlns:cx8="http://schemas.microsoft.com/office/drawing/2016/5/14/chartex" xmlns:aink="http://schemas.microsoft.com/office/drawing/2016/ink" xmlns:am3d="http://schemas.microsoft.com/office/drawing/2017/model3d" xmlns:oel="http://schemas.microsoft.com/office/2019/extlst" xmlns:w16cex="http://schemas.microsoft.com/office/word/2018/wordml/cex" xmlns:w16cid="http://schemas.microsoft.com/office/word/2016/wordml/cid" xmlns:w16="http://schemas.microsoft.com/office/word/2018/wordml" xmlns:w16sdtdh="http://schemas.microsoft.com/office/word/2020/wordml/sdtdatahash">
           <w:pict>
             <v:line w14:anchorId="052E110A" id="Rechte verbindingslijn 4" o:spid="_x0000_s1026" style="position:absolute;z-index:251660800;visibility:visible;mso-wrap-style:square;mso-width-percent:0;mso-height-percent:0;mso-wrap-distance-left:9pt;mso-wrap-distance-top:0;mso-wrap-distance-right:9pt;mso-wrap-distance-bottom:0;mso-position-horizontal:absolute;mso-position-horizontal-relative:margin;mso-position-vertical:absolute;mso-position-vertical-relative:margin;mso-width-percent:0;mso-height-percent:0;mso-width-relative:margin;mso-height-relative:margin" from="0,42.55pt" to="454.95pt,42.55pt" o:gfxdata="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" strokecolor="black [3213]" strokeweight=".5pt">
               <o:lock v:ext="edit" aspectratio="t" shapetype="f"/>
@@ -7004,7 +7836,7 @@
 </file>
 
 <file path=customXml/itemProps1.xml><?xml version="1.0" encoding="utf-8"?>
-<ds:datastoreItem xmlns:ds="http://schemas.openxmlformats.org/officeDocument/2006/customXml" ds:itemID="{A3A0D9B0-9B65-4A4C-9081-635C35F3B1BD}">
+<ds:datastoreItem xmlns:ds="http://schemas.openxmlformats.org/officeDocument/2006/customXml" ds:itemID="{92FC92A3-E211-4E16-87D2-CA9DAAD80FA2}">
   <ds:schemaRefs>
     <ds:schemaRef ds:uri="http://schemas.openxmlformats.org/officeDocument/2006/bibliography"/>
   </ds:schemaRefs>

</xml_diff>